<commit_message>
Input designs and implementation is added.
</commit_message>
<xml_diff>
--- a/Documentation/CIS2261AnalysisDesignDocument.docx
+++ b/Documentation/CIS2261AnalysisDesignDocument.docx
@@ -1,6 +1,6 @@
 
 <file path=word/document.xml><?xml version="1.0" encoding="utf-8"?>
-<w:document xmlns:wpc="http://schemas.microsoft.com/office/word/2010/wordprocessingCanvas" xmlns:mc="http://schemas.openxmlformats.org/markup-compatibility/2006" xmlns:o="urn:schemas-microsoft-com:office:office" xmlns:r="http://schemas.openxmlformats.org/officeDocument/2006/relationships" xmlns:m="http://schemas.openxmlformats.org/officeDocument/2006/math" xmlns:v="urn:schemas-microsoft-com:vml" xmlns:wp14="http://schemas.microsoft.com/office/word/2010/wordprocessingDrawing" xmlns:wp="http://schemas.openxmlformats.org/drawingml/2006/wordprocessingDrawing" xmlns:w10="urn:schemas-microsoft-com:office:word" xmlns:w="http://schemas.openxmlformats.org/wordprocessingml/2006/main" xmlns:w14="http://schemas.microsoft.com/office/word/2010/wordml" xmlns:w15="http://schemas.microsoft.com/office/word/2012/wordml" xmlns:wpg="http://schemas.microsoft.com/office/word/2010/wordprocessingGroup" xmlns:wpi="http://schemas.microsoft.com/office/word/2010/wordprocessingInk" xmlns:wne="http://schemas.microsoft.com/office/word/2006/wordml" xmlns:wps="http://schemas.microsoft.com/office/word/2010/wordprocessingShape" mc:Ignorable="w14 w15 wp14">
+<w:document xmlns:wpc="http://schemas.microsoft.com/office/word/2010/wordprocessingCanvas" xmlns:mc="http://schemas.openxmlformats.org/markup-compatibility/2006" xmlns:o="urn:schemas-microsoft-com:office:office" xmlns:r="http://schemas.openxmlformats.org/officeDocument/2006/relationships" xmlns:m="http://schemas.openxmlformats.org/officeDocument/2006/math" xmlns:v="urn:schemas-microsoft-com:vml" xmlns:wp14="http://schemas.microsoft.com/office/word/2010/wordprocessingDrawing" xmlns:wp="http://schemas.openxmlformats.org/drawingml/2006/wordprocessingDrawing" xmlns:w10="urn:schemas-microsoft-com:office:word" xmlns:w="http://schemas.openxmlformats.org/wordprocessingml/2006/main" xmlns:w14="http://schemas.microsoft.com/office/word/2010/wordml" xmlns:wpg="http://schemas.microsoft.com/office/word/2010/wordprocessingGroup" xmlns:wpi="http://schemas.microsoft.com/office/word/2010/wordprocessingInk" xmlns:wne="http://schemas.microsoft.com/office/word/2006/wordml" xmlns:wps="http://schemas.microsoft.com/office/word/2010/wordprocessingShape" mc:Ignorable="w14 wp14">
   <w:background w:color="FFFFFF"/>
   <w:body>
     <w:p>
@@ -11,6 +11,7 @@
       <w:r>
         <w:rPr>
           <w:noProof/>
+          <w:lang w:val="en-CA" w:eastAsia="en-CA"/>
         </w:rPr>
         <w:drawing>
           <wp:inline distT="114300" distB="114300" distL="114300" distR="114300" wp14:anchorId="1AD98F6E" wp14:editId="276041B0">
@@ -26,7 +27,7 @@
                     <pic:cNvPicPr preferRelativeResize="0"/>
                   </pic:nvPicPr>
                   <pic:blipFill>
-                    <a:blip r:embed="rId6"/>
+                    <a:blip r:embed="rId7"/>
                     <a:srcRect/>
                     <a:stretch>
                       <a:fillRect/>
@@ -308,6 +309,12 @@
     </w:p>
     <w:sdt>
       <w:sdtPr>
+        <w:rPr>
+          <w:rFonts w:ascii="Arial" w:eastAsia="Arial" w:hAnsi="Arial" w:cs="Arial"/>
+          <w:color w:val="000000"/>
+          <w:sz w:val="22"/>
+          <w:szCs w:val="22"/>
+        </w:rPr>
         <w:id w:val="-296918132"/>
         <w:docPartObj>
           <w:docPartGallery w:val="Table of Contents"/>
@@ -316,13 +323,9 @@
       </w:sdtPr>
       <w:sdtEndPr>
         <w:rPr>
-          <w:rFonts w:ascii="Arial" w:eastAsia="Arial" w:hAnsi="Arial" w:cs="Arial"/>
           <w:b/>
           <w:bCs/>
           <w:noProof/>
-          <w:color w:val="000000"/>
-          <w:sz w:val="22"/>
-          <w:szCs w:val="22"/>
         </w:rPr>
       </w:sdtEndPr>
       <w:sdtContent>
@@ -3951,6 +3954,7 @@
       <w:r>
         <w:rPr>
           <w:noProof/>
+          <w:lang w:val="en-CA" w:eastAsia="en-CA"/>
         </w:rPr>
         <w:drawing>
           <wp:inline distT="114300" distB="114300" distL="114300" distR="114300" wp14:anchorId="37EED3D5" wp14:editId="604154EA">
@@ -5280,6 +5284,7 @@
       <w:r>
         <w:rPr>
           <w:noProof/>
+          <w:lang w:val="en-CA" w:eastAsia="en-CA"/>
         </w:rPr>
         <w:drawing>
           <wp:inline distT="114300" distB="114300" distL="114300" distR="114300" wp14:anchorId="45637A3C" wp14:editId="145538D9">
@@ -6228,6 +6233,7 @@
       <w:r>
         <w:rPr>
           <w:noProof/>
+          <w:lang w:val="en-CA" w:eastAsia="en-CA"/>
         </w:rPr>
         <w:drawing>
           <wp:inline distT="114300" distB="114300" distL="114300" distR="114300" wp14:anchorId="2472A9A3" wp14:editId="5DE28CA8">
@@ -6317,6 +6323,7 @@
       <w:r>
         <w:rPr>
           <w:noProof/>
+          <w:lang w:val="en-CA" w:eastAsia="en-CA"/>
         </w:rPr>
         <w:drawing>
           <wp:inline distT="114300" distB="114300" distL="114300" distR="114300" wp14:anchorId="573AFCF2" wp14:editId="0D06A9AE">
@@ -6397,6 +6404,7 @@
       <w:r>
         <w:rPr>
           <w:noProof/>
+          <w:lang w:val="en-CA" w:eastAsia="en-CA"/>
         </w:rPr>
         <w:drawing>
           <wp:inline distT="114300" distB="114300" distL="114300" distR="114300" wp14:anchorId="53A842EA" wp14:editId="791BE884">
@@ -7283,6 +7291,7 @@
       <w:r>
         <w:rPr>
           <w:noProof/>
+          <w:lang w:val="en-CA" w:eastAsia="en-CA"/>
         </w:rPr>
         <w:drawing>
           <wp:inline distT="114300" distB="114300" distL="114300" distR="114300" wp14:anchorId="3EB4042B" wp14:editId="1B10B4F9">
@@ -7389,6 +7398,7 @@
       <w:r>
         <w:rPr>
           <w:noProof/>
+          <w:lang w:val="en-CA" w:eastAsia="en-CA"/>
         </w:rPr>
         <w:drawing>
           <wp:inline distT="114300" distB="114300" distL="114300" distR="114300" wp14:anchorId="6AFB75A4" wp14:editId="4BDD15D4">
@@ -7452,6 +7462,7 @@
       <w:r>
         <w:rPr>
           <w:noProof/>
+          <w:lang w:val="en-CA" w:eastAsia="en-CA"/>
         </w:rPr>
         <w:drawing>
           <wp:inline distT="114300" distB="114300" distL="114300" distR="114300" wp14:anchorId="7B9B4C97" wp14:editId="0FD63040">
@@ -8506,6 +8517,7 @@
       <w:r>
         <w:rPr>
           <w:noProof/>
+          <w:lang w:val="en-CA" w:eastAsia="en-CA"/>
         </w:rPr>
         <w:drawing>
           <wp:inline distT="114300" distB="114300" distL="114300" distR="114300" wp14:anchorId="2705B03D" wp14:editId="2046D55A">
@@ -8581,6 +8593,7 @@
       <w:r>
         <w:rPr>
           <w:noProof/>
+          <w:lang w:val="en-CA" w:eastAsia="en-CA"/>
         </w:rPr>
         <w:lastRenderedPageBreak/>
         <w:drawing>
@@ -8640,6 +8653,7 @@
       <w:r>
         <w:rPr>
           <w:noProof/>
+          <w:lang w:val="en-CA" w:eastAsia="en-CA"/>
         </w:rPr>
         <w:drawing>
           <wp:inline distT="114300" distB="114300" distL="114300" distR="114300" wp14:anchorId="4E6CCEE4" wp14:editId="3F49D44C">
@@ -9606,6 +9620,7 @@
       <w:r>
         <w:rPr>
           <w:noProof/>
+          <w:lang w:val="en-CA" w:eastAsia="en-CA"/>
         </w:rPr>
         <w:drawing>
           <wp:inline distT="114300" distB="114300" distL="114300" distR="114300" wp14:anchorId="0E624ECA" wp14:editId="6C75536D">
@@ -9689,6 +9704,7 @@
       <w:r>
         <w:rPr>
           <w:noProof/>
+          <w:lang w:val="en-CA" w:eastAsia="en-CA"/>
         </w:rPr>
         <w:lastRenderedPageBreak/>
         <w:drawing>
@@ -9767,6 +9783,7 @@
       <w:r>
         <w:rPr>
           <w:noProof/>
+          <w:lang w:val="en-CA" w:eastAsia="en-CA"/>
         </w:rPr>
         <w:drawing>
           <wp:inline distT="114300" distB="114300" distL="114300" distR="114300" wp14:anchorId="3299A236" wp14:editId="4AF0CF94">
@@ -10828,6 +10845,7 @@
       <w:r>
         <w:rPr>
           <w:noProof/>
+          <w:lang w:val="en-CA" w:eastAsia="en-CA"/>
         </w:rPr>
         <w:drawing>
           <wp:inline distT="114300" distB="114300" distL="114300" distR="114300" wp14:anchorId="13584912" wp14:editId="3CF7E505">
@@ -10905,6 +10923,7 @@
       <w:r>
         <w:rPr>
           <w:noProof/>
+          <w:lang w:val="en-CA" w:eastAsia="en-CA"/>
         </w:rPr>
         <w:lastRenderedPageBreak/>
         <w:drawing>
@@ -10969,6 +10988,7 @@
       <w:r>
         <w:rPr>
           <w:noProof/>
+          <w:lang w:val="en-CA" w:eastAsia="en-CA"/>
         </w:rPr>
         <w:drawing>
           <wp:inline distT="114300" distB="114300" distL="114300" distR="114300" wp14:anchorId="1312E276" wp14:editId="56867B71">
@@ -11986,6 +12006,7 @@
       <w:r>
         <w:rPr>
           <w:noProof/>
+          <w:lang w:val="en-CA" w:eastAsia="en-CA"/>
         </w:rPr>
         <w:drawing>
           <wp:inline distT="114300" distB="114300" distL="114300" distR="114300" wp14:anchorId="003A8F32" wp14:editId="61942F47">
@@ -12064,6 +12085,7 @@
       <w:r>
         <w:rPr>
           <w:noProof/>
+          <w:lang w:val="en-CA" w:eastAsia="en-CA"/>
         </w:rPr>
         <w:drawing>
           <wp:inline distT="114300" distB="114300" distL="114300" distR="114300" wp14:anchorId="0CE6A6E4" wp14:editId="079D3081">
@@ -12122,6 +12144,7 @@
       <w:r>
         <w:rPr>
           <w:noProof/>
+          <w:lang w:val="en-CA" w:eastAsia="en-CA"/>
         </w:rPr>
         <w:drawing>
           <wp:inline distT="114300" distB="114300" distL="114300" distR="114300" wp14:anchorId="345A76C4" wp14:editId="0D8B15FF">
@@ -12226,6 +12249,7 @@
       <w:r>
         <w:rPr>
           <w:noProof/>
+          <w:lang w:val="en-CA" w:eastAsia="en-CA"/>
         </w:rPr>
         <w:drawing>
           <wp:inline distT="114300" distB="114300" distL="114300" distR="114300" wp14:anchorId="2BD7947B" wp14:editId="0867F90C">
@@ -12341,6 +12365,7 @@
       <w:r>
         <w:rPr>
           <w:noProof/>
+          <w:lang w:val="en-CA" w:eastAsia="en-CA"/>
         </w:rPr>
         <w:drawing>
           <wp:inline distT="114300" distB="114300" distL="114300" distR="114300" wp14:anchorId="17C9E3FB" wp14:editId="373BC483">
@@ -12425,6 +12450,7 @@
       <w:r>
         <w:rPr>
           <w:noProof/>
+          <w:lang w:val="en-CA" w:eastAsia="en-CA"/>
         </w:rPr>
         <w:drawing>
           <wp:inline distT="114300" distB="114300" distL="114300" distR="114300" wp14:anchorId="0AEEB580" wp14:editId="02B5B629">
@@ -12560,6 +12586,7 @@
       <w:r>
         <w:rPr>
           <w:noProof/>
+          <w:lang w:val="en-CA" w:eastAsia="en-CA"/>
         </w:rPr>
         <w:drawing>
           <wp:inline distT="114300" distB="114300" distL="114300" distR="114300" wp14:anchorId="101A0163" wp14:editId="50B3F92D">
@@ -12639,6 +12666,7 @@
       <w:r>
         <w:rPr>
           <w:noProof/>
+          <w:lang w:val="en-CA" w:eastAsia="en-CA"/>
         </w:rPr>
         <w:drawing>
           <wp:inline distT="114300" distB="114300" distL="114300" distR="114300" wp14:anchorId="236B0565" wp14:editId="5BBAC98F">
@@ -12753,6 +12781,7 @@
       <w:r>
         <w:rPr>
           <w:noProof/>
+          <w:lang w:val="en-CA" w:eastAsia="en-CA"/>
         </w:rPr>
         <w:drawing>
           <wp:inline distT="114300" distB="114300" distL="114300" distR="114300" wp14:anchorId="27D352EF" wp14:editId="71216872">
@@ -12876,6 +12905,7 @@
       <w:r>
         <w:rPr>
           <w:noProof/>
+          <w:lang w:val="en-CA" w:eastAsia="en-CA"/>
         </w:rPr>
         <w:drawing>
           <wp:inline distT="114300" distB="114300" distL="114300" distR="114300" wp14:anchorId="29B0E483" wp14:editId="023B3C40">
@@ -13000,6 +13030,7 @@
       <w:r>
         <w:rPr>
           <w:noProof/>
+          <w:lang w:val="en-CA" w:eastAsia="en-CA"/>
         </w:rPr>
         <w:drawing>
           <wp:inline distT="114300" distB="114300" distL="114300" distR="114300" wp14:anchorId="358321BE" wp14:editId="02B23C3D">
@@ -16221,16 +16252,1836 @@
       <w:pPr>
         <w:pStyle w:val="Style1"/>
         <w:spacing w:before="0" w:after="0"/>
-      </w:pPr>
-      <w:r>
+        <w:jc w:val="left"/>
+        <w:rPr>
+          <w:b/>
+          <w:sz w:val="24"/>
+          <w:szCs w:val="24"/>
+          <w:u w:val="none"/>
+        </w:rPr>
+      </w:pPr>
+      <w:r>
+        <w:rPr>
+          <w:b/>
+          <w:sz w:val="24"/>
+          <w:szCs w:val="24"/>
+          <w:u w:val="none"/>
+        </w:rPr>
+        <w:t>Sign in</w:t>
+      </w:r>
+      <w:r>
+        <w:rPr>
+          <w:b/>
+          <w:sz w:val="24"/>
+          <w:szCs w:val="24"/>
+          <w:u w:val="none"/>
+        </w:rPr>
+        <w:t xml:space="preserve"> Activity</w:t>
+      </w:r>
+    </w:p>
+    <w:p>
+      <w:pPr>
+        <w:pStyle w:val="Style1"/>
+        <w:spacing w:before="0" w:after="0"/>
+        <w:jc w:val="left"/>
+      </w:pPr>
+    </w:p>
+    <w:p>
+      <w:pPr>
+        <w:pStyle w:val="Style1"/>
+        <w:spacing w:before="0" w:after="0"/>
+        <w:jc w:val="left"/>
+      </w:pPr>
+      <w:r>
+        <w:rPr>
+          <w:noProof/>
+          <w:lang w:val="en-CA" w:eastAsia="en-CA"/>
+        </w:rPr>
+        <w:drawing>
+          <wp:inline distT="0" distB="0" distL="0" distR="0" wp14:anchorId="414F0163" wp14:editId="7A57DCC7">
+            <wp:extent cx="5943600" cy="3482340"/>
+            <wp:effectExtent l="0" t="0" r="0" b="3810"/>
+            <wp:docPr id="31" name="Picture 31"/>
+            <wp:cNvGraphicFramePr>
+              <a:graphicFrameLocks xmlns:a="http://schemas.openxmlformats.org/drawingml/2006/main" noChangeAspect="1"/>
+            </wp:cNvGraphicFramePr>
+            <a:graphic xmlns:a="http://schemas.openxmlformats.org/drawingml/2006/main">
+              <a:graphicData uri="http://schemas.openxmlformats.org/drawingml/2006/picture">
+                <pic:pic xmlns:pic="http://schemas.openxmlformats.org/drawingml/2006/picture">
+                  <pic:nvPicPr>
+                    <pic:cNvPr id="0" name="Login.png"/>
+                    <pic:cNvPicPr/>
+                  </pic:nvPicPr>
+                  <pic:blipFill>
+                    <a:blip r:embed="rId36">
+                      <a:extLst>
+                        <a:ext uri="{28A0092B-C50C-407E-A947-70E740481C1C}">
+                          <a14:useLocalDpi xmlns:a14="http://schemas.microsoft.com/office/drawing/2010/main" val="0"/>
+                        </a:ext>
+                      </a:extLst>
+                    </a:blip>
+                    <a:stretch>
+                      <a:fillRect/>
+                    </a:stretch>
+                  </pic:blipFill>
+                  <pic:spPr>
+                    <a:xfrm>
+                      <a:off x="0" y="0"/>
+                      <a:ext cx="5943600" cy="3482340"/>
+                    </a:xfrm>
+                    <a:prstGeom prst="rect">
+                      <a:avLst/>
+                    </a:prstGeom>
+                  </pic:spPr>
+                </pic:pic>
+              </a:graphicData>
+            </a:graphic>
+          </wp:inline>
+        </w:drawing>
+      </w:r>
+    </w:p>
+    <w:p>
+      <w:pPr>
+        <w:pStyle w:val="Style1"/>
+        <w:spacing w:before="0" w:after="0"/>
+        <w:ind w:left="720"/>
+        <w:jc w:val="left"/>
+        <w:rPr>
+          <w:sz w:val="24"/>
+          <w:szCs w:val="24"/>
+          <w:u w:val="none"/>
+        </w:rPr>
+      </w:pPr>
+    </w:p>
+    <w:p>
+      <w:pPr>
+        <w:pStyle w:val="Style1"/>
+        <w:numPr>
+          <w:ilvl w:val="0"/>
+          <w:numId w:val="16"/>
+        </w:numPr>
+        <w:spacing w:before="0" w:after="0"/>
+        <w:jc w:val="left"/>
+        <w:rPr>
+          <w:sz w:val="24"/>
+          <w:szCs w:val="24"/>
+          <w:u w:val="none"/>
+        </w:rPr>
+      </w:pPr>
+      <w:r>
+        <w:rPr>
+          <w:sz w:val="24"/>
+          <w:szCs w:val="24"/>
+          <w:u w:val="none"/>
+        </w:rPr>
+        <w:t>Users are able to login to the system with their username and password.</w:t>
+      </w:r>
+    </w:p>
+    <w:p>
+      <w:pPr>
+        <w:pStyle w:val="Style1"/>
+        <w:spacing w:before="0" w:after="0"/>
+        <w:ind w:left="720"/>
+        <w:jc w:val="left"/>
+        <w:rPr>
+          <w:sz w:val="24"/>
+          <w:szCs w:val="24"/>
+          <w:u w:val="none"/>
+        </w:rPr>
+      </w:pPr>
+    </w:p>
+    <w:p>
+      <w:pPr>
+        <w:pStyle w:val="Style1"/>
+        <w:spacing w:before="0" w:after="0"/>
+        <w:jc w:val="left"/>
+        <w:rPr>
+          <w:b/>
+          <w:sz w:val="24"/>
+          <w:szCs w:val="24"/>
+          <w:u w:val="none"/>
+        </w:rPr>
+      </w:pPr>
+    </w:p>
+    <w:p>
+      <w:pPr>
+        <w:pStyle w:val="Style1"/>
+        <w:spacing w:before="0" w:after="0"/>
+        <w:jc w:val="left"/>
+        <w:rPr>
+          <w:b/>
+          <w:sz w:val="24"/>
+          <w:szCs w:val="24"/>
+          <w:u w:val="none"/>
+        </w:rPr>
+      </w:pPr>
+    </w:p>
+    <w:p>
+      <w:pPr>
+        <w:pStyle w:val="Style1"/>
+        <w:spacing w:before="0" w:after="0"/>
+        <w:jc w:val="left"/>
+        <w:rPr>
+          <w:b/>
+          <w:sz w:val="24"/>
+          <w:szCs w:val="24"/>
+          <w:u w:val="none"/>
+        </w:rPr>
+      </w:pPr>
+    </w:p>
+    <w:p>
+      <w:pPr>
+        <w:pStyle w:val="Style1"/>
+        <w:spacing w:before="0" w:after="0"/>
+        <w:jc w:val="left"/>
+        <w:rPr>
+          <w:b/>
+          <w:sz w:val="24"/>
+          <w:szCs w:val="24"/>
+          <w:u w:val="none"/>
+        </w:rPr>
+      </w:pPr>
+    </w:p>
+    <w:p>
+      <w:pPr>
+        <w:pStyle w:val="Style1"/>
+        <w:spacing w:before="0" w:after="0"/>
+        <w:jc w:val="left"/>
+        <w:rPr>
+          <w:b/>
+          <w:sz w:val="24"/>
+          <w:szCs w:val="24"/>
+          <w:u w:val="none"/>
+        </w:rPr>
+      </w:pPr>
+    </w:p>
+    <w:p>
+      <w:pPr>
+        <w:pStyle w:val="Style1"/>
+        <w:spacing w:before="0" w:after="0"/>
+        <w:jc w:val="left"/>
+        <w:rPr>
+          <w:b/>
+          <w:sz w:val="24"/>
+          <w:szCs w:val="24"/>
+          <w:u w:val="none"/>
+        </w:rPr>
+      </w:pPr>
+    </w:p>
+    <w:p>
+      <w:pPr>
+        <w:pStyle w:val="Style1"/>
+        <w:spacing w:before="0" w:after="0"/>
+        <w:jc w:val="left"/>
+        <w:rPr>
+          <w:b/>
+          <w:sz w:val="24"/>
+          <w:szCs w:val="24"/>
+          <w:u w:val="none"/>
+        </w:rPr>
+      </w:pPr>
+    </w:p>
+    <w:p>
+      <w:pPr>
+        <w:pStyle w:val="Style1"/>
+        <w:spacing w:before="0" w:after="0"/>
+        <w:jc w:val="left"/>
+        <w:rPr>
+          <w:b/>
+          <w:sz w:val="24"/>
+          <w:szCs w:val="24"/>
+          <w:u w:val="none"/>
+        </w:rPr>
+      </w:pPr>
+    </w:p>
+    <w:p>
+      <w:pPr>
+        <w:pStyle w:val="Style1"/>
+        <w:spacing w:before="0" w:after="0"/>
+        <w:jc w:val="left"/>
+        <w:rPr>
+          <w:b/>
+          <w:sz w:val="24"/>
+          <w:szCs w:val="24"/>
+          <w:u w:val="none"/>
+        </w:rPr>
+      </w:pPr>
+    </w:p>
+    <w:p>
+      <w:pPr>
+        <w:pStyle w:val="Style1"/>
+        <w:spacing w:before="0" w:after="0"/>
+        <w:jc w:val="left"/>
+        <w:rPr>
+          <w:b/>
+          <w:sz w:val="24"/>
+          <w:szCs w:val="24"/>
+          <w:u w:val="none"/>
+        </w:rPr>
+      </w:pPr>
+    </w:p>
+    <w:p>
+      <w:pPr>
+        <w:pStyle w:val="Style1"/>
+        <w:spacing w:before="0" w:after="0"/>
+        <w:jc w:val="left"/>
+        <w:rPr>
+          <w:b/>
+          <w:sz w:val="24"/>
+          <w:szCs w:val="24"/>
+          <w:u w:val="none"/>
+        </w:rPr>
+      </w:pPr>
+    </w:p>
+    <w:p>
+      <w:pPr>
+        <w:pStyle w:val="Style1"/>
+        <w:spacing w:before="0" w:after="0"/>
+        <w:jc w:val="left"/>
+        <w:rPr>
+          <w:b/>
+          <w:sz w:val="24"/>
+          <w:szCs w:val="24"/>
+          <w:u w:val="none"/>
+        </w:rPr>
+      </w:pPr>
+    </w:p>
+    <w:p>
+      <w:pPr>
+        <w:pStyle w:val="Style1"/>
+        <w:spacing w:before="0" w:after="0"/>
+        <w:jc w:val="left"/>
+        <w:rPr>
+          <w:b/>
+          <w:sz w:val="24"/>
+          <w:szCs w:val="24"/>
+          <w:u w:val="none"/>
+        </w:rPr>
+      </w:pPr>
+    </w:p>
+    <w:p>
+      <w:pPr>
+        <w:pStyle w:val="Style1"/>
+        <w:spacing w:before="0" w:after="0"/>
+        <w:jc w:val="left"/>
+        <w:rPr>
+          <w:b/>
+          <w:sz w:val="24"/>
+          <w:szCs w:val="24"/>
+          <w:u w:val="none"/>
+        </w:rPr>
+      </w:pPr>
+    </w:p>
+    <w:p>
+      <w:pPr>
+        <w:pStyle w:val="Style1"/>
+        <w:spacing w:before="0" w:after="0"/>
+        <w:jc w:val="left"/>
+        <w:rPr>
+          <w:b/>
+          <w:sz w:val="24"/>
+          <w:szCs w:val="24"/>
+          <w:u w:val="none"/>
+        </w:rPr>
+      </w:pPr>
+    </w:p>
+    <w:p>
+      <w:pPr>
+        <w:pStyle w:val="Style1"/>
+        <w:spacing w:before="0" w:after="0"/>
+        <w:jc w:val="left"/>
+        <w:rPr>
+          <w:b/>
+          <w:sz w:val="24"/>
+          <w:szCs w:val="24"/>
+          <w:u w:val="none"/>
+        </w:rPr>
+      </w:pPr>
+      <w:r>
+        <w:rPr>
+          <w:b/>
+          <w:sz w:val="24"/>
+          <w:szCs w:val="24"/>
+          <w:u w:val="none"/>
+        </w:rPr>
+        <w:lastRenderedPageBreak/>
+        <w:t>Sign up Activity</w:t>
+      </w:r>
+    </w:p>
+    <w:p>
+      <w:pPr>
+        <w:pStyle w:val="Style1"/>
+        <w:spacing w:before="0" w:after="0"/>
+        <w:jc w:val="left"/>
+        <w:rPr>
+          <w:b/>
+          <w:sz w:val="24"/>
+          <w:szCs w:val="24"/>
+          <w:u w:val="none"/>
+        </w:rPr>
+      </w:pPr>
+    </w:p>
+    <w:p>
+      <w:pPr>
+        <w:pStyle w:val="Style1"/>
+        <w:spacing w:before="0" w:after="0"/>
+        <w:jc w:val="left"/>
+        <w:rPr>
+          <w:b/>
+          <w:sz w:val="24"/>
+          <w:szCs w:val="24"/>
+          <w:u w:val="none"/>
+        </w:rPr>
+      </w:pPr>
+      <w:r>
+        <w:rPr>
+          <w:b/>
+          <w:noProof/>
+          <w:sz w:val="24"/>
+          <w:szCs w:val="24"/>
+          <w:u w:val="none"/>
+          <w:lang w:val="en-CA" w:eastAsia="en-CA"/>
+        </w:rPr>
+        <w:drawing>
+          <wp:inline distT="0" distB="0" distL="0" distR="0" wp14:anchorId="1E268D25" wp14:editId="24C9EA02">
+            <wp:extent cx="5943600" cy="3482340"/>
+            <wp:effectExtent l="0" t="0" r="0" b="3810"/>
+            <wp:docPr id="32" name="Picture 32"/>
+            <wp:cNvGraphicFramePr>
+              <a:graphicFrameLocks xmlns:a="http://schemas.openxmlformats.org/drawingml/2006/main" noChangeAspect="1"/>
+            </wp:cNvGraphicFramePr>
+            <a:graphic xmlns:a="http://schemas.openxmlformats.org/drawingml/2006/main">
+              <a:graphicData uri="http://schemas.openxmlformats.org/drawingml/2006/picture">
+                <pic:pic xmlns:pic="http://schemas.openxmlformats.org/drawingml/2006/picture">
+                  <pic:nvPicPr>
+                    <pic:cNvPr id="0" name="Signup.png"/>
+                    <pic:cNvPicPr/>
+                  </pic:nvPicPr>
+                  <pic:blipFill>
+                    <a:blip r:embed="rId37">
+                      <a:extLst>
+                        <a:ext uri="{28A0092B-C50C-407E-A947-70E740481C1C}">
+                          <a14:useLocalDpi xmlns:a14="http://schemas.microsoft.com/office/drawing/2010/main" val="0"/>
+                        </a:ext>
+                      </a:extLst>
+                    </a:blip>
+                    <a:stretch>
+                      <a:fillRect/>
+                    </a:stretch>
+                  </pic:blipFill>
+                  <pic:spPr>
+                    <a:xfrm>
+                      <a:off x="0" y="0"/>
+                      <a:ext cx="5943600" cy="3482340"/>
+                    </a:xfrm>
+                    <a:prstGeom prst="rect">
+                      <a:avLst/>
+                    </a:prstGeom>
+                  </pic:spPr>
+                </pic:pic>
+              </a:graphicData>
+            </a:graphic>
+          </wp:inline>
+        </w:drawing>
+      </w:r>
+    </w:p>
+    <w:p>
+      <w:pPr>
+        <w:pStyle w:val="Style1"/>
+        <w:spacing w:before="0" w:after="0"/>
+        <w:jc w:val="left"/>
+        <w:rPr>
+          <w:sz w:val="24"/>
+          <w:szCs w:val="24"/>
+          <w:u w:val="none"/>
+        </w:rPr>
+      </w:pPr>
+    </w:p>
+    <w:p>
+      <w:pPr>
+        <w:pStyle w:val="Style1"/>
+        <w:numPr>
+          <w:ilvl w:val="0"/>
+          <w:numId w:val="16"/>
+        </w:numPr>
+        <w:spacing w:before="0" w:after="0"/>
+        <w:jc w:val="left"/>
+      </w:pPr>
+      <w:r>
+        <w:rPr>
+          <w:sz w:val="24"/>
+          <w:szCs w:val="24"/>
+          <w:u w:val="none"/>
+        </w:rPr>
+        <w:t>Users are able to sign up with the Chat Away by providing a username, password and email.</w:t>
+      </w:r>
+    </w:p>
+    <w:p>
+      <w:pPr>
+        <w:pStyle w:val="Style1"/>
+        <w:numPr>
+          <w:ilvl w:val="0"/>
+          <w:numId w:val="16"/>
+        </w:numPr>
+        <w:spacing w:before="0" w:after="0"/>
+        <w:jc w:val="left"/>
+      </w:pPr>
+      <w:r>
+        <w:rPr>
+          <w:sz w:val="24"/>
+          <w:szCs w:val="24"/>
+          <w:u w:val="none"/>
+        </w:rPr>
+        <w:t>Users are required to enter password twice to confirm their choice.</w:t>
+      </w:r>
+    </w:p>
+    <w:p>
+      <w:pPr>
+        <w:pStyle w:val="Style1"/>
+        <w:spacing w:before="0" w:after="0"/>
+        <w:ind w:left="360"/>
+        <w:jc w:val="left"/>
+      </w:pPr>
+    </w:p>
+    <w:p>
+      <w:pPr>
+        <w:pStyle w:val="Style1"/>
+        <w:spacing w:before="0" w:after="0"/>
+        <w:ind w:left="360"/>
+        <w:jc w:val="left"/>
+        <w:rPr>
+          <w:b/>
+          <w:sz w:val="24"/>
+          <w:szCs w:val="24"/>
+          <w:u w:val="none"/>
+        </w:rPr>
+      </w:pPr>
+    </w:p>
+    <w:p>
+      <w:pPr>
+        <w:pStyle w:val="Style1"/>
+        <w:spacing w:before="0" w:after="0"/>
+        <w:ind w:left="360"/>
+        <w:jc w:val="left"/>
+        <w:rPr>
+          <w:b/>
+          <w:sz w:val="24"/>
+          <w:szCs w:val="24"/>
+          <w:u w:val="none"/>
+        </w:rPr>
+      </w:pPr>
+    </w:p>
+    <w:p>
+      <w:pPr>
+        <w:pStyle w:val="Style1"/>
+        <w:spacing w:before="0" w:after="0"/>
+        <w:ind w:left="360"/>
+        <w:jc w:val="left"/>
+        <w:rPr>
+          <w:b/>
+          <w:sz w:val="24"/>
+          <w:szCs w:val="24"/>
+          <w:u w:val="none"/>
+        </w:rPr>
+      </w:pPr>
+    </w:p>
+    <w:p>
+      <w:pPr>
+        <w:pStyle w:val="Style1"/>
+        <w:spacing w:before="0" w:after="0"/>
+        <w:ind w:left="360"/>
+        <w:jc w:val="left"/>
+        <w:rPr>
+          <w:b/>
+          <w:sz w:val="24"/>
+          <w:szCs w:val="24"/>
+          <w:u w:val="none"/>
+        </w:rPr>
+      </w:pPr>
+    </w:p>
+    <w:p>
+      <w:pPr>
+        <w:pStyle w:val="Style1"/>
+        <w:spacing w:before="0" w:after="0"/>
+        <w:ind w:left="360"/>
+        <w:jc w:val="left"/>
+        <w:rPr>
+          <w:b/>
+          <w:sz w:val="24"/>
+          <w:szCs w:val="24"/>
+          <w:u w:val="none"/>
+        </w:rPr>
+      </w:pPr>
+    </w:p>
+    <w:p>
+      <w:pPr>
+        <w:pStyle w:val="Style1"/>
+        <w:spacing w:before="0" w:after="0"/>
+        <w:ind w:left="360"/>
+        <w:jc w:val="left"/>
+        <w:rPr>
+          <w:b/>
+          <w:sz w:val="24"/>
+          <w:szCs w:val="24"/>
+          <w:u w:val="none"/>
+        </w:rPr>
+      </w:pPr>
+    </w:p>
+    <w:p>
+      <w:pPr>
+        <w:pStyle w:val="Style1"/>
+        <w:spacing w:before="0" w:after="0"/>
+        <w:ind w:left="360"/>
+        <w:jc w:val="left"/>
+        <w:rPr>
+          <w:b/>
+          <w:sz w:val="24"/>
+          <w:szCs w:val="24"/>
+          <w:u w:val="none"/>
+        </w:rPr>
+      </w:pPr>
+    </w:p>
+    <w:p>
+      <w:pPr>
+        <w:pStyle w:val="Style1"/>
+        <w:spacing w:before="0" w:after="0"/>
+        <w:ind w:left="360"/>
+        <w:jc w:val="left"/>
+        <w:rPr>
+          <w:b/>
+          <w:sz w:val="24"/>
+          <w:szCs w:val="24"/>
+          <w:u w:val="none"/>
+        </w:rPr>
+      </w:pPr>
+    </w:p>
+    <w:p>
+      <w:pPr>
+        <w:pStyle w:val="Style1"/>
+        <w:spacing w:before="0" w:after="0"/>
+        <w:ind w:left="360"/>
+        <w:jc w:val="left"/>
+        <w:rPr>
+          <w:b/>
+          <w:sz w:val="24"/>
+          <w:szCs w:val="24"/>
+          <w:u w:val="none"/>
+        </w:rPr>
+      </w:pPr>
+    </w:p>
+    <w:p>
+      <w:pPr>
+        <w:pStyle w:val="Style1"/>
+        <w:spacing w:before="0" w:after="0"/>
+        <w:ind w:left="360"/>
+        <w:jc w:val="left"/>
+        <w:rPr>
+          <w:b/>
+          <w:sz w:val="24"/>
+          <w:szCs w:val="24"/>
+          <w:u w:val="none"/>
+        </w:rPr>
+      </w:pPr>
+    </w:p>
+    <w:p>
+      <w:pPr>
+        <w:pStyle w:val="Style1"/>
+        <w:spacing w:before="0" w:after="0"/>
+        <w:ind w:left="360"/>
+        <w:jc w:val="left"/>
+        <w:rPr>
+          <w:b/>
+          <w:sz w:val="24"/>
+          <w:szCs w:val="24"/>
+          <w:u w:val="none"/>
+        </w:rPr>
+      </w:pPr>
+    </w:p>
+    <w:p>
+      <w:pPr>
+        <w:pStyle w:val="Style1"/>
+        <w:spacing w:before="0" w:after="0"/>
+        <w:ind w:left="360"/>
+        <w:jc w:val="left"/>
+        <w:rPr>
+          <w:b/>
+          <w:sz w:val="24"/>
+          <w:szCs w:val="24"/>
+          <w:u w:val="none"/>
+        </w:rPr>
+      </w:pPr>
+    </w:p>
+    <w:p>
+      <w:pPr>
+        <w:pStyle w:val="Style1"/>
+        <w:spacing w:before="0" w:after="0"/>
+        <w:ind w:left="360"/>
+        <w:jc w:val="left"/>
+        <w:rPr>
+          <w:b/>
+          <w:sz w:val="24"/>
+          <w:szCs w:val="24"/>
+          <w:u w:val="none"/>
+        </w:rPr>
+      </w:pPr>
+    </w:p>
+    <w:p>
+      <w:pPr>
+        <w:pStyle w:val="Style1"/>
+        <w:spacing w:before="0" w:after="0"/>
+        <w:ind w:left="360"/>
+        <w:jc w:val="left"/>
+        <w:rPr>
+          <w:b/>
+          <w:sz w:val="24"/>
+          <w:szCs w:val="24"/>
+          <w:u w:val="none"/>
+        </w:rPr>
+      </w:pPr>
+    </w:p>
+    <w:p>
+      <w:pPr>
+        <w:pStyle w:val="Style1"/>
+        <w:spacing w:before="0" w:after="0"/>
+        <w:ind w:left="360"/>
+        <w:jc w:val="left"/>
+        <w:rPr>
+          <w:b/>
+          <w:sz w:val="24"/>
+          <w:szCs w:val="24"/>
+          <w:u w:val="none"/>
+        </w:rPr>
+      </w:pPr>
+    </w:p>
+    <w:p>
+      <w:pPr>
+        <w:pStyle w:val="Style1"/>
+        <w:spacing w:before="0" w:after="0"/>
+        <w:ind w:left="360"/>
+        <w:jc w:val="left"/>
+        <w:rPr>
+          <w:b/>
+          <w:sz w:val="24"/>
+          <w:szCs w:val="24"/>
+          <w:u w:val="none"/>
+        </w:rPr>
+      </w:pPr>
+      <w:r>
+        <w:rPr>
+          <w:b/>
+          <w:sz w:val="24"/>
+          <w:szCs w:val="24"/>
+          <w:u w:val="none"/>
+        </w:rPr>
+        <w:lastRenderedPageBreak/>
+        <w:t>Main menu</w:t>
+      </w:r>
+      <w:r>
+        <w:rPr>
+          <w:b/>
+          <w:sz w:val="24"/>
+          <w:szCs w:val="24"/>
+          <w:u w:val="none"/>
+        </w:rPr>
+        <w:t xml:space="preserve"> Activity</w:t>
+      </w:r>
+    </w:p>
+    <w:p>
+      <w:pPr>
+        <w:pStyle w:val="Style1"/>
+        <w:spacing w:before="0" w:after="0"/>
+        <w:ind w:left="360"/>
+        <w:jc w:val="left"/>
+        <w:rPr>
+          <w:b/>
+          <w:sz w:val="24"/>
+          <w:szCs w:val="24"/>
+          <w:u w:val="none"/>
+        </w:rPr>
+      </w:pPr>
+    </w:p>
+    <w:p>
+      <w:pPr>
+        <w:pStyle w:val="Style1"/>
+        <w:spacing w:before="0" w:after="0"/>
+        <w:ind w:left="360"/>
+        <w:jc w:val="left"/>
+      </w:pPr>
+      <w:r>
+        <w:rPr>
+          <w:noProof/>
+          <w:lang w:val="en-CA" w:eastAsia="en-CA"/>
+        </w:rPr>
+        <w:drawing>
+          <wp:inline distT="0" distB="0" distL="0" distR="0" wp14:anchorId="271D5867" wp14:editId="346419EA">
+            <wp:extent cx="5943600" cy="3482340"/>
+            <wp:effectExtent l="0" t="0" r="0" b="3810"/>
+            <wp:docPr id="33" name="Picture 33"/>
+            <wp:cNvGraphicFramePr>
+              <a:graphicFrameLocks xmlns:a="http://schemas.openxmlformats.org/drawingml/2006/main" noChangeAspect="1"/>
+            </wp:cNvGraphicFramePr>
+            <a:graphic xmlns:a="http://schemas.openxmlformats.org/drawingml/2006/main">
+              <a:graphicData uri="http://schemas.openxmlformats.org/drawingml/2006/picture">
+                <pic:pic xmlns:pic="http://schemas.openxmlformats.org/drawingml/2006/picture">
+                  <pic:nvPicPr>
+                    <pic:cNvPr id="0" name="Main Menu.png"/>
+                    <pic:cNvPicPr/>
+                  </pic:nvPicPr>
+                  <pic:blipFill>
+                    <a:blip r:embed="rId38">
+                      <a:extLst>
+                        <a:ext uri="{28A0092B-C50C-407E-A947-70E740481C1C}">
+                          <a14:useLocalDpi xmlns:a14="http://schemas.microsoft.com/office/drawing/2010/main" val="0"/>
+                        </a:ext>
+                      </a:extLst>
+                    </a:blip>
+                    <a:stretch>
+                      <a:fillRect/>
+                    </a:stretch>
+                  </pic:blipFill>
+                  <pic:spPr>
+                    <a:xfrm>
+                      <a:off x="0" y="0"/>
+                      <a:ext cx="5943600" cy="3482340"/>
+                    </a:xfrm>
+                    <a:prstGeom prst="rect">
+                      <a:avLst/>
+                    </a:prstGeom>
+                  </pic:spPr>
+                </pic:pic>
+              </a:graphicData>
+            </a:graphic>
+          </wp:inline>
+        </w:drawing>
+      </w:r>
+    </w:p>
+    <w:p>
+      <w:pPr>
+        <w:pStyle w:val="Style1"/>
+        <w:spacing w:before="0" w:after="0"/>
+        <w:ind w:left="360"/>
+        <w:jc w:val="left"/>
+        <w:rPr>
+          <w:sz w:val="24"/>
+          <w:szCs w:val="24"/>
+          <w:u w:val="none"/>
+        </w:rPr>
+      </w:pPr>
+    </w:p>
+    <w:p>
+      <w:pPr>
+        <w:pStyle w:val="Style1"/>
+        <w:numPr>
+          <w:ilvl w:val="0"/>
+          <w:numId w:val="17"/>
+        </w:numPr>
+        <w:spacing w:before="0" w:after="0"/>
+        <w:jc w:val="left"/>
+        <w:rPr>
+          <w:sz w:val="24"/>
+          <w:szCs w:val="24"/>
+          <w:u w:val="none"/>
+        </w:rPr>
+      </w:pPr>
+      <w:r>
+        <w:rPr>
+          <w:sz w:val="24"/>
+          <w:szCs w:val="24"/>
+          <w:u w:val="none"/>
+        </w:rPr>
+        <w:t>When the user logs in they are greeted with their username.</w:t>
+      </w:r>
+    </w:p>
+    <w:p>
+      <w:pPr>
+        <w:pStyle w:val="Style1"/>
+        <w:numPr>
+          <w:ilvl w:val="0"/>
+          <w:numId w:val="17"/>
+        </w:numPr>
+        <w:spacing w:before="0" w:after="0"/>
+        <w:jc w:val="left"/>
+        <w:rPr>
+          <w:sz w:val="24"/>
+          <w:szCs w:val="24"/>
+          <w:u w:val="none"/>
+        </w:rPr>
+      </w:pPr>
+      <w:r>
+        <w:rPr>
+          <w:sz w:val="24"/>
+          <w:szCs w:val="24"/>
+          <w:u w:val="none"/>
+        </w:rPr>
+        <w:t>There are three tabs letting them connect to a group chat, search other users and view their profile.</w:t>
+      </w:r>
+    </w:p>
+    <w:p>
+      <w:pPr>
+        <w:pStyle w:val="Style1"/>
+        <w:spacing w:before="0" w:after="0"/>
+        <w:ind w:left="1080"/>
+        <w:jc w:val="left"/>
+        <w:rPr>
+          <w:sz w:val="24"/>
+          <w:szCs w:val="24"/>
+          <w:u w:val="none"/>
+        </w:rPr>
+      </w:pPr>
+    </w:p>
+    <w:p>
+      <w:pPr>
+        <w:pStyle w:val="Style1"/>
+        <w:spacing w:before="0" w:after="0"/>
+        <w:ind w:left="1080"/>
+        <w:jc w:val="left"/>
+        <w:rPr>
+          <w:sz w:val="24"/>
+          <w:szCs w:val="24"/>
+          <w:u w:val="none"/>
+        </w:rPr>
+      </w:pPr>
+    </w:p>
+    <w:p>
+      <w:pPr>
+        <w:pStyle w:val="Style1"/>
+        <w:spacing w:before="0" w:after="0"/>
+        <w:ind w:left="1080"/>
+        <w:jc w:val="left"/>
+        <w:rPr>
+          <w:sz w:val="24"/>
+          <w:szCs w:val="24"/>
+          <w:u w:val="none"/>
+        </w:rPr>
+      </w:pPr>
+    </w:p>
+    <w:p>
+      <w:pPr>
+        <w:pStyle w:val="Style1"/>
+        <w:spacing w:before="0" w:after="0"/>
+        <w:ind w:left="1080"/>
+        <w:jc w:val="left"/>
+        <w:rPr>
+          <w:sz w:val="24"/>
+          <w:szCs w:val="24"/>
+          <w:u w:val="none"/>
+        </w:rPr>
+      </w:pPr>
+    </w:p>
+    <w:p>
+      <w:pPr>
+        <w:pStyle w:val="Style1"/>
+        <w:spacing w:before="0" w:after="0"/>
+        <w:ind w:left="1080"/>
+        <w:jc w:val="left"/>
+        <w:rPr>
+          <w:sz w:val="24"/>
+          <w:szCs w:val="24"/>
+          <w:u w:val="none"/>
+        </w:rPr>
+      </w:pPr>
+    </w:p>
+    <w:p>
+      <w:pPr>
+        <w:pStyle w:val="Style1"/>
+        <w:spacing w:before="0" w:after="0"/>
+        <w:ind w:left="1080"/>
+        <w:jc w:val="left"/>
+        <w:rPr>
+          <w:sz w:val="24"/>
+          <w:szCs w:val="24"/>
+          <w:u w:val="none"/>
+        </w:rPr>
+      </w:pPr>
+    </w:p>
+    <w:p>
+      <w:pPr>
+        <w:pStyle w:val="Style1"/>
+        <w:spacing w:before="0" w:after="0"/>
+        <w:ind w:left="1080"/>
+        <w:jc w:val="left"/>
+        <w:rPr>
+          <w:sz w:val="24"/>
+          <w:szCs w:val="24"/>
+          <w:u w:val="none"/>
+        </w:rPr>
+      </w:pPr>
+    </w:p>
+    <w:p>
+      <w:pPr>
+        <w:pStyle w:val="Style1"/>
+        <w:spacing w:before="0" w:after="0"/>
+        <w:ind w:left="1080"/>
+        <w:jc w:val="left"/>
+        <w:rPr>
+          <w:sz w:val="24"/>
+          <w:szCs w:val="24"/>
+          <w:u w:val="none"/>
+        </w:rPr>
+      </w:pPr>
+    </w:p>
+    <w:p>
+      <w:pPr>
+        <w:pStyle w:val="Style1"/>
+        <w:spacing w:before="0" w:after="0"/>
+        <w:ind w:left="1080"/>
+        <w:jc w:val="left"/>
+        <w:rPr>
+          <w:sz w:val="24"/>
+          <w:szCs w:val="24"/>
+          <w:u w:val="none"/>
+        </w:rPr>
+      </w:pPr>
+    </w:p>
+    <w:p>
+      <w:pPr>
+        <w:pStyle w:val="Style1"/>
+        <w:spacing w:before="0" w:after="0"/>
+        <w:ind w:left="1080"/>
+        <w:jc w:val="left"/>
+        <w:rPr>
+          <w:sz w:val="24"/>
+          <w:szCs w:val="24"/>
+          <w:u w:val="none"/>
+        </w:rPr>
+      </w:pPr>
+    </w:p>
+    <w:p>
+      <w:pPr>
+        <w:pStyle w:val="Style1"/>
+        <w:spacing w:before="0" w:after="0"/>
+        <w:ind w:left="1080"/>
+        <w:jc w:val="left"/>
+        <w:rPr>
+          <w:sz w:val="24"/>
+          <w:szCs w:val="24"/>
+          <w:u w:val="none"/>
+        </w:rPr>
+      </w:pPr>
+    </w:p>
+    <w:p>
+      <w:pPr>
+        <w:pStyle w:val="Style1"/>
+        <w:spacing w:before="0" w:after="0"/>
+        <w:ind w:left="1080"/>
+        <w:jc w:val="left"/>
+        <w:rPr>
+          <w:sz w:val="24"/>
+          <w:szCs w:val="24"/>
+          <w:u w:val="none"/>
+        </w:rPr>
+      </w:pPr>
+    </w:p>
+    <w:p>
+      <w:pPr>
+        <w:pStyle w:val="Style1"/>
+        <w:spacing w:before="0" w:after="0"/>
+        <w:ind w:left="1080"/>
+        <w:jc w:val="left"/>
+        <w:rPr>
+          <w:sz w:val="24"/>
+          <w:szCs w:val="24"/>
+          <w:u w:val="none"/>
+        </w:rPr>
+      </w:pPr>
+    </w:p>
+    <w:p>
+      <w:pPr>
+        <w:pStyle w:val="Style1"/>
+        <w:spacing w:before="0" w:after="0"/>
+        <w:ind w:left="1080"/>
+        <w:jc w:val="left"/>
+        <w:rPr>
+          <w:sz w:val="24"/>
+          <w:szCs w:val="24"/>
+          <w:u w:val="none"/>
+        </w:rPr>
+      </w:pPr>
+    </w:p>
+    <w:p>
+      <w:pPr>
+        <w:pStyle w:val="Style1"/>
+        <w:spacing w:before="0" w:after="0"/>
+        <w:ind w:left="1080"/>
+        <w:jc w:val="left"/>
+        <w:rPr>
+          <w:sz w:val="24"/>
+          <w:szCs w:val="24"/>
+          <w:u w:val="none"/>
+        </w:rPr>
+      </w:pPr>
+    </w:p>
+    <w:p>
+      <w:pPr>
+        <w:pStyle w:val="Style1"/>
+        <w:spacing w:before="0" w:after="0"/>
+        <w:ind w:left="1080"/>
+        <w:jc w:val="left"/>
+        <w:rPr>
+          <w:sz w:val="24"/>
+          <w:szCs w:val="24"/>
+          <w:u w:val="none"/>
+        </w:rPr>
+      </w:pPr>
+    </w:p>
+    <w:p>
+      <w:pPr>
+        <w:pStyle w:val="Style1"/>
+        <w:spacing w:before="0" w:after="0"/>
+        <w:ind w:left="1080"/>
+        <w:jc w:val="left"/>
+        <w:rPr>
+          <w:sz w:val="24"/>
+          <w:szCs w:val="24"/>
+          <w:u w:val="none"/>
+        </w:rPr>
+      </w:pPr>
+    </w:p>
+    <w:p>
+      <w:pPr>
+        <w:pStyle w:val="Style1"/>
+        <w:spacing w:before="0" w:after="0"/>
+        <w:ind w:left="360"/>
+        <w:jc w:val="left"/>
+        <w:rPr>
+          <w:b/>
+          <w:sz w:val="24"/>
+          <w:szCs w:val="24"/>
+          <w:u w:val="none"/>
+        </w:rPr>
+      </w:pPr>
+      <w:r>
+        <w:rPr>
+          <w:b/>
+          <w:sz w:val="24"/>
+          <w:szCs w:val="24"/>
+          <w:u w:val="none"/>
+        </w:rPr>
+        <w:lastRenderedPageBreak/>
+        <w:t>Group chat Activity</w:t>
+      </w:r>
+    </w:p>
+    <w:p>
+      <w:pPr>
+        <w:pStyle w:val="Style1"/>
+        <w:spacing w:before="0" w:after="0"/>
+        <w:ind w:left="360"/>
+        <w:jc w:val="left"/>
+        <w:rPr>
+          <w:b/>
+          <w:sz w:val="24"/>
+          <w:szCs w:val="24"/>
+          <w:u w:val="none"/>
+        </w:rPr>
+      </w:pPr>
+    </w:p>
+    <w:p>
+      <w:pPr>
+        <w:pStyle w:val="Style1"/>
+        <w:spacing w:before="0" w:after="0"/>
+        <w:ind w:left="360"/>
+        <w:jc w:val="left"/>
+        <w:rPr>
+          <w:b/>
+          <w:sz w:val="24"/>
+          <w:szCs w:val="24"/>
+          <w:u w:val="none"/>
+        </w:rPr>
+      </w:pPr>
+      <w:r>
+        <w:rPr>
+          <w:b/>
+          <w:noProof/>
+          <w:sz w:val="24"/>
+          <w:szCs w:val="24"/>
+          <w:u w:val="none"/>
+          <w:lang w:val="en-CA" w:eastAsia="en-CA"/>
+        </w:rPr>
+        <w:drawing>
+          <wp:inline distT="0" distB="0" distL="0" distR="0" wp14:anchorId="79D99E6D" wp14:editId="3AB799D8">
+            <wp:extent cx="5943600" cy="3482340"/>
+            <wp:effectExtent l="0" t="0" r="0" b="3810"/>
+            <wp:docPr id="34" name="Picture 34"/>
+            <wp:cNvGraphicFramePr>
+              <a:graphicFrameLocks xmlns:a="http://schemas.openxmlformats.org/drawingml/2006/main" noChangeAspect="1"/>
+            </wp:cNvGraphicFramePr>
+            <a:graphic xmlns:a="http://schemas.openxmlformats.org/drawingml/2006/main">
+              <a:graphicData uri="http://schemas.openxmlformats.org/drawingml/2006/picture">
+                <pic:pic xmlns:pic="http://schemas.openxmlformats.org/drawingml/2006/picture">
+                  <pic:nvPicPr>
+                    <pic:cNvPr id="0" name="Group Chat.png"/>
+                    <pic:cNvPicPr/>
+                  </pic:nvPicPr>
+                  <pic:blipFill>
+                    <a:blip r:embed="rId39">
+                      <a:extLst>
+                        <a:ext uri="{28A0092B-C50C-407E-A947-70E740481C1C}">
+                          <a14:useLocalDpi xmlns:a14="http://schemas.microsoft.com/office/drawing/2010/main" val="0"/>
+                        </a:ext>
+                      </a:extLst>
+                    </a:blip>
+                    <a:stretch>
+                      <a:fillRect/>
+                    </a:stretch>
+                  </pic:blipFill>
+                  <pic:spPr>
+                    <a:xfrm>
+                      <a:off x="0" y="0"/>
+                      <a:ext cx="5943600" cy="3482340"/>
+                    </a:xfrm>
+                    <a:prstGeom prst="rect">
+                      <a:avLst/>
+                    </a:prstGeom>
+                  </pic:spPr>
+                </pic:pic>
+              </a:graphicData>
+            </a:graphic>
+          </wp:inline>
+        </w:drawing>
+      </w:r>
+    </w:p>
+    <w:p>
+      <w:pPr>
+        <w:pStyle w:val="Style1"/>
+        <w:spacing w:before="0" w:after="0"/>
+        <w:ind w:left="360"/>
+        <w:jc w:val="left"/>
+        <w:rPr>
+          <w:sz w:val="24"/>
+          <w:szCs w:val="24"/>
+          <w:u w:val="none"/>
+        </w:rPr>
+      </w:pPr>
+    </w:p>
+    <w:p>
+      <w:pPr>
+        <w:pStyle w:val="Style1"/>
+        <w:numPr>
+          <w:ilvl w:val="0"/>
+          <w:numId w:val="19"/>
+        </w:numPr>
+        <w:spacing w:before="0" w:after="0"/>
+        <w:jc w:val="left"/>
+      </w:pPr>
+      <w:r>
+        <w:rPr>
+          <w:sz w:val="24"/>
+          <w:szCs w:val="24"/>
+          <w:u w:val="none"/>
+        </w:rPr>
+        <w:t>On the very top of the activity resides the chat room Id/Name</w:t>
+      </w:r>
+      <w:r>
+        <w:rPr>
+          <w:sz w:val="24"/>
+          <w:szCs w:val="24"/>
+          <w:u w:val="none"/>
+        </w:rPr>
+        <w:t>.</w:t>
+      </w:r>
+    </w:p>
+    <w:p>
+      <w:pPr>
+        <w:pStyle w:val="Style1"/>
+        <w:numPr>
+          <w:ilvl w:val="0"/>
+          <w:numId w:val="19"/>
+        </w:numPr>
+        <w:spacing w:before="0" w:after="0"/>
+        <w:jc w:val="left"/>
+      </w:pPr>
+      <w:r>
+        <w:rPr>
+          <w:sz w:val="24"/>
+          <w:szCs w:val="24"/>
+          <w:u w:val="none"/>
+        </w:rPr>
+        <w:t>At the bottom the chat message bar and the send button is located.</w:t>
+      </w:r>
+    </w:p>
+    <w:p>
+      <w:pPr>
+        <w:pStyle w:val="Style1"/>
+        <w:numPr>
+          <w:ilvl w:val="0"/>
+          <w:numId w:val="19"/>
+        </w:numPr>
+        <w:spacing w:before="0" w:after="0"/>
+        <w:jc w:val="left"/>
+      </w:pPr>
+      <w:r>
+        <w:rPr>
+          <w:sz w:val="24"/>
+          <w:szCs w:val="24"/>
+          <w:u w:val="none"/>
+        </w:rPr>
+        <w:t>Any user created message will be printed to the screen and will be saved to the database.</w:t>
+      </w:r>
+    </w:p>
+    <w:p>
+      <w:pPr>
+        <w:pStyle w:val="Style1"/>
+        <w:spacing w:before="0" w:after="0"/>
+        <w:ind w:left="720"/>
+        <w:jc w:val="left"/>
+      </w:pPr>
+    </w:p>
+    <w:p>
+      <w:pPr>
+        <w:pStyle w:val="Style1"/>
+        <w:spacing w:before="0" w:after="0"/>
+        <w:ind w:left="720"/>
+        <w:jc w:val="left"/>
+      </w:pPr>
+    </w:p>
+    <w:p>
+      <w:pPr>
+        <w:pStyle w:val="Style1"/>
+        <w:spacing w:before="0" w:after="0"/>
+        <w:ind w:left="720"/>
+        <w:jc w:val="left"/>
+      </w:pPr>
+    </w:p>
+    <w:p>
+      <w:pPr>
+        <w:pStyle w:val="Style1"/>
+        <w:spacing w:before="0" w:after="0"/>
+        <w:ind w:left="720"/>
+        <w:jc w:val="left"/>
+      </w:pPr>
+    </w:p>
+    <w:p>
+      <w:pPr>
+        <w:pStyle w:val="Style1"/>
+        <w:spacing w:before="0" w:after="0"/>
+        <w:ind w:left="720"/>
+        <w:jc w:val="left"/>
+      </w:pPr>
+    </w:p>
+    <w:p>
+      <w:pPr>
+        <w:pStyle w:val="Style1"/>
+        <w:spacing w:before="0" w:after="0"/>
+        <w:ind w:left="720"/>
+        <w:jc w:val="left"/>
+      </w:pPr>
+    </w:p>
+    <w:p>
+      <w:pPr>
+        <w:pStyle w:val="Style1"/>
+        <w:spacing w:before="0" w:after="0"/>
+        <w:ind w:left="720"/>
+        <w:jc w:val="left"/>
+      </w:pPr>
+    </w:p>
+    <w:p>
+      <w:pPr>
+        <w:pStyle w:val="Style1"/>
+        <w:spacing w:before="0" w:after="0"/>
+        <w:ind w:left="720"/>
+        <w:jc w:val="left"/>
+      </w:pPr>
+    </w:p>
+    <w:p>
+      <w:pPr>
+        <w:pStyle w:val="Style1"/>
+        <w:spacing w:before="0" w:after="0"/>
+        <w:ind w:left="720"/>
+        <w:jc w:val="left"/>
+      </w:pPr>
+    </w:p>
+    <w:p>
+      <w:pPr>
+        <w:pStyle w:val="Style1"/>
+        <w:spacing w:before="0" w:after="0"/>
+        <w:jc w:val="left"/>
+      </w:pPr>
+    </w:p>
+    <w:p>
+      <w:pPr>
+        <w:pStyle w:val="Style1"/>
+        <w:spacing w:before="0" w:after="0"/>
+        <w:jc w:val="left"/>
+        <w:rPr>
+          <w:b/>
+          <w:sz w:val="24"/>
+          <w:szCs w:val="24"/>
+          <w:u w:val="none"/>
+        </w:rPr>
+      </w:pPr>
+      <w:r>
+        <w:rPr>
+          <w:b/>
+          <w:sz w:val="24"/>
+          <w:szCs w:val="24"/>
+          <w:u w:val="none"/>
+        </w:rPr>
+        <w:t>Private chat Activity</w:t>
+      </w:r>
+    </w:p>
+    <w:p>
+      <w:pPr>
+        <w:pStyle w:val="Style1"/>
+        <w:spacing w:before="0" w:after="0"/>
+        <w:jc w:val="left"/>
+        <w:rPr>
+          <w:b/>
+          <w:sz w:val="24"/>
+          <w:szCs w:val="24"/>
+          <w:u w:val="none"/>
+        </w:rPr>
+      </w:pPr>
+    </w:p>
+    <w:p>
+      <w:pPr>
+        <w:pStyle w:val="Style1"/>
+        <w:spacing w:before="0" w:after="0"/>
+        <w:jc w:val="left"/>
+      </w:pPr>
+      <w:r>
+        <w:rPr>
+          <w:noProof/>
+          <w:lang w:val="en-CA" w:eastAsia="en-CA"/>
+        </w:rPr>
+        <w:drawing>
+          <wp:inline distT="0" distB="0" distL="0" distR="0" wp14:anchorId="45022D50" wp14:editId="4623A1C5">
+            <wp:extent cx="5943600" cy="3482340"/>
+            <wp:effectExtent l="0" t="0" r="0" b="3810"/>
+            <wp:docPr id="35" name="Picture 35"/>
+            <wp:cNvGraphicFramePr>
+              <a:graphicFrameLocks xmlns:a="http://schemas.openxmlformats.org/drawingml/2006/main" noChangeAspect="1"/>
+            </wp:cNvGraphicFramePr>
+            <a:graphic xmlns:a="http://schemas.openxmlformats.org/drawingml/2006/main">
+              <a:graphicData uri="http://schemas.openxmlformats.org/drawingml/2006/picture">
+                <pic:pic xmlns:pic="http://schemas.openxmlformats.org/drawingml/2006/picture">
+                  <pic:nvPicPr>
+                    <pic:cNvPr id="0" name="Private Chat.png"/>
+                    <pic:cNvPicPr/>
+                  </pic:nvPicPr>
+                  <pic:blipFill>
+                    <a:blip r:embed="rId40">
+                      <a:extLst>
+                        <a:ext uri="{28A0092B-C50C-407E-A947-70E740481C1C}">
+                          <a14:useLocalDpi xmlns:a14="http://schemas.microsoft.com/office/drawing/2010/main" val="0"/>
+                        </a:ext>
+                      </a:extLst>
+                    </a:blip>
+                    <a:stretch>
+                      <a:fillRect/>
+                    </a:stretch>
+                  </pic:blipFill>
+                  <pic:spPr>
+                    <a:xfrm>
+                      <a:off x="0" y="0"/>
+                      <a:ext cx="5943600" cy="3482340"/>
+                    </a:xfrm>
+                    <a:prstGeom prst="rect">
+                      <a:avLst/>
+                    </a:prstGeom>
+                  </pic:spPr>
+                </pic:pic>
+              </a:graphicData>
+            </a:graphic>
+          </wp:inline>
+        </w:drawing>
+      </w:r>
+    </w:p>
+    <w:p>
+      <w:pPr>
+        <w:pStyle w:val="Style1"/>
+        <w:spacing w:before="0" w:after="0"/>
+        <w:jc w:val="left"/>
+      </w:pPr>
+    </w:p>
+    <w:p>
+      <w:pPr>
+        <w:pStyle w:val="Style1"/>
+        <w:numPr>
+          <w:ilvl w:val="0"/>
+          <w:numId w:val="19"/>
+        </w:numPr>
+        <w:spacing w:before="0" w:after="0"/>
+        <w:jc w:val="left"/>
+        <w:rPr>
+          <w:sz w:val="24"/>
+          <w:szCs w:val="24"/>
+          <w:u w:val="none"/>
+        </w:rPr>
+      </w:pPr>
+      <w:r>
+        <w:rPr>
+          <w:sz w:val="24"/>
+          <w:szCs w:val="24"/>
+          <w:u w:val="none"/>
+        </w:rPr>
+        <w:t>Two or more connected users will be able to send each other messages through this activity.</w:t>
+      </w:r>
+    </w:p>
+    <w:p>
+      <w:pPr>
+        <w:pStyle w:val="Style1"/>
+        <w:numPr>
+          <w:ilvl w:val="0"/>
+          <w:numId w:val="19"/>
+        </w:numPr>
+        <w:spacing w:before="0" w:after="0"/>
+        <w:jc w:val="left"/>
+        <w:rPr>
+          <w:sz w:val="24"/>
+          <w:szCs w:val="24"/>
+          <w:u w:val="none"/>
+        </w:rPr>
+      </w:pPr>
+      <w:r>
+        <w:rPr>
+          <w:sz w:val="24"/>
+          <w:szCs w:val="24"/>
+          <w:u w:val="none"/>
+        </w:rPr>
+        <w:t>Each user will be able to send messages by entering the chat messages to the chat bar and by confirming with the chat button.</w:t>
+      </w:r>
+    </w:p>
+    <w:p>
+      <w:pPr>
+        <w:pStyle w:val="Style1"/>
+        <w:spacing w:before="0" w:after="0"/>
+        <w:ind w:left="1080"/>
+        <w:jc w:val="left"/>
+        <w:rPr>
+          <w:sz w:val="24"/>
+          <w:szCs w:val="24"/>
+          <w:u w:val="none"/>
+        </w:rPr>
+      </w:pPr>
+    </w:p>
+    <w:p>
+      <w:pPr>
+        <w:pStyle w:val="Style1"/>
+        <w:spacing w:before="0" w:after="0"/>
+        <w:ind w:left="1080"/>
+        <w:jc w:val="left"/>
+        <w:rPr>
+          <w:sz w:val="24"/>
+          <w:szCs w:val="24"/>
+          <w:u w:val="none"/>
+        </w:rPr>
+      </w:pPr>
+    </w:p>
+    <w:p>
+      <w:pPr>
+        <w:pStyle w:val="Style1"/>
+        <w:spacing w:before="0" w:after="0"/>
+        <w:ind w:left="1080"/>
+        <w:jc w:val="left"/>
+        <w:rPr>
+          <w:sz w:val="24"/>
+          <w:szCs w:val="24"/>
+          <w:u w:val="none"/>
+        </w:rPr>
+      </w:pPr>
+    </w:p>
+    <w:p>
+      <w:pPr>
+        <w:pStyle w:val="Style1"/>
+        <w:spacing w:before="0" w:after="0"/>
+        <w:ind w:left="1080"/>
+        <w:jc w:val="left"/>
+        <w:rPr>
+          <w:sz w:val="24"/>
+          <w:szCs w:val="24"/>
+          <w:u w:val="none"/>
+        </w:rPr>
+      </w:pPr>
+    </w:p>
+    <w:p>
+      <w:pPr>
+        <w:pStyle w:val="Style1"/>
+        <w:spacing w:before="0" w:after="0"/>
+        <w:ind w:left="1080"/>
+        <w:jc w:val="left"/>
+        <w:rPr>
+          <w:sz w:val="24"/>
+          <w:szCs w:val="24"/>
+          <w:u w:val="none"/>
+        </w:rPr>
+      </w:pPr>
+    </w:p>
+    <w:p>
+      <w:pPr>
+        <w:pStyle w:val="Style1"/>
+        <w:spacing w:before="0" w:after="0"/>
+        <w:ind w:left="1080"/>
+        <w:jc w:val="left"/>
+        <w:rPr>
+          <w:sz w:val="24"/>
+          <w:szCs w:val="24"/>
+          <w:u w:val="none"/>
+        </w:rPr>
+      </w:pPr>
+    </w:p>
+    <w:p>
+      <w:pPr>
+        <w:pStyle w:val="Style1"/>
+        <w:spacing w:before="0" w:after="0"/>
+        <w:ind w:left="1080"/>
+        <w:jc w:val="left"/>
+        <w:rPr>
+          <w:sz w:val="24"/>
+          <w:szCs w:val="24"/>
+          <w:u w:val="none"/>
+        </w:rPr>
+      </w:pPr>
+    </w:p>
+    <w:p>
+      <w:pPr>
+        <w:pStyle w:val="Style1"/>
+        <w:spacing w:before="0" w:after="0"/>
+        <w:ind w:left="1080"/>
+        <w:jc w:val="left"/>
+        <w:rPr>
+          <w:sz w:val="24"/>
+          <w:szCs w:val="24"/>
+          <w:u w:val="none"/>
+        </w:rPr>
+      </w:pPr>
+    </w:p>
+    <w:p>
+      <w:pPr>
+        <w:pStyle w:val="Style1"/>
+        <w:spacing w:before="0" w:after="0"/>
+        <w:ind w:left="1080"/>
+        <w:jc w:val="left"/>
+        <w:rPr>
+          <w:sz w:val="24"/>
+          <w:szCs w:val="24"/>
+          <w:u w:val="none"/>
+        </w:rPr>
+      </w:pPr>
+    </w:p>
+    <w:p>
+      <w:pPr>
+        <w:pStyle w:val="Style1"/>
+        <w:spacing w:before="0" w:after="0"/>
+        <w:ind w:left="1080"/>
+        <w:jc w:val="left"/>
+        <w:rPr>
+          <w:sz w:val="24"/>
+          <w:szCs w:val="24"/>
+          <w:u w:val="none"/>
+        </w:rPr>
+      </w:pPr>
+    </w:p>
+    <w:p>
+      <w:pPr>
+        <w:pStyle w:val="Style1"/>
+        <w:spacing w:before="0" w:after="0"/>
+        <w:ind w:left="1080"/>
+        <w:jc w:val="left"/>
+        <w:rPr>
+          <w:sz w:val="24"/>
+          <w:szCs w:val="24"/>
+          <w:u w:val="none"/>
+        </w:rPr>
+      </w:pPr>
+    </w:p>
+    <w:p>
+      <w:pPr>
+        <w:pStyle w:val="Style1"/>
+        <w:spacing w:before="0" w:after="0"/>
+        <w:ind w:left="1080"/>
+        <w:jc w:val="left"/>
+        <w:rPr>
+          <w:sz w:val="24"/>
+          <w:szCs w:val="24"/>
+          <w:u w:val="none"/>
+        </w:rPr>
+      </w:pPr>
+    </w:p>
+    <w:p>
+      <w:pPr>
+        <w:pStyle w:val="Style1"/>
+        <w:spacing w:before="0" w:after="0"/>
+        <w:ind w:left="1080"/>
+        <w:jc w:val="left"/>
+        <w:rPr>
+          <w:sz w:val="24"/>
+          <w:szCs w:val="24"/>
+          <w:u w:val="none"/>
+        </w:rPr>
+      </w:pPr>
+    </w:p>
+    <w:p>
+      <w:pPr>
+        <w:pStyle w:val="Style1"/>
+        <w:spacing w:before="0" w:after="0"/>
+        <w:jc w:val="left"/>
+        <w:rPr>
+          <w:b/>
+          <w:sz w:val="24"/>
+          <w:szCs w:val="24"/>
+          <w:u w:val="none"/>
+        </w:rPr>
+      </w:pPr>
+      <w:r>
+        <w:rPr>
+          <w:b/>
+          <w:sz w:val="24"/>
+          <w:szCs w:val="24"/>
+          <w:u w:val="none"/>
+        </w:rPr>
+        <w:lastRenderedPageBreak/>
+        <w:t>Contacts Activity</w:t>
+      </w:r>
+    </w:p>
+    <w:p>
+      <w:pPr>
+        <w:pStyle w:val="Style1"/>
+        <w:spacing w:before="0" w:after="0"/>
+        <w:jc w:val="left"/>
+        <w:rPr>
+          <w:b/>
+          <w:sz w:val="24"/>
+          <w:szCs w:val="24"/>
+          <w:u w:val="none"/>
+        </w:rPr>
+      </w:pPr>
+    </w:p>
+    <w:p>
+      <w:pPr>
+        <w:pStyle w:val="Style1"/>
+        <w:spacing w:before="0" w:after="0"/>
+        <w:jc w:val="left"/>
+        <w:rPr>
+          <w:b/>
+          <w:sz w:val="24"/>
+          <w:szCs w:val="24"/>
+          <w:u w:val="none"/>
+        </w:rPr>
+      </w:pPr>
+      <w:r>
+        <w:rPr>
+          <w:b/>
+          <w:noProof/>
+          <w:sz w:val="24"/>
+          <w:szCs w:val="24"/>
+          <w:u w:val="none"/>
+          <w:lang w:val="en-CA" w:eastAsia="en-CA"/>
+        </w:rPr>
+        <w:drawing>
+          <wp:inline distT="0" distB="0" distL="0" distR="0" wp14:anchorId="2E2F0144" wp14:editId="5A493A56">
+            <wp:extent cx="5943600" cy="3482340"/>
+            <wp:effectExtent l="0" t="0" r="0" b="3810"/>
+            <wp:docPr id="36" name="Picture 36"/>
+            <wp:cNvGraphicFramePr>
+              <a:graphicFrameLocks xmlns:a="http://schemas.openxmlformats.org/drawingml/2006/main" noChangeAspect="1"/>
+            </wp:cNvGraphicFramePr>
+            <a:graphic xmlns:a="http://schemas.openxmlformats.org/drawingml/2006/main">
+              <a:graphicData uri="http://schemas.openxmlformats.org/drawingml/2006/picture">
+                <pic:pic xmlns:pic="http://schemas.openxmlformats.org/drawingml/2006/picture">
+                  <pic:nvPicPr>
+                    <pic:cNvPr id="0" name="Contacts.png"/>
+                    <pic:cNvPicPr/>
+                  </pic:nvPicPr>
+                  <pic:blipFill>
+                    <a:blip r:embed="rId41">
+                      <a:extLst>
+                        <a:ext uri="{28A0092B-C50C-407E-A947-70E740481C1C}">
+                          <a14:useLocalDpi xmlns:a14="http://schemas.microsoft.com/office/drawing/2010/main" val="0"/>
+                        </a:ext>
+                      </a:extLst>
+                    </a:blip>
+                    <a:stretch>
+                      <a:fillRect/>
+                    </a:stretch>
+                  </pic:blipFill>
+                  <pic:spPr>
+                    <a:xfrm>
+                      <a:off x="0" y="0"/>
+                      <a:ext cx="5943600" cy="3482340"/>
+                    </a:xfrm>
+                    <a:prstGeom prst="rect">
+                      <a:avLst/>
+                    </a:prstGeom>
+                  </pic:spPr>
+                </pic:pic>
+              </a:graphicData>
+            </a:graphic>
+          </wp:inline>
+        </w:drawing>
+      </w:r>
+    </w:p>
+    <w:p>
+      <w:pPr>
+        <w:pStyle w:val="Style1"/>
+        <w:spacing w:before="0" w:after="0"/>
+        <w:jc w:val="left"/>
+      </w:pPr>
+    </w:p>
+    <w:p>
+      <w:pPr>
+        <w:pStyle w:val="Style1"/>
+        <w:numPr>
+          <w:ilvl w:val="0"/>
+          <w:numId w:val="20"/>
+        </w:numPr>
+        <w:spacing w:before="0" w:after="0"/>
+        <w:jc w:val="left"/>
+        <w:rPr>
+          <w:b/>
+          <w:sz w:val="24"/>
+          <w:szCs w:val="24"/>
+          <w:u w:val="none"/>
+        </w:rPr>
+      </w:pPr>
+      <w:r>
+        <w:rPr>
+          <w:sz w:val="24"/>
+          <w:szCs w:val="24"/>
+          <w:u w:val="none"/>
+        </w:rPr>
+        <w:t>Contacts activity contains all the other users that a user has added through the Chat Away application.</w:t>
+      </w:r>
+    </w:p>
+    <w:p>
+      <w:pPr>
+        <w:pStyle w:val="Style1"/>
+        <w:numPr>
+          <w:ilvl w:val="0"/>
+          <w:numId w:val="20"/>
+        </w:numPr>
+        <w:spacing w:before="0" w:after="0"/>
+        <w:jc w:val="left"/>
+        <w:rPr>
+          <w:b/>
+          <w:sz w:val="24"/>
+          <w:szCs w:val="24"/>
+          <w:u w:val="none"/>
+        </w:rPr>
+      </w:pPr>
+      <w:r>
+        <w:rPr>
+          <w:sz w:val="24"/>
+          <w:szCs w:val="24"/>
+          <w:u w:val="none"/>
+        </w:rPr>
+        <w:t>User will be able to select each contact and able to private message, view profile and remove them from the contact list.</w:t>
+      </w:r>
+      <w:bookmarkStart w:id="26" w:name="_GoBack"/>
+      <w:bookmarkEnd w:id="26"/>
+      <w:r>
+        <w:rPr>
+          <w:sz w:val="24"/>
+          <w:szCs w:val="24"/>
+          <w:u w:val="none"/>
+        </w:rPr>
         <w:br w:type="page"/>
       </w:r>
-      <w:bookmarkStart w:id="26" w:name="_Toc441744320"/>
+      <w:bookmarkStart w:id="27" w:name="_Toc441744320"/>
       <w:r>
         <w:lastRenderedPageBreak/>
         <w:t>Database Design</w:t>
       </w:r>
-      <w:bookmarkEnd w:id="26"/>
+      <w:bookmarkEnd w:id="27"/>
     </w:p>
     <w:p>
       <w:pPr>
@@ -16281,6 +18132,7 @@
       <w:r>
         <w:rPr>
           <w:noProof/>
+          <w:lang w:val="en-CA" w:eastAsia="en-CA"/>
         </w:rPr>
         <w:drawing>
           <wp:inline distT="114300" distB="114300" distL="114300" distR="114300" wp14:anchorId="0ABD9BD9" wp14:editId="27108357">
@@ -16296,7 +18148,7 @@
                     <pic:cNvPicPr preferRelativeResize="0"/>
                   </pic:nvPicPr>
                   <pic:blipFill>
-                    <a:blip r:embed="rId36"/>
+                    <a:blip r:embed="rId42"/>
                     <a:srcRect/>
                     <a:stretch>
                       <a:fillRect/>
@@ -16357,11 +18209,11 @@
         <w:pStyle w:val="Style2"/>
         <w:spacing w:before="0" w:after="0"/>
       </w:pPr>
-      <w:bookmarkStart w:id="27" w:name="_Toc441744321"/>
+      <w:bookmarkStart w:id="28" w:name="_Toc441744321"/>
       <w:r>
         <w:t>User</w:t>
       </w:r>
-      <w:bookmarkEnd w:id="27"/>
+      <w:bookmarkEnd w:id="28"/>
     </w:p>
     <w:tbl>
       <w:tblPr>
@@ -17925,12 +19777,12 @@
         <w:pStyle w:val="Style2"/>
         <w:spacing w:before="0" w:after="0"/>
       </w:pPr>
-      <w:bookmarkStart w:id="28" w:name="_Toc441744322"/>
+      <w:bookmarkStart w:id="29" w:name="_Toc441744322"/>
       <w:r>
         <w:lastRenderedPageBreak/>
         <w:t>Message</w:t>
       </w:r>
-      <w:bookmarkEnd w:id="28"/>
+      <w:bookmarkEnd w:id="29"/>
     </w:p>
     <w:tbl>
       <w:tblPr>
@@ -18990,11 +20842,11 @@
       <w:pPr>
         <w:pStyle w:val="Style2"/>
       </w:pPr>
-      <w:bookmarkStart w:id="29" w:name="_Toc441744323"/>
+      <w:bookmarkStart w:id="30" w:name="_Toc441744323"/>
       <w:r>
         <w:t>Group Chat</w:t>
       </w:r>
-      <w:bookmarkEnd w:id="29"/>
+      <w:bookmarkEnd w:id="30"/>
     </w:p>
     <w:tbl>
       <w:tblPr>
@@ -19748,12 +21600,12 @@
         <w:pStyle w:val="Style1"/>
         <w:spacing w:before="0" w:after="0"/>
       </w:pPr>
-      <w:bookmarkStart w:id="30" w:name="_Toc441744324"/>
+      <w:bookmarkStart w:id="31" w:name="_Toc441744324"/>
       <w:r>
         <w:lastRenderedPageBreak/>
         <w:t>Support Processing Design</w:t>
       </w:r>
-      <w:bookmarkEnd w:id="30"/>
+      <w:bookmarkEnd w:id="31"/>
     </w:p>
     <w:p>
       <w:pPr>
@@ -19930,22 +21782,22 @@
         <w:pStyle w:val="Style1"/>
         <w:spacing w:before="0" w:after="0"/>
       </w:pPr>
-      <w:bookmarkStart w:id="31" w:name="_Toc441744325"/>
-      <w:commentRangeStart w:id="32"/>
+      <w:bookmarkStart w:id="32" w:name="_Toc441744325"/>
       <w:commentRangeStart w:id="33"/>
+      <w:commentRangeStart w:id="34"/>
       <w:r>
         <w:lastRenderedPageBreak/>
         <w:t>Environmental Requirements</w:t>
       </w:r>
-      <w:commentRangeEnd w:id="32"/>
-      <w:r>
-        <w:commentReference w:id="32"/>
-      </w:r>
       <w:commentRangeEnd w:id="33"/>
       <w:r>
         <w:commentReference w:id="33"/>
       </w:r>
-      <w:bookmarkEnd w:id="31"/>
+      <w:commentRangeEnd w:id="34"/>
+      <w:r>
+        <w:commentReference w:id="34"/>
+      </w:r>
+      <w:bookmarkEnd w:id="32"/>
     </w:p>
     <w:p>
       <w:pPr>
@@ -20256,19 +22108,62 @@
         <w:pStyle w:val="Style1"/>
         <w:spacing w:before="0" w:after="0"/>
       </w:pPr>
-      <w:bookmarkStart w:id="34" w:name="_Toc441744326"/>
+      <w:bookmarkStart w:id="35" w:name="_Toc441744326"/>
       <w:r>
         <w:lastRenderedPageBreak/>
         <w:t>Implementation Requirements</w:t>
       </w:r>
-      <w:bookmarkStart w:id="35" w:name="_GoBack"/>
-      <w:bookmarkEnd w:id="34"/>
       <w:bookmarkEnd w:id="35"/>
     </w:p>
     <w:p>
       <w:pPr>
         <w:spacing w:line="480" w:lineRule="auto"/>
       </w:pPr>
+    </w:p>
+    <w:p>
+      <w:pPr>
+        <w:pStyle w:val="NormalWeb"/>
+        <w:spacing w:before="0" w:beforeAutospacing="0" w:after="0" w:afterAutospacing="0" w:line="480" w:lineRule="auto"/>
+      </w:pPr>
+      <w:r>
+        <w:rPr>
+          <w:rFonts w:ascii="Arial" w:hAnsi="Arial" w:cs="Arial"/>
+          <w:color w:val="000000"/>
+        </w:rPr>
+        <w:t xml:space="preserve">After system implementation has been completed for Chat Away, it will be necessary to review the project and the system produced to gauge the effectiveness of the design and implementation as well as satisfaction with the system functionality. It is recommended that this is done in two stages. </w:t>
+      </w:r>
+    </w:p>
+    <w:p>
+      <w:pPr>
+        <w:pStyle w:val="NormalWeb"/>
+        <w:spacing w:before="0" w:beforeAutospacing="0" w:after="0" w:afterAutospacing="0" w:line="480" w:lineRule="auto"/>
+      </w:pPr>
+      <w:r>
+        <w:rPr>
+          <w:rFonts w:ascii="Arial" w:hAnsi="Arial" w:cs="Arial"/>
+          <w:color w:val="000000"/>
+        </w:rPr>
+        <w:t>The first stage of the review, completed immediately after implementation is finalized.  It will review the project requirements and compare them with the end product to see how closely the product meets what was desired, examine the costs and benefits of the solution, and discuss issues that arose in the design and implementation.  This stage supports improvements as a development team for how to approach projects in the future</w:t>
+      </w:r>
+      <w:r>
+        <w:rPr>
+          <w:color w:val="000000"/>
+        </w:rPr>
+        <w:t xml:space="preserve">. </w:t>
+      </w:r>
+    </w:p>
+    <w:p>
+      <w:pPr>
+        <w:pStyle w:val="NormalWeb"/>
+        <w:spacing w:before="0" w:beforeAutospacing="0" w:after="0" w:afterAutospacing="0" w:line="480" w:lineRule="auto"/>
+      </w:pPr>
+      <w:r>
+        <w:rPr>
+          <w:rFonts w:ascii="Arial" w:hAnsi="Arial" w:cs="Arial"/>
+          <w:color w:val="000000"/>
+        </w:rPr>
+        <w:t>The second stage should be conducted in six months’ time after implementation is finalized, giving adequate time for users to learn and become accustomed to the application.  In the second stage, users are consulted to determine their satisfaction with the application and find any errors or bugs that need to be addressed before any other changes are made to the application. Places where increased functionality could be incorporated in the system should be identified as well as any other suggested improvements to the application or to the development process.</w:t>
+      </w:r>
     </w:p>
     <w:p>
       <w:pPr>
@@ -20286,7 +22181,7 @@
 </file>
 
 <file path=word/comments.xml><?xml version="1.0" encoding="utf-8"?>
-<w:comments xmlns:wpc="http://schemas.microsoft.com/office/word/2010/wordprocessingCanvas" xmlns:mc="http://schemas.openxmlformats.org/markup-compatibility/2006" xmlns:o="urn:schemas-microsoft-com:office:office" xmlns:r="http://schemas.openxmlformats.org/officeDocument/2006/relationships" xmlns:m="http://schemas.openxmlformats.org/officeDocument/2006/math" xmlns:v="urn:schemas-microsoft-com:vml" xmlns:wp14="http://schemas.microsoft.com/office/word/2010/wordprocessingDrawing" xmlns:wp="http://schemas.openxmlformats.org/drawingml/2006/wordprocessingDrawing" xmlns:w10="urn:schemas-microsoft-com:office:word" xmlns:w="http://schemas.openxmlformats.org/wordprocessingml/2006/main" xmlns:w14="http://schemas.microsoft.com/office/word/2010/wordml" xmlns:w15="http://schemas.microsoft.com/office/word/2012/wordml" xmlns:wpg="http://schemas.microsoft.com/office/word/2010/wordprocessingGroup" xmlns:wpi="http://schemas.microsoft.com/office/word/2010/wordprocessingInk" xmlns:wne="http://schemas.microsoft.com/office/word/2006/wordml" xmlns:wps="http://schemas.microsoft.com/office/word/2010/wordprocessingShape" mc:Ignorable="w14 w15 wp14">
+<w:comments xmlns:wpc="http://schemas.microsoft.com/office/word/2010/wordprocessingCanvas" xmlns:mc="http://schemas.openxmlformats.org/markup-compatibility/2006" xmlns:o="urn:schemas-microsoft-com:office:office" xmlns:r="http://schemas.openxmlformats.org/officeDocument/2006/relationships" xmlns:m="http://schemas.openxmlformats.org/officeDocument/2006/math" xmlns:v="urn:schemas-microsoft-com:vml" xmlns:wp14="http://schemas.microsoft.com/office/word/2010/wordprocessingDrawing" xmlns:wp="http://schemas.openxmlformats.org/drawingml/2006/wordprocessingDrawing" xmlns:w10="urn:schemas-microsoft-com:office:word" xmlns:w="http://schemas.openxmlformats.org/wordprocessingml/2006/main" xmlns:w14="http://schemas.microsoft.com/office/word/2010/wordml" xmlns:wpg="http://schemas.microsoft.com/office/word/2010/wordprocessingGroup" xmlns:wpi="http://schemas.microsoft.com/office/word/2010/wordprocessingInk" xmlns:wne="http://schemas.microsoft.com/office/word/2006/wordml" xmlns:wps="http://schemas.microsoft.com/office/word/2010/wordprocessingShape" mc:Ignorable="w14 wp14">
   <w:comment w:id="3" w:author="Matthew Hutchinson" w:date="2016-01-21T04:03:00Z" w:initials="">
     <w:p>
       <w:pPr>
@@ -20325,7 +22220,7 @@
       </w:r>
     </w:p>
   </w:comment>
-  <w:comment w:id="32" w:author="Matthew Hutchinson" w:date="2016-01-28T05:03:00Z" w:initials="">
+  <w:comment w:id="33" w:author="Matthew Hutchinson" w:date="2016-01-28T05:03:00Z" w:initials="">
     <w:p>
       <w:pPr>
         <w:widowControl w:val="0"/>
@@ -20336,7 +22231,7 @@
       </w:r>
     </w:p>
   </w:comment>
-  <w:comment w:id="33" w:author="Matthew Hutchinson" w:date="2016-01-28T05:03:00Z" w:initials="">
+  <w:comment w:id="34" w:author="Matthew Hutchinson" w:date="2016-01-28T05:03:00Z" w:initials="">
     <w:p>
       <w:pPr>
         <w:widowControl w:val="0"/>
@@ -20365,8 +22260,8 @@
 </file>
 
 <file path=word/numbering.xml><?xml version="1.0" encoding="utf-8"?>
-<w:numbering xmlns:wpc="http://schemas.microsoft.com/office/word/2010/wordprocessingCanvas" xmlns:mc="http://schemas.openxmlformats.org/markup-compatibility/2006" xmlns:o="urn:schemas-microsoft-com:office:office" xmlns:r="http://schemas.openxmlformats.org/officeDocument/2006/relationships" xmlns:m="http://schemas.openxmlformats.org/officeDocument/2006/math" xmlns:v="urn:schemas-microsoft-com:vml" xmlns:wp14="http://schemas.microsoft.com/office/word/2010/wordprocessingDrawing" xmlns:wp="http://schemas.openxmlformats.org/drawingml/2006/wordprocessingDrawing" xmlns:w10="urn:schemas-microsoft-com:office:word" xmlns:w="http://schemas.openxmlformats.org/wordprocessingml/2006/main" xmlns:w14="http://schemas.microsoft.com/office/word/2010/wordml" xmlns:w15="http://schemas.microsoft.com/office/word/2012/wordml" xmlns:wpg="http://schemas.microsoft.com/office/word/2010/wordprocessingGroup" xmlns:wpi="http://schemas.microsoft.com/office/word/2010/wordprocessingInk" xmlns:wne="http://schemas.microsoft.com/office/word/2006/wordml" xmlns:wps="http://schemas.microsoft.com/office/word/2010/wordprocessingShape" mc:Ignorable="w14 w15 wp14">
-  <w:abstractNum w:abstractNumId="0" w15:restartNumberingAfterBreak="0">
+<w:numbering xmlns:wpc="http://schemas.microsoft.com/office/word/2010/wordprocessingCanvas" xmlns:mc="http://schemas.openxmlformats.org/markup-compatibility/2006" xmlns:o="urn:schemas-microsoft-com:office:office" xmlns:r="http://schemas.openxmlformats.org/officeDocument/2006/relationships" xmlns:m="http://schemas.openxmlformats.org/officeDocument/2006/math" xmlns:v="urn:schemas-microsoft-com:vml" xmlns:wp14="http://schemas.microsoft.com/office/word/2010/wordprocessingDrawing" xmlns:wp="http://schemas.openxmlformats.org/drawingml/2006/wordprocessingDrawing" xmlns:w10="urn:schemas-microsoft-com:office:word" xmlns:w="http://schemas.openxmlformats.org/wordprocessingml/2006/main" xmlns:w14="http://schemas.microsoft.com/office/word/2010/wordml" xmlns:wpg="http://schemas.microsoft.com/office/word/2010/wordprocessingGroup" xmlns:wpi="http://schemas.microsoft.com/office/word/2010/wordprocessingInk" xmlns:wne="http://schemas.microsoft.com/office/word/2006/wordml" xmlns:wps="http://schemas.microsoft.com/office/word/2010/wordprocessingShape" mc:Ignorable="w14 wp14">
+  <w:abstractNum w:abstractNumId="0">
     <w:nsid w:val="03770F77"/>
     <w:multiLevelType w:val="multilevel"/>
     <w:tmpl w:val="0EC273F2"/>
@@ -20479,7 +22374,122 @@
       </w:rPr>
     </w:lvl>
   </w:abstractNum>
-  <w:abstractNum w:abstractNumId="1" w15:restartNumberingAfterBreak="0">
+  <w:abstractNum w:abstractNumId="1">
+    <w:nsid w:val="096343E5"/>
+    <w:multiLevelType w:val="hybridMultilevel"/>
+    <w:tmpl w:val="CE50649A"/>
+    <w:lvl w:ilvl="0" w:tplc="C1AED0B6">
+      <w:start w:val="1"/>
+      <w:numFmt w:val="bullet"/>
+      <w:lvlText w:val=""/>
+      <w:lvlJc w:val="left"/>
+      <w:pPr>
+        <w:ind w:left="720" w:hanging="360"/>
+      </w:pPr>
+      <w:rPr>
+        <w:rFonts w:ascii="Symbol" w:hAnsi="Symbol" w:hint="default"/>
+        <w:sz w:val="24"/>
+        <w:szCs w:val="24"/>
+      </w:rPr>
+    </w:lvl>
+    <w:lvl w:ilvl="1" w:tplc="10090003" w:tentative="1">
+      <w:start w:val="1"/>
+      <w:numFmt w:val="bullet"/>
+      <w:lvlText w:val="o"/>
+      <w:lvlJc w:val="left"/>
+      <w:pPr>
+        <w:ind w:left="1440" w:hanging="360"/>
+      </w:pPr>
+      <w:rPr>
+        <w:rFonts w:ascii="Courier New" w:hAnsi="Courier New" w:cs="Courier New" w:hint="default"/>
+      </w:rPr>
+    </w:lvl>
+    <w:lvl w:ilvl="2" w:tplc="10090005" w:tentative="1">
+      <w:start w:val="1"/>
+      <w:numFmt w:val="bullet"/>
+      <w:lvlText w:val=""/>
+      <w:lvlJc w:val="left"/>
+      <w:pPr>
+        <w:ind w:left="2160" w:hanging="360"/>
+      </w:pPr>
+      <w:rPr>
+        <w:rFonts w:ascii="Wingdings" w:hAnsi="Wingdings" w:hint="default"/>
+      </w:rPr>
+    </w:lvl>
+    <w:lvl w:ilvl="3" w:tplc="10090001" w:tentative="1">
+      <w:start w:val="1"/>
+      <w:numFmt w:val="bullet"/>
+      <w:lvlText w:val=""/>
+      <w:lvlJc w:val="left"/>
+      <w:pPr>
+        <w:ind w:left="2880" w:hanging="360"/>
+      </w:pPr>
+      <w:rPr>
+        <w:rFonts w:ascii="Symbol" w:hAnsi="Symbol" w:hint="default"/>
+      </w:rPr>
+    </w:lvl>
+    <w:lvl w:ilvl="4" w:tplc="10090003" w:tentative="1">
+      <w:start w:val="1"/>
+      <w:numFmt w:val="bullet"/>
+      <w:lvlText w:val="o"/>
+      <w:lvlJc w:val="left"/>
+      <w:pPr>
+        <w:ind w:left="3600" w:hanging="360"/>
+      </w:pPr>
+      <w:rPr>
+        <w:rFonts w:ascii="Courier New" w:hAnsi="Courier New" w:cs="Courier New" w:hint="default"/>
+      </w:rPr>
+    </w:lvl>
+    <w:lvl w:ilvl="5" w:tplc="10090005" w:tentative="1">
+      <w:start w:val="1"/>
+      <w:numFmt w:val="bullet"/>
+      <w:lvlText w:val=""/>
+      <w:lvlJc w:val="left"/>
+      <w:pPr>
+        <w:ind w:left="4320" w:hanging="360"/>
+      </w:pPr>
+      <w:rPr>
+        <w:rFonts w:ascii="Wingdings" w:hAnsi="Wingdings" w:hint="default"/>
+      </w:rPr>
+    </w:lvl>
+    <w:lvl w:ilvl="6" w:tplc="10090001" w:tentative="1">
+      <w:start w:val="1"/>
+      <w:numFmt w:val="bullet"/>
+      <w:lvlText w:val=""/>
+      <w:lvlJc w:val="left"/>
+      <w:pPr>
+        <w:ind w:left="5040" w:hanging="360"/>
+      </w:pPr>
+      <w:rPr>
+        <w:rFonts w:ascii="Symbol" w:hAnsi="Symbol" w:hint="default"/>
+      </w:rPr>
+    </w:lvl>
+    <w:lvl w:ilvl="7" w:tplc="10090003" w:tentative="1">
+      <w:start w:val="1"/>
+      <w:numFmt w:val="bullet"/>
+      <w:lvlText w:val="o"/>
+      <w:lvlJc w:val="left"/>
+      <w:pPr>
+        <w:ind w:left="5760" w:hanging="360"/>
+      </w:pPr>
+      <w:rPr>
+        <w:rFonts w:ascii="Courier New" w:hAnsi="Courier New" w:cs="Courier New" w:hint="default"/>
+      </w:rPr>
+    </w:lvl>
+    <w:lvl w:ilvl="8" w:tplc="10090005" w:tentative="1">
+      <w:start w:val="1"/>
+      <w:numFmt w:val="bullet"/>
+      <w:lvlText w:val=""/>
+      <w:lvlJc w:val="left"/>
+      <w:pPr>
+        <w:ind w:left="6480" w:hanging="360"/>
+      </w:pPr>
+      <w:rPr>
+        <w:rFonts w:ascii="Wingdings" w:hAnsi="Wingdings" w:hint="default"/>
+      </w:rPr>
+    </w:lvl>
+  </w:abstractNum>
+  <w:abstractNum w:abstractNumId="2">
     <w:nsid w:val="10A66800"/>
     <w:multiLevelType w:val="hybridMultilevel"/>
     <w:tmpl w:val="48DEF506"/>
@@ -20565,7 +22575,7 @@
       </w:pPr>
     </w:lvl>
   </w:abstractNum>
-  <w:abstractNum w:abstractNumId="2" w15:restartNumberingAfterBreak="0">
+  <w:abstractNum w:abstractNumId="3">
     <w:nsid w:val="26C0480F"/>
     <w:multiLevelType w:val="multilevel"/>
     <w:tmpl w:val="3C829060"/>
@@ -20678,7 +22688,7 @@
       </w:rPr>
     </w:lvl>
   </w:abstractNum>
-  <w:abstractNum w:abstractNumId="3" w15:restartNumberingAfterBreak="0">
+  <w:abstractNum w:abstractNumId="4">
     <w:nsid w:val="2E5D5933"/>
     <w:multiLevelType w:val="hybridMultilevel"/>
     <w:tmpl w:val="95EAB578"/>
@@ -20791,7 +22801,7 @@
       </w:rPr>
     </w:lvl>
   </w:abstractNum>
-  <w:abstractNum w:abstractNumId="4" w15:restartNumberingAfterBreak="0">
+  <w:abstractNum w:abstractNumId="5">
     <w:nsid w:val="2FF34B93"/>
     <w:multiLevelType w:val="multilevel"/>
     <w:tmpl w:val="F91AEB88"/>
@@ -20904,7 +22914,7 @@
       </w:rPr>
     </w:lvl>
   </w:abstractNum>
-  <w:abstractNum w:abstractNumId="5" w15:restartNumberingAfterBreak="0">
+  <w:abstractNum w:abstractNumId="6">
     <w:nsid w:val="37212EE9"/>
     <w:multiLevelType w:val="multilevel"/>
     <w:tmpl w:val="9AD66E7A"/>
@@ -21017,7 +23027,7 @@
       </w:rPr>
     </w:lvl>
   </w:abstractNum>
-  <w:abstractNum w:abstractNumId="6" w15:restartNumberingAfterBreak="0">
+  <w:abstractNum w:abstractNumId="7">
     <w:nsid w:val="381C443B"/>
     <w:multiLevelType w:val="multilevel"/>
     <w:tmpl w:val="94D8CF1A"/>
@@ -21130,7 +23140,122 @@
       </w:rPr>
     </w:lvl>
   </w:abstractNum>
-  <w:abstractNum w:abstractNumId="7" w15:restartNumberingAfterBreak="0">
+  <w:abstractNum w:abstractNumId="8">
+    <w:nsid w:val="3C1E096D"/>
+    <w:multiLevelType w:val="hybridMultilevel"/>
+    <w:tmpl w:val="97E6B838"/>
+    <w:lvl w:ilvl="0" w:tplc="C1AED0B6">
+      <w:start w:val="1"/>
+      <w:numFmt w:val="bullet"/>
+      <w:lvlText w:val=""/>
+      <w:lvlJc w:val="left"/>
+      <w:pPr>
+        <w:ind w:left="720" w:hanging="360"/>
+      </w:pPr>
+      <w:rPr>
+        <w:rFonts w:ascii="Symbol" w:hAnsi="Symbol" w:hint="default"/>
+        <w:sz w:val="24"/>
+        <w:szCs w:val="24"/>
+      </w:rPr>
+    </w:lvl>
+    <w:lvl w:ilvl="1" w:tplc="10090003" w:tentative="1">
+      <w:start w:val="1"/>
+      <w:numFmt w:val="bullet"/>
+      <w:lvlText w:val="o"/>
+      <w:lvlJc w:val="left"/>
+      <w:pPr>
+        <w:ind w:left="1440" w:hanging="360"/>
+      </w:pPr>
+      <w:rPr>
+        <w:rFonts w:ascii="Courier New" w:hAnsi="Courier New" w:cs="Courier New" w:hint="default"/>
+      </w:rPr>
+    </w:lvl>
+    <w:lvl w:ilvl="2" w:tplc="10090005" w:tentative="1">
+      <w:start w:val="1"/>
+      <w:numFmt w:val="bullet"/>
+      <w:lvlText w:val=""/>
+      <w:lvlJc w:val="left"/>
+      <w:pPr>
+        <w:ind w:left="2160" w:hanging="360"/>
+      </w:pPr>
+      <w:rPr>
+        <w:rFonts w:ascii="Wingdings" w:hAnsi="Wingdings" w:hint="default"/>
+      </w:rPr>
+    </w:lvl>
+    <w:lvl w:ilvl="3" w:tplc="10090001" w:tentative="1">
+      <w:start w:val="1"/>
+      <w:numFmt w:val="bullet"/>
+      <w:lvlText w:val=""/>
+      <w:lvlJc w:val="left"/>
+      <w:pPr>
+        <w:ind w:left="2880" w:hanging="360"/>
+      </w:pPr>
+      <w:rPr>
+        <w:rFonts w:ascii="Symbol" w:hAnsi="Symbol" w:hint="default"/>
+      </w:rPr>
+    </w:lvl>
+    <w:lvl w:ilvl="4" w:tplc="10090003" w:tentative="1">
+      <w:start w:val="1"/>
+      <w:numFmt w:val="bullet"/>
+      <w:lvlText w:val="o"/>
+      <w:lvlJc w:val="left"/>
+      <w:pPr>
+        <w:ind w:left="3600" w:hanging="360"/>
+      </w:pPr>
+      <w:rPr>
+        <w:rFonts w:ascii="Courier New" w:hAnsi="Courier New" w:cs="Courier New" w:hint="default"/>
+      </w:rPr>
+    </w:lvl>
+    <w:lvl w:ilvl="5" w:tplc="10090005" w:tentative="1">
+      <w:start w:val="1"/>
+      <w:numFmt w:val="bullet"/>
+      <w:lvlText w:val=""/>
+      <w:lvlJc w:val="left"/>
+      <w:pPr>
+        <w:ind w:left="4320" w:hanging="360"/>
+      </w:pPr>
+      <w:rPr>
+        <w:rFonts w:ascii="Wingdings" w:hAnsi="Wingdings" w:hint="default"/>
+      </w:rPr>
+    </w:lvl>
+    <w:lvl w:ilvl="6" w:tplc="10090001" w:tentative="1">
+      <w:start w:val="1"/>
+      <w:numFmt w:val="bullet"/>
+      <w:lvlText w:val=""/>
+      <w:lvlJc w:val="left"/>
+      <w:pPr>
+        <w:ind w:left="5040" w:hanging="360"/>
+      </w:pPr>
+      <w:rPr>
+        <w:rFonts w:ascii="Symbol" w:hAnsi="Symbol" w:hint="default"/>
+      </w:rPr>
+    </w:lvl>
+    <w:lvl w:ilvl="7" w:tplc="10090003" w:tentative="1">
+      <w:start w:val="1"/>
+      <w:numFmt w:val="bullet"/>
+      <w:lvlText w:val="o"/>
+      <w:lvlJc w:val="left"/>
+      <w:pPr>
+        <w:ind w:left="5760" w:hanging="360"/>
+      </w:pPr>
+      <w:rPr>
+        <w:rFonts w:ascii="Courier New" w:hAnsi="Courier New" w:cs="Courier New" w:hint="default"/>
+      </w:rPr>
+    </w:lvl>
+    <w:lvl w:ilvl="8" w:tplc="10090005" w:tentative="1">
+      <w:start w:val="1"/>
+      <w:numFmt w:val="bullet"/>
+      <w:lvlText w:val=""/>
+      <w:lvlJc w:val="left"/>
+      <w:pPr>
+        <w:ind w:left="6480" w:hanging="360"/>
+      </w:pPr>
+      <w:rPr>
+        <w:rFonts w:ascii="Wingdings" w:hAnsi="Wingdings" w:hint="default"/>
+      </w:rPr>
+    </w:lvl>
+  </w:abstractNum>
+  <w:abstractNum w:abstractNumId="9">
     <w:nsid w:val="3E1449D9"/>
     <w:multiLevelType w:val="multilevel"/>
     <w:tmpl w:val="9A32E16E"/>
@@ -21243,7 +23368,122 @@
       </w:rPr>
     </w:lvl>
   </w:abstractNum>
-  <w:abstractNum w:abstractNumId="8" w15:restartNumberingAfterBreak="0">
+  <w:abstractNum w:abstractNumId="10">
+    <w:nsid w:val="45B87750"/>
+    <w:multiLevelType w:val="hybridMultilevel"/>
+    <w:tmpl w:val="1778BDCA"/>
+    <w:lvl w:ilvl="0" w:tplc="C1AED0B6">
+      <w:start w:val="1"/>
+      <w:numFmt w:val="bullet"/>
+      <w:lvlText w:val=""/>
+      <w:lvlJc w:val="left"/>
+      <w:pPr>
+        <w:ind w:left="1080" w:hanging="360"/>
+      </w:pPr>
+      <w:rPr>
+        <w:rFonts w:ascii="Symbol" w:hAnsi="Symbol" w:hint="default"/>
+        <w:sz w:val="24"/>
+        <w:szCs w:val="24"/>
+      </w:rPr>
+    </w:lvl>
+    <w:lvl w:ilvl="1" w:tplc="10090003" w:tentative="1">
+      <w:start w:val="1"/>
+      <w:numFmt w:val="bullet"/>
+      <w:lvlText w:val="o"/>
+      <w:lvlJc w:val="left"/>
+      <w:pPr>
+        <w:ind w:left="1800" w:hanging="360"/>
+      </w:pPr>
+      <w:rPr>
+        <w:rFonts w:ascii="Courier New" w:hAnsi="Courier New" w:cs="Courier New" w:hint="default"/>
+      </w:rPr>
+    </w:lvl>
+    <w:lvl w:ilvl="2" w:tplc="10090005" w:tentative="1">
+      <w:start w:val="1"/>
+      <w:numFmt w:val="bullet"/>
+      <w:lvlText w:val=""/>
+      <w:lvlJc w:val="left"/>
+      <w:pPr>
+        <w:ind w:left="2520" w:hanging="360"/>
+      </w:pPr>
+      <w:rPr>
+        <w:rFonts w:ascii="Wingdings" w:hAnsi="Wingdings" w:hint="default"/>
+      </w:rPr>
+    </w:lvl>
+    <w:lvl w:ilvl="3" w:tplc="10090001" w:tentative="1">
+      <w:start w:val="1"/>
+      <w:numFmt w:val="bullet"/>
+      <w:lvlText w:val=""/>
+      <w:lvlJc w:val="left"/>
+      <w:pPr>
+        <w:ind w:left="3240" w:hanging="360"/>
+      </w:pPr>
+      <w:rPr>
+        <w:rFonts w:ascii="Symbol" w:hAnsi="Symbol" w:hint="default"/>
+      </w:rPr>
+    </w:lvl>
+    <w:lvl w:ilvl="4" w:tplc="10090003" w:tentative="1">
+      <w:start w:val="1"/>
+      <w:numFmt w:val="bullet"/>
+      <w:lvlText w:val="o"/>
+      <w:lvlJc w:val="left"/>
+      <w:pPr>
+        <w:ind w:left="3960" w:hanging="360"/>
+      </w:pPr>
+      <w:rPr>
+        <w:rFonts w:ascii="Courier New" w:hAnsi="Courier New" w:cs="Courier New" w:hint="default"/>
+      </w:rPr>
+    </w:lvl>
+    <w:lvl w:ilvl="5" w:tplc="10090005" w:tentative="1">
+      <w:start w:val="1"/>
+      <w:numFmt w:val="bullet"/>
+      <w:lvlText w:val=""/>
+      <w:lvlJc w:val="left"/>
+      <w:pPr>
+        <w:ind w:left="4680" w:hanging="360"/>
+      </w:pPr>
+      <w:rPr>
+        <w:rFonts w:ascii="Wingdings" w:hAnsi="Wingdings" w:hint="default"/>
+      </w:rPr>
+    </w:lvl>
+    <w:lvl w:ilvl="6" w:tplc="10090001" w:tentative="1">
+      <w:start w:val="1"/>
+      <w:numFmt w:val="bullet"/>
+      <w:lvlText w:val=""/>
+      <w:lvlJc w:val="left"/>
+      <w:pPr>
+        <w:ind w:left="5400" w:hanging="360"/>
+      </w:pPr>
+      <w:rPr>
+        <w:rFonts w:ascii="Symbol" w:hAnsi="Symbol" w:hint="default"/>
+      </w:rPr>
+    </w:lvl>
+    <w:lvl w:ilvl="7" w:tplc="10090003" w:tentative="1">
+      <w:start w:val="1"/>
+      <w:numFmt w:val="bullet"/>
+      <w:lvlText w:val="o"/>
+      <w:lvlJc w:val="left"/>
+      <w:pPr>
+        <w:ind w:left="6120" w:hanging="360"/>
+      </w:pPr>
+      <w:rPr>
+        <w:rFonts w:ascii="Courier New" w:hAnsi="Courier New" w:cs="Courier New" w:hint="default"/>
+      </w:rPr>
+    </w:lvl>
+    <w:lvl w:ilvl="8" w:tplc="10090005" w:tentative="1">
+      <w:start w:val="1"/>
+      <w:numFmt w:val="bullet"/>
+      <w:lvlText w:val=""/>
+      <w:lvlJc w:val="left"/>
+      <w:pPr>
+        <w:ind w:left="6840" w:hanging="360"/>
+      </w:pPr>
+      <w:rPr>
+        <w:rFonts w:ascii="Wingdings" w:hAnsi="Wingdings" w:hint="default"/>
+      </w:rPr>
+    </w:lvl>
+  </w:abstractNum>
+  <w:abstractNum w:abstractNumId="11">
     <w:nsid w:val="4A1A0E63"/>
     <w:multiLevelType w:val="multilevel"/>
     <w:tmpl w:val="50646F6E"/>
@@ -21356,7 +23596,7 @@
       </w:rPr>
     </w:lvl>
   </w:abstractNum>
-  <w:abstractNum w:abstractNumId="9" w15:restartNumberingAfterBreak="0">
+  <w:abstractNum w:abstractNumId="12">
     <w:nsid w:val="4A590C4D"/>
     <w:multiLevelType w:val="multilevel"/>
     <w:tmpl w:val="128CF58E"/>
@@ -21469,7 +23709,7 @@
       </w:rPr>
     </w:lvl>
   </w:abstractNum>
-  <w:abstractNum w:abstractNumId="10" w15:restartNumberingAfterBreak="0">
+  <w:abstractNum w:abstractNumId="13">
     <w:nsid w:val="54B3159E"/>
     <w:multiLevelType w:val="multilevel"/>
     <w:tmpl w:val="06A0A88C"/>
@@ -21582,7 +23822,122 @@
       </w:rPr>
     </w:lvl>
   </w:abstractNum>
-  <w:abstractNum w:abstractNumId="11" w15:restartNumberingAfterBreak="0">
+  <w:abstractNum w:abstractNumId="14">
+    <w:nsid w:val="6922148A"/>
+    <w:multiLevelType w:val="hybridMultilevel"/>
+    <w:tmpl w:val="5E80E174"/>
+    <w:lvl w:ilvl="0" w:tplc="C1AED0B6">
+      <w:start w:val="1"/>
+      <w:numFmt w:val="bullet"/>
+      <w:lvlText w:val=""/>
+      <w:lvlJc w:val="left"/>
+      <w:pPr>
+        <w:ind w:left="1080" w:hanging="360"/>
+      </w:pPr>
+      <w:rPr>
+        <w:rFonts w:ascii="Symbol" w:hAnsi="Symbol" w:hint="default"/>
+        <w:sz w:val="24"/>
+        <w:szCs w:val="24"/>
+      </w:rPr>
+    </w:lvl>
+    <w:lvl w:ilvl="1" w:tplc="10090003" w:tentative="1">
+      <w:start w:val="1"/>
+      <w:numFmt w:val="bullet"/>
+      <w:lvlText w:val="o"/>
+      <w:lvlJc w:val="left"/>
+      <w:pPr>
+        <w:ind w:left="1800" w:hanging="360"/>
+      </w:pPr>
+      <w:rPr>
+        <w:rFonts w:ascii="Courier New" w:hAnsi="Courier New" w:cs="Courier New" w:hint="default"/>
+      </w:rPr>
+    </w:lvl>
+    <w:lvl w:ilvl="2" w:tplc="10090005" w:tentative="1">
+      <w:start w:val="1"/>
+      <w:numFmt w:val="bullet"/>
+      <w:lvlText w:val=""/>
+      <w:lvlJc w:val="left"/>
+      <w:pPr>
+        <w:ind w:left="2520" w:hanging="360"/>
+      </w:pPr>
+      <w:rPr>
+        <w:rFonts w:ascii="Wingdings" w:hAnsi="Wingdings" w:hint="default"/>
+      </w:rPr>
+    </w:lvl>
+    <w:lvl w:ilvl="3" w:tplc="10090001" w:tentative="1">
+      <w:start w:val="1"/>
+      <w:numFmt w:val="bullet"/>
+      <w:lvlText w:val=""/>
+      <w:lvlJc w:val="left"/>
+      <w:pPr>
+        <w:ind w:left="3240" w:hanging="360"/>
+      </w:pPr>
+      <w:rPr>
+        <w:rFonts w:ascii="Symbol" w:hAnsi="Symbol" w:hint="default"/>
+      </w:rPr>
+    </w:lvl>
+    <w:lvl w:ilvl="4" w:tplc="10090003" w:tentative="1">
+      <w:start w:val="1"/>
+      <w:numFmt w:val="bullet"/>
+      <w:lvlText w:val="o"/>
+      <w:lvlJc w:val="left"/>
+      <w:pPr>
+        <w:ind w:left="3960" w:hanging="360"/>
+      </w:pPr>
+      <w:rPr>
+        <w:rFonts w:ascii="Courier New" w:hAnsi="Courier New" w:cs="Courier New" w:hint="default"/>
+      </w:rPr>
+    </w:lvl>
+    <w:lvl w:ilvl="5" w:tplc="10090005" w:tentative="1">
+      <w:start w:val="1"/>
+      <w:numFmt w:val="bullet"/>
+      <w:lvlText w:val=""/>
+      <w:lvlJc w:val="left"/>
+      <w:pPr>
+        <w:ind w:left="4680" w:hanging="360"/>
+      </w:pPr>
+      <w:rPr>
+        <w:rFonts w:ascii="Wingdings" w:hAnsi="Wingdings" w:hint="default"/>
+      </w:rPr>
+    </w:lvl>
+    <w:lvl w:ilvl="6" w:tplc="10090001" w:tentative="1">
+      <w:start w:val="1"/>
+      <w:numFmt w:val="bullet"/>
+      <w:lvlText w:val=""/>
+      <w:lvlJc w:val="left"/>
+      <w:pPr>
+        <w:ind w:left="5400" w:hanging="360"/>
+      </w:pPr>
+      <w:rPr>
+        <w:rFonts w:ascii="Symbol" w:hAnsi="Symbol" w:hint="default"/>
+      </w:rPr>
+    </w:lvl>
+    <w:lvl w:ilvl="7" w:tplc="10090003" w:tentative="1">
+      <w:start w:val="1"/>
+      <w:numFmt w:val="bullet"/>
+      <w:lvlText w:val="o"/>
+      <w:lvlJc w:val="left"/>
+      <w:pPr>
+        <w:ind w:left="6120" w:hanging="360"/>
+      </w:pPr>
+      <w:rPr>
+        <w:rFonts w:ascii="Courier New" w:hAnsi="Courier New" w:cs="Courier New" w:hint="default"/>
+      </w:rPr>
+    </w:lvl>
+    <w:lvl w:ilvl="8" w:tplc="10090005" w:tentative="1">
+      <w:start w:val="1"/>
+      <w:numFmt w:val="bullet"/>
+      <w:lvlText w:val=""/>
+      <w:lvlJc w:val="left"/>
+      <w:pPr>
+        <w:ind w:left="6840" w:hanging="360"/>
+      </w:pPr>
+      <w:rPr>
+        <w:rFonts w:ascii="Wingdings" w:hAnsi="Wingdings" w:hint="default"/>
+      </w:rPr>
+    </w:lvl>
+  </w:abstractNum>
+  <w:abstractNum w:abstractNumId="15">
     <w:nsid w:val="72697AC7"/>
     <w:multiLevelType w:val="multilevel"/>
     <w:tmpl w:val="DC4C0140"/>
@@ -21695,7 +24050,122 @@
       </w:rPr>
     </w:lvl>
   </w:abstractNum>
-  <w:abstractNum w:abstractNumId="12" w15:restartNumberingAfterBreak="0">
+  <w:abstractNum w:abstractNumId="16">
+    <w:nsid w:val="73974012"/>
+    <w:multiLevelType w:val="hybridMultilevel"/>
+    <w:tmpl w:val="6A107A28"/>
+    <w:lvl w:ilvl="0" w:tplc="C1AED0B6">
+      <w:start w:val="1"/>
+      <w:numFmt w:val="bullet"/>
+      <w:lvlText w:val=""/>
+      <w:lvlJc w:val="left"/>
+      <w:pPr>
+        <w:ind w:left="1080" w:hanging="360"/>
+      </w:pPr>
+      <w:rPr>
+        <w:rFonts w:ascii="Symbol" w:hAnsi="Symbol" w:hint="default"/>
+        <w:sz w:val="24"/>
+        <w:szCs w:val="24"/>
+      </w:rPr>
+    </w:lvl>
+    <w:lvl w:ilvl="1" w:tplc="10090003" w:tentative="1">
+      <w:start w:val="1"/>
+      <w:numFmt w:val="bullet"/>
+      <w:lvlText w:val="o"/>
+      <w:lvlJc w:val="left"/>
+      <w:pPr>
+        <w:ind w:left="1800" w:hanging="360"/>
+      </w:pPr>
+      <w:rPr>
+        <w:rFonts w:ascii="Courier New" w:hAnsi="Courier New" w:cs="Courier New" w:hint="default"/>
+      </w:rPr>
+    </w:lvl>
+    <w:lvl w:ilvl="2" w:tplc="10090005" w:tentative="1">
+      <w:start w:val="1"/>
+      <w:numFmt w:val="bullet"/>
+      <w:lvlText w:val=""/>
+      <w:lvlJc w:val="left"/>
+      <w:pPr>
+        <w:ind w:left="2520" w:hanging="360"/>
+      </w:pPr>
+      <w:rPr>
+        <w:rFonts w:ascii="Wingdings" w:hAnsi="Wingdings" w:hint="default"/>
+      </w:rPr>
+    </w:lvl>
+    <w:lvl w:ilvl="3" w:tplc="10090001" w:tentative="1">
+      <w:start w:val="1"/>
+      <w:numFmt w:val="bullet"/>
+      <w:lvlText w:val=""/>
+      <w:lvlJc w:val="left"/>
+      <w:pPr>
+        <w:ind w:left="3240" w:hanging="360"/>
+      </w:pPr>
+      <w:rPr>
+        <w:rFonts w:ascii="Symbol" w:hAnsi="Symbol" w:hint="default"/>
+      </w:rPr>
+    </w:lvl>
+    <w:lvl w:ilvl="4" w:tplc="10090003" w:tentative="1">
+      <w:start w:val="1"/>
+      <w:numFmt w:val="bullet"/>
+      <w:lvlText w:val="o"/>
+      <w:lvlJc w:val="left"/>
+      <w:pPr>
+        <w:ind w:left="3960" w:hanging="360"/>
+      </w:pPr>
+      <w:rPr>
+        <w:rFonts w:ascii="Courier New" w:hAnsi="Courier New" w:cs="Courier New" w:hint="default"/>
+      </w:rPr>
+    </w:lvl>
+    <w:lvl w:ilvl="5" w:tplc="10090005" w:tentative="1">
+      <w:start w:val="1"/>
+      <w:numFmt w:val="bullet"/>
+      <w:lvlText w:val=""/>
+      <w:lvlJc w:val="left"/>
+      <w:pPr>
+        <w:ind w:left="4680" w:hanging="360"/>
+      </w:pPr>
+      <w:rPr>
+        <w:rFonts w:ascii="Wingdings" w:hAnsi="Wingdings" w:hint="default"/>
+      </w:rPr>
+    </w:lvl>
+    <w:lvl w:ilvl="6" w:tplc="10090001" w:tentative="1">
+      <w:start w:val="1"/>
+      <w:numFmt w:val="bullet"/>
+      <w:lvlText w:val=""/>
+      <w:lvlJc w:val="left"/>
+      <w:pPr>
+        <w:ind w:left="5400" w:hanging="360"/>
+      </w:pPr>
+      <w:rPr>
+        <w:rFonts w:ascii="Symbol" w:hAnsi="Symbol" w:hint="default"/>
+      </w:rPr>
+    </w:lvl>
+    <w:lvl w:ilvl="7" w:tplc="10090003" w:tentative="1">
+      <w:start w:val="1"/>
+      <w:numFmt w:val="bullet"/>
+      <w:lvlText w:val="o"/>
+      <w:lvlJc w:val="left"/>
+      <w:pPr>
+        <w:ind w:left="6120" w:hanging="360"/>
+      </w:pPr>
+      <w:rPr>
+        <w:rFonts w:ascii="Courier New" w:hAnsi="Courier New" w:cs="Courier New" w:hint="default"/>
+      </w:rPr>
+    </w:lvl>
+    <w:lvl w:ilvl="8" w:tplc="10090005" w:tentative="1">
+      <w:start w:val="1"/>
+      <w:numFmt w:val="bullet"/>
+      <w:lvlText w:val=""/>
+      <w:lvlJc w:val="left"/>
+      <w:pPr>
+        <w:ind w:left="6840" w:hanging="360"/>
+      </w:pPr>
+      <w:rPr>
+        <w:rFonts w:ascii="Wingdings" w:hAnsi="Wingdings" w:hint="default"/>
+      </w:rPr>
+    </w:lvl>
+  </w:abstractNum>
+  <w:abstractNum w:abstractNumId="17">
     <w:nsid w:val="759C28D7"/>
     <w:multiLevelType w:val="hybridMultilevel"/>
     <w:tmpl w:val="FB30E6E2"/>
@@ -21808,7 +24278,7 @@
       </w:rPr>
     </w:lvl>
   </w:abstractNum>
-  <w:abstractNum w:abstractNumId="13" w15:restartNumberingAfterBreak="0">
+  <w:abstractNum w:abstractNumId="18">
     <w:nsid w:val="7D6317A4"/>
     <w:multiLevelType w:val="multilevel"/>
     <w:tmpl w:val="2508F98C"/>
@@ -21921,7 +24391,7 @@
       </w:rPr>
     </w:lvl>
   </w:abstractNum>
-  <w:abstractNum w:abstractNumId="14" w15:restartNumberingAfterBreak="0">
+  <w:abstractNum w:abstractNumId="19">
     <w:nsid w:val="7D9751C5"/>
     <w:multiLevelType w:val="hybridMultilevel"/>
     <w:tmpl w:val="8760D3DC"/>
@@ -22008,49 +24478,64 @@
     </w:lvl>
   </w:abstractNum>
   <w:num w:numId="1">
-    <w:abstractNumId w:val="10"/>
+    <w:abstractNumId w:val="13"/>
   </w:num>
   <w:num w:numId="2">
+    <w:abstractNumId w:val="9"/>
+  </w:num>
+  <w:num w:numId="3">
+    <w:abstractNumId w:val="15"/>
+  </w:num>
+  <w:num w:numId="4">
+    <w:abstractNumId w:val="3"/>
+  </w:num>
+  <w:num w:numId="5">
+    <w:abstractNumId w:val="5"/>
+  </w:num>
+  <w:num w:numId="6">
     <w:abstractNumId w:val="7"/>
   </w:num>
-  <w:num w:numId="3">
-    <w:abstractNumId w:val="11"/>
-  </w:num>
-  <w:num w:numId="4">
-    <w:abstractNumId w:val="2"/>
-  </w:num>
-  <w:num w:numId="5">
-    <w:abstractNumId w:val="4"/>
-  </w:num>
-  <w:num w:numId="6">
-    <w:abstractNumId w:val="6"/>
-  </w:num>
   <w:num w:numId="7">
-    <w:abstractNumId w:val="9"/>
+    <w:abstractNumId w:val="12"/>
   </w:num>
   <w:num w:numId="8">
-    <w:abstractNumId w:val="13"/>
+    <w:abstractNumId w:val="18"/>
   </w:num>
   <w:num w:numId="9">
     <w:abstractNumId w:val="0"/>
   </w:num>
   <w:num w:numId="10">
-    <w:abstractNumId w:val="8"/>
+    <w:abstractNumId w:val="11"/>
   </w:num>
   <w:num w:numId="11">
-    <w:abstractNumId w:val="5"/>
+    <w:abstractNumId w:val="6"/>
   </w:num>
   <w:num w:numId="12">
-    <w:abstractNumId w:val="12"/>
+    <w:abstractNumId w:val="17"/>
   </w:num>
   <w:num w:numId="13">
-    <w:abstractNumId w:val="3"/>
+    <w:abstractNumId w:val="4"/>
   </w:num>
   <w:num w:numId="14">
+    <w:abstractNumId w:val="2"/>
+  </w:num>
+  <w:num w:numId="15">
+    <w:abstractNumId w:val="19"/>
+  </w:num>
+  <w:num w:numId="16">
     <w:abstractNumId w:val="1"/>
   </w:num>
-  <w:num w:numId="15">
+  <w:num w:numId="17">
+    <w:abstractNumId w:val="10"/>
+  </w:num>
+  <w:num w:numId="18">
     <w:abstractNumId w:val="14"/>
+  </w:num>
+  <w:num w:numId="19">
+    <w:abstractNumId w:val="16"/>
+  </w:num>
+  <w:num w:numId="20">
+    <w:abstractNumId w:val="8"/>
   </w:num>
 </w:numbering>
 </file>
@@ -22064,7 +24549,7 @@
 </file>
 
 <file path=word/styles.xml><?xml version="1.0" encoding="utf-8"?>
-<w:styles xmlns:mc="http://schemas.openxmlformats.org/markup-compatibility/2006" xmlns:r="http://schemas.openxmlformats.org/officeDocument/2006/relationships" xmlns:w="http://schemas.openxmlformats.org/wordprocessingml/2006/main" xmlns:w14="http://schemas.microsoft.com/office/word/2010/wordml" xmlns:w15="http://schemas.microsoft.com/office/word/2012/wordml" mc:Ignorable="w14 w15">
+<w:styles xmlns:mc="http://schemas.openxmlformats.org/markup-compatibility/2006" xmlns:r="http://schemas.openxmlformats.org/officeDocument/2006/relationships" xmlns:w="http://schemas.openxmlformats.org/wordprocessingml/2006/main" xmlns:w14="http://schemas.microsoft.com/office/word/2010/wordml" mc:Ignorable="w14">
   <w:docDefaults>
     <w:rPrDefault>
       <w:rPr>
@@ -22081,378 +24566,144 @@
       </w:pPr>
     </w:pPrDefault>
   </w:docDefaults>
-  <w:latentStyles w:defLockedState="0" w:defUIPriority="99" w:defSemiHidden="0" w:defUnhideWhenUsed="0" w:defQFormat="0" w:count="371">
-    <w:lsdException w:name="Normal" w:uiPriority="0" w:qFormat="1"/>
-    <w:lsdException w:name="heading 1" w:uiPriority="9" w:qFormat="1"/>
-    <w:lsdException w:name="heading 2" w:semiHidden="1" w:uiPriority="9" w:unhideWhenUsed="1" w:qFormat="1"/>
-    <w:lsdException w:name="heading 3" w:semiHidden="1" w:uiPriority="9" w:unhideWhenUsed="1" w:qFormat="1"/>
-    <w:lsdException w:name="heading 4" w:semiHidden="1" w:uiPriority="9" w:unhideWhenUsed="1" w:qFormat="1"/>
-    <w:lsdException w:name="heading 5" w:semiHidden="1" w:uiPriority="9" w:unhideWhenUsed="1" w:qFormat="1"/>
-    <w:lsdException w:name="heading 6" w:semiHidden="1" w:uiPriority="9" w:unhideWhenUsed="1" w:qFormat="1"/>
-    <w:lsdException w:name="heading 7" w:semiHidden="1" w:uiPriority="9" w:unhideWhenUsed="1" w:qFormat="1"/>
-    <w:lsdException w:name="heading 8" w:semiHidden="1" w:uiPriority="9" w:unhideWhenUsed="1" w:qFormat="1"/>
-    <w:lsdException w:name="heading 9" w:semiHidden="1" w:uiPriority="9" w:unhideWhenUsed="1" w:qFormat="1"/>
-    <w:lsdException w:name="index 1" w:semiHidden="1" w:unhideWhenUsed="1"/>
-    <w:lsdException w:name="index 2" w:semiHidden="1" w:unhideWhenUsed="1"/>
-    <w:lsdException w:name="index 3" w:semiHidden="1" w:unhideWhenUsed="1"/>
-    <w:lsdException w:name="index 4" w:semiHidden="1" w:unhideWhenUsed="1"/>
-    <w:lsdException w:name="index 5" w:semiHidden="1" w:unhideWhenUsed="1"/>
-    <w:lsdException w:name="index 6" w:semiHidden="1" w:unhideWhenUsed="1"/>
-    <w:lsdException w:name="index 7" w:semiHidden="1" w:unhideWhenUsed="1"/>
-    <w:lsdException w:name="index 8" w:semiHidden="1" w:unhideWhenUsed="1"/>
-    <w:lsdException w:name="index 9" w:semiHidden="1" w:unhideWhenUsed="1"/>
-    <w:lsdException w:name="toc 1" w:semiHidden="1" w:uiPriority="39" w:unhideWhenUsed="1"/>
-    <w:lsdException w:name="toc 2" w:semiHidden="1" w:uiPriority="39" w:unhideWhenUsed="1"/>
-    <w:lsdException w:name="toc 3" w:semiHidden="1" w:uiPriority="39" w:unhideWhenUsed="1"/>
-    <w:lsdException w:name="toc 4" w:semiHidden="1" w:uiPriority="39" w:unhideWhenUsed="1"/>
-    <w:lsdException w:name="toc 5" w:semiHidden="1" w:uiPriority="39" w:unhideWhenUsed="1"/>
-    <w:lsdException w:name="toc 6" w:semiHidden="1" w:uiPriority="39" w:unhideWhenUsed="1"/>
-    <w:lsdException w:name="toc 7" w:semiHidden="1" w:uiPriority="39" w:unhideWhenUsed="1"/>
-    <w:lsdException w:name="toc 8" w:semiHidden="1" w:uiPriority="39" w:unhideWhenUsed="1"/>
-    <w:lsdException w:name="toc 9" w:semiHidden="1" w:uiPriority="39" w:unhideWhenUsed="1"/>
-    <w:lsdException w:name="Normal Indent" w:semiHidden="1" w:unhideWhenUsed="1"/>
-    <w:lsdException w:name="footnote text" w:semiHidden="1" w:unhideWhenUsed="1"/>
-    <w:lsdException w:name="annotation text" w:semiHidden="1" w:unhideWhenUsed="1"/>
-    <w:lsdException w:name="header" w:semiHidden="1" w:unhideWhenUsed="1"/>
-    <w:lsdException w:name="footer" w:semiHidden="1" w:unhideWhenUsed="1"/>
-    <w:lsdException w:name="index heading" w:semiHidden="1" w:unhideWhenUsed="1"/>
-    <w:lsdException w:name="caption" w:semiHidden="1" w:uiPriority="35" w:unhideWhenUsed="1" w:qFormat="1"/>
-    <w:lsdException w:name="table of figures" w:semiHidden="1" w:unhideWhenUsed="1"/>
-    <w:lsdException w:name="envelope address" w:semiHidden="1" w:unhideWhenUsed="1"/>
-    <w:lsdException w:name="envelope return" w:semiHidden="1" w:unhideWhenUsed="1"/>
-    <w:lsdException w:name="footnote reference" w:semiHidden="1" w:unhideWhenUsed="1"/>
-    <w:lsdException w:name="annotation reference" w:semiHidden="1" w:unhideWhenUsed="1"/>
-    <w:lsdException w:name="line number" w:semiHidden="1" w:unhideWhenUsed="1"/>
-    <w:lsdException w:name="page number" w:semiHidden="1" w:unhideWhenUsed="1"/>
-    <w:lsdException w:name="endnote reference" w:semiHidden="1" w:unhideWhenUsed="1"/>
-    <w:lsdException w:name="endnote text" w:semiHidden="1" w:unhideWhenUsed="1"/>
-    <w:lsdException w:name="table of authorities" w:semiHidden="1" w:unhideWhenUsed="1"/>
-    <w:lsdException w:name="macro" w:semiHidden="1" w:unhideWhenUsed="1"/>
-    <w:lsdException w:name="toa heading" w:semiHidden="1" w:unhideWhenUsed="1"/>
-    <w:lsdException w:name="List" w:semiHidden="1" w:unhideWhenUsed="1"/>
-    <w:lsdException w:name="List Bullet" w:semiHidden="1" w:unhideWhenUsed="1"/>
-    <w:lsdException w:name="List Number" w:semiHidden="1" w:unhideWhenUsed="1"/>
-    <w:lsdException w:name="List 2" w:semiHidden="1" w:unhideWhenUsed="1"/>
-    <w:lsdException w:name="List 3" w:semiHidden="1" w:unhideWhenUsed="1"/>
-    <w:lsdException w:name="List 4" w:semiHidden="1" w:unhideWhenUsed="1"/>
-    <w:lsdException w:name="List 5" w:semiHidden="1" w:unhideWhenUsed="1"/>
-    <w:lsdException w:name="List Bullet 2" w:semiHidden="1" w:unhideWhenUsed="1"/>
-    <w:lsdException w:name="List Bullet 3" w:semiHidden="1" w:unhideWhenUsed="1"/>
-    <w:lsdException w:name="List Bullet 4" w:semiHidden="1" w:unhideWhenUsed="1"/>
-    <w:lsdException w:name="List Bullet 5" w:semiHidden="1" w:unhideWhenUsed="1"/>
-    <w:lsdException w:name="List Number 2" w:semiHidden="1" w:unhideWhenUsed="1"/>
-    <w:lsdException w:name="List Number 3" w:semiHidden="1" w:unhideWhenUsed="1"/>
-    <w:lsdException w:name="List Number 4" w:semiHidden="1" w:unhideWhenUsed="1"/>
-    <w:lsdException w:name="List Number 5" w:semiHidden="1" w:unhideWhenUsed="1"/>
-    <w:lsdException w:name="Title" w:uiPriority="10" w:qFormat="1"/>
-    <w:lsdException w:name="Closing" w:semiHidden="1" w:unhideWhenUsed="1"/>
-    <w:lsdException w:name="Signature" w:semiHidden="1" w:unhideWhenUsed="1"/>
-    <w:lsdException w:name="Default Paragraph Font" w:semiHidden="1" w:uiPriority="1" w:unhideWhenUsed="1"/>
-    <w:lsdException w:name="Body Text" w:semiHidden="1" w:unhideWhenUsed="1"/>
-    <w:lsdException w:name="Body Text Indent" w:semiHidden="1" w:unhideWhenUsed="1"/>
-    <w:lsdException w:name="List Continue" w:semiHidden="1" w:unhideWhenUsed="1"/>
-    <w:lsdException w:name="List Continue 2" w:semiHidden="1" w:unhideWhenUsed="1"/>
-    <w:lsdException w:name="List Continue 3" w:semiHidden="1" w:unhideWhenUsed="1"/>
-    <w:lsdException w:name="List Continue 4" w:semiHidden="1" w:unhideWhenUsed="1"/>
-    <w:lsdException w:name="List Continue 5" w:semiHidden="1" w:unhideWhenUsed="1"/>
-    <w:lsdException w:name="Message Header" w:semiHidden="1" w:unhideWhenUsed="1"/>
-    <w:lsdException w:name="Subtitle" w:uiPriority="11" w:qFormat="1"/>
-    <w:lsdException w:name="Salutation" w:semiHidden="1" w:unhideWhenUsed="1"/>
-    <w:lsdException w:name="Date" w:semiHidden="1" w:unhideWhenUsed="1"/>
-    <w:lsdException w:name="Body Text First Indent" w:semiHidden="1" w:unhideWhenUsed="1"/>
-    <w:lsdException w:name="Body Text First Indent 2" w:semiHidden="1" w:unhideWhenUsed="1"/>
-    <w:lsdException w:name="Note Heading" w:semiHidden="1" w:unhideWhenUsed="1"/>
-    <w:lsdException w:name="Body Text 2" w:semiHidden="1" w:unhideWhenUsed="1"/>
-    <w:lsdException w:name="Body Text 3" w:semiHidden="1" w:unhideWhenUsed="1"/>
-    <w:lsdException w:name="Body Text Indent 2" w:semiHidden="1" w:unhideWhenUsed="1"/>
-    <w:lsdException w:name="Body Text Indent 3" w:semiHidden="1" w:unhideWhenUsed="1"/>
-    <w:lsdException w:name="Block Text" w:semiHidden="1" w:unhideWhenUsed="1"/>
-    <w:lsdException w:name="Hyperlink" w:semiHidden="1" w:unhideWhenUsed="1"/>
-    <w:lsdException w:name="FollowedHyperlink" w:semiHidden="1" w:unhideWhenUsed="1"/>
-    <w:lsdException w:name="Strong" w:uiPriority="22" w:qFormat="1"/>
-    <w:lsdException w:name="Emphasis" w:uiPriority="20" w:qFormat="1"/>
-    <w:lsdException w:name="Document Map" w:semiHidden="1" w:unhideWhenUsed="1"/>
-    <w:lsdException w:name="Plain Text" w:semiHidden="1" w:unhideWhenUsed="1"/>
-    <w:lsdException w:name="E-mail Signature" w:semiHidden="1" w:unhideWhenUsed="1"/>
-    <w:lsdException w:name="HTML Top of Form" w:semiHidden="1" w:unhideWhenUsed="1"/>
-    <w:lsdException w:name="HTML Bottom of Form" w:semiHidden="1" w:unhideWhenUsed="1"/>
-    <w:lsdException w:name="Normal (Web)" w:semiHidden="1" w:unhideWhenUsed="1"/>
-    <w:lsdException w:name="HTML Acronym" w:semiHidden="1" w:unhideWhenUsed="1"/>
-    <w:lsdException w:name="HTML Address" w:semiHidden="1" w:unhideWhenUsed="1"/>
-    <w:lsdException w:name="HTML Cite" w:semiHidden="1" w:unhideWhenUsed="1"/>
-    <w:lsdException w:name="HTML Code" w:semiHidden="1" w:unhideWhenUsed="1"/>
-    <w:lsdException w:name="HTML Definition" w:semiHidden="1" w:unhideWhenUsed="1"/>
-    <w:lsdException w:name="HTML Keyboard" w:semiHidden="1" w:unhideWhenUsed="1"/>
-    <w:lsdException w:name="HTML Preformatted" w:semiHidden="1" w:unhideWhenUsed="1"/>
-    <w:lsdException w:name="HTML Sample" w:semiHidden="1" w:unhideWhenUsed="1"/>
-    <w:lsdException w:name="HTML Typewriter" w:semiHidden="1" w:unhideWhenUsed="1"/>
-    <w:lsdException w:name="HTML Variable" w:semiHidden="1" w:unhideWhenUsed="1"/>
-    <w:lsdException w:name="Normal Table" w:semiHidden="1" w:unhideWhenUsed="1"/>
-    <w:lsdException w:name="annotation subject" w:semiHidden="1" w:unhideWhenUsed="1"/>
-    <w:lsdException w:name="No List" w:semiHidden="1" w:unhideWhenUsed="1"/>
-    <w:lsdException w:name="Outline List 1" w:semiHidden="1" w:unhideWhenUsed="1"/>
-    <w:lsdException w:name="Outline List 2" w:semiHidden="1" w:unhideWhenUsed="1"/>
-    <w:lsdException w:name="Outline List 3" w:semiHidden="1" w:unhideWhenUsed="1"/>
-    <w:lsdException w:name="Table Simple 1" w:semiHidden="1" w:unhideWhenUsed="1"/>
-    <w:lsdException w:name="Table Simple 2" w:semiHidden="1" w:unhideWhenUsed="1"/>
-    <w:lsdException w:name="Table Simple 3" w:semiHidden="1" w:unhideWhenUsed="1"/>
-    <w:lsdException w:name="Table Classic 1" w:semiHidden="1" w:unhideWhenUsed="1"/>
-    <w:lsdException w:name="Table Classic 2" w:semiHidden="1" w:unhideWhenUsed="1"/>
-    <w:lsdException w:name="Table Classic 3" w:semiHidden="1" w:unhideWhenUsed="1"/>
-    <w:lsdException w:name="Table Classic 4" w:semiHidden="1" w:unhideWhenUsed="1"/>
-    <w:lsdException w:name="Table Colorful 1" w:semiHidden="1" w:unhideWhenUsed="1"/>
-    <w:lsdException w:name="Table Colorful 2" w:semiHidden="1" w:unhideWhenUsed="1"/>
-    <w:lsdException w:name="Table Colorful 3" w:semiHidden="1" w:unhideWhenUsed="1"/>
-    <w:lsdException w:name="Table Columns 1" w:semiHidden="1" w:unhideWhenUsed="1"/>
-    <w:lsdException w:name="Table Columns 2" w:semiHidden="1" w:unhideWhenUsed="1"/>
-    <w:lsdException w:name="Table Columns 3" w:semiHidden="1" w:unhideWhenUsed="1"/>
-    <w:lsdException w:name="Table Columns 4" w:semiHidden="1" w:unhideWhenUsed="1"/>
-    <w:lsdException w:name="Table Columns 5" w:semiHidden="1" w:unhideWhenUsed="1"/>
-    <w:lsdException w:name="Table Grid 1" w:semiHidden="1" w:unhideWhenUsed="1"/>
-    <w:lsdException w:name="Table Grid 2" w:semiHidden="1" w:unhideWhenUsed="1"/>
-    <w:lsdException w:name="Table Grid 3" w:semiHidden="1" w:unhideWhenUsed="1"/>
-    <w:lsdException w:name="Table Grid 4" w:semiHidden="1" w:unhideWhenUsed="1"/>
-    <w:lsdException w:name="Table Grid 5" w:semiHidden="1" w:unhideWhenUsed="1"/>
-    <w:lsdException w:name="Table Grid 6" w:semiHidden="1" w:unhideWhenUsed="1"/>
-    <w:lsdException w:name="Table Grid 7" w:semiHidden="1" w:unhideWhenUsed="1"/>
-    <w:lsdException w:name="Table Grid 8" w:semiHidden="1" w:unhideWhenUsed="1"/>
-    <w:lsdException w:name="Table List 1" w:semiHidden="1" w:unhideWhenUsed="1"/>
-    <w:lsdException w:name="Table List 2" w:semiHidden="1" w:unhideWhenUsed="1"/>
-    <w:lsdException w:name="Table List 3" w:semiHidden="1" w:unhideWhenUsed="1"/>
-    <w:lsdException w:name="Table List 4" w:semiHidden="1" w:unhideWhenUsed="1"/>
-    <w:lsdException w:name="Table List 5" w:semiHidden="1" w:unhideWhenUsed="1"/>
-    <w:lsdException w:name="Table List 6" w:semiHidden="1" w:unhideWhenUsed="1"/>
-    <w:lsdException w:name="Table List 7" w:semiHidden="1" w:unhideWhenUsed="1"/>
-    <w:lsdException w:name="Table List 8" w:semiHidden="1" w:unhideWhenUsed="1"/>
-    <w:lsdException w:name="Table 3D effects 1" w:semiHidden="1" w:unhideWhenUsed="1"/>
-    <w:lsdException w:name="Table 3D effects 2" w:semiHidden="1" w:unhideWhenUsed="1"/>
-    <w:lsdException w:name="Table 3D effects 3" w:semiHidden="1" w:unhideWhenUsed="1"/>
-    <w:lsdException w:name="Table Contemporary" w:semiHidden="1" w:unhideWhenUsed="1"/>
-    <w:lsdException w:name="Table Elegant" w:semiHidden="1" w:unhideWhenUsed="1"/>
-    <w:lsdException w:name="Table Professional" w:semiHidden="1" w:unhideWhenUsed="1"/>
-    <w:lsdException w:name="Table Subtle 1" w:semiHidden="1" w:unhideWhenUsed="1"/>
-    <w:lsdException w:name="Table Subtle 2" w:semiHidden="1" w:unhideWhenUsed="1"/>
-    <w:lsdException w:name="Table Web 1" w:semiHidden="1" w:unhideWhenUsed="1"/>
-    <w:lsdException w:name="Table Web 2" w:semiHidden="1" w:unhideWhenUsed="1"/>
-    <w:lsdException w:name="Table Web 3" w:semiHidden="1" w:unhideWhenUsed="1"/>
-    <w:lsdException w:name="Balloon Text" w:semiHidden="1" w:unhideWhenUsed="1"/>
-    <w:lsdException w:name="Table Grid" w:uiPriority="39"/>
-    <w:lsdException w:name="Table Theme" w:semiHidden="1" w:unhideWhenUsed="1"/>
-    <w:lsdException w:name="Placeholder Text" w:semiHidden="1"/>
-    <w:lsdException w:name="No Spacing" w:uiPriority="1" w:qFormat="1"/>
-    <w:lsdException w:name="Light Shading" w:uiPriority="60"/>
-    <w:lsdException w:name="Light List" w:uiPriority="61"/>
-    <w:lsdException w:name="Light Grid" w:uiPriority="62"/>
-    <w:lsdException w:name="Medium Shading 1" w:uiPriority="63"/>
-    <w:lsdException w:name="Medium Shading 2" w:uiPriority="64"/>
-    <w:lsdException w:name="Medium List 1" w:uiPriority="65"/>
-    <w:lsdException w:name="Medium List 2" w:uiPriority="66"/>
-    <w:lsdException w:name="Medium Grid 1" w:uiPriority="67"/>
-    <w:lsdException w:name="Medium Grid 2" w:uiPriority="68"/>
-    <w:lsdException w:name="Medium Grid 3" w:uiPriority="69"/>
-    <w:lsdException w:name="Dark List" w:uiPriority="70"/>
-    <w:lsdException w:name="Colorful Shading" w:uiPriority="71"/>
-    <w:lsdException w:name="Colorful List" w:uiPriority="72"/>
-    <w:lsdException w:name="Colorful Grid" w:uiPriority="73"/>
-    <w:lsdException w:name="Light Shading Accent 1" w:uiPriority="60"/>
-    <w:lsdException w:name="Light List Accent 1" w:uiPriority="61"/>
-    <w:lsdException w:name="Light Grid Accent 1" w:uiPriority="62"/>
-    <w:lsdException w:name="Medium Shading 1 Accent 1" w:uiPriority="63"/>
-    <w:lsdException w:name="Medium Shading 2 Accent 1" w:uiPriority="64"/>
-    <w:lsdException w:name="Medium List 1 Accent 1" w:uiPriority="65"/>
-    <w:lsdException w:name="Revision" w:semiHidden="1"/>
-    <w:lsdException w:name="List Paragraph" w:uiPriority="34" w:qFormat="1"/>
-    <w:lsdException w:name="Quote" w:uiPriority="29" w:qFormat="1"/>
-    <w:lsdException w:name="Intense Quote" w:uiPriority="30" w:qFormat="1"/>
-    <w:lsdException w:name="Medium List 2 Accent 1" w:uiPriority="66"/>
-    <w:lsdException w:name="Medium Grid 1 Accent 1" w:uiPriority="67"/>
-    <w:lsdException w:name="Medium Grid 2 Accent 1" w:uiPriority="68"/>
-    <w:lsdException w:name="Medium Grid 3 Accent 1" w:uiPriority="69"/>
-    <w:lsdException w:name="Dark List Accent 1" w:uiPriority="70"/>
-    <w:lsdException w:name="Colorful Shading Accent 1" w:uiPriority="71"/>
-    <w:lsdException w:name="Colorful List Accent 1" w:uiPriority="72"/>
-    <w:lsdException w:name="Colorful Grid Accent 1" w:uiPriority="73"/>
-    <w:lsdException w:name="Light Shading Accent 2" w:uiPriority="60"/>
-    <w:lsdException w:name="Light List Accent 2" w:uiPriority="61"/>
-    <w:lsdException w:name="Light Grid Accent 2" w:uiPriority="62"/>
-    <w:lsdException w:name="Medium Shading 1 Accent 2" w:uiPriority="63"/>
-    <w:lsdException w:name="Medium Shading 2 Accent 2" w:uiPriority="64"/>
-    <w:lsdException w:name="Medium List 1 Accent 2" w:uiPriority="65"/>
-    <w:lsdException w:name="Medium List 2 Accent 2" w:uiPriority="66"/>
-    <w:lsdException w:name="Medium Grid 1 Accent 2" w:uiPriority="67"/>
-    <w:lsdException w:name="Medium Grid 2 Accent 2" w:uiPriority="68"/>
-    <w:lsdException w:name="Medium Grid 3 Accent 2" w:uiPriority="69"/>
-    <w:lsdException w:name="Dark List Accent 2" w:uiPriority="70"/>
-    <w:lsdException w:name="Colorful Shading Accent 2" w:uiPriority="71"/>
-    <w:lsdException w:name="Colorful List Accent 2" w:uiPriority="72"/>
-    <w:lsdException w:name="Colorful Grid Accent 2" w:uiPriority="73"/>
-    <w:lsdException w:name="Light Shading Accent 3" w:uiPriority="60"/>
-    <w:lsdException w:name="Light List Accent 3" w:uiPriority="61"/>
-    <w:lsdException w:name="Light Grid Accent 3" w:uiPriority="62"/>
-    <w:lsdException w:name="Medium Shading 1 Accent 3" w:uiPriority="63"/>
-    <w:lsdException w:name="Medium Shading 2 Accent 3" w:uiPriority="64"/>
-    <w:lsdException w:name="Medium List 1 Accent 3" w:uiPriority="65"/>
-    <w:lsdException w:name="Medium List 2 Accent 3" w:uiPriority="66"/>
-    <w:lsdException w:name="Medium Grid 1 Accent 3" w:uiPriority="67"/>
-    <w:lsdException w:name="Medium Grid 2 Accent 3" w:uiPriority="68"/>
-    <w:lsdException w:name="Medium Grid 3 Accent 3" w:uiPriority="69"/>
-    <w:lsdException w:name="Dark List Accent 3" w:uiPriority="70"/>
-    <w:lsdException w:name="Colorful Shading Accent 3" w:uiPriority="71"/>
-    <w:lsdException w:name="Colorful List Accent 3" w:uiPriority="72"/>
-    <w:lsdException w:name="Colorful Grid Accent 3" w:uiPriority="73"/>
-    <w:lsdException w:name="Light Shading Accent 4" w:uiPriority="60"/>
-    <w:lsdException w:name="Light List Accent 4" w:uiPriority="61"/>
-    <w:lsdException w:name="Light Grid Accent 4" w:uiPriority="62"/>
-    <w:lsdException w:name="Medium Shading 1 Accent 4" w:uiPriority="63"/>
-    <w:lsdException w:name="Medium Shading 2 Accent 4" w:uiPriority="64"/>
-    <w:lsdException w:name="Medium List 1 Accent 4" w:uiPriority="65"/>
-    <w:lsdException w:name="Medium List 2 Accent 4" w:uiPriority="66"/>
-    <w:lsdException w:name="Medium Grid 1 Accent 4" w:uiPriority="67"/>
-    <w:lsdException w:name="Medium Grid 2 Accent 4" w:uiPriority="68"/>
-    <w:lsdException w:name="Medium Grid 3 Accent 4" w:uiPriority="69"/>
-    <w:lsdException w:name="Dark List Accent 4" w:uiPriority="70"/>
-    <w:lsdException w:name="Colorful Shading Accent 4" w:uiPriority="71"/>
-    <w:lsdException w:name="Colorful List Accent 4" w:uiPriority="72"/>
-    <w:lsdException w:name="Colorful Grid Accent 4" w:uiPriority="73"/>
-    <w:lsdException w:name="Light Shading Accent 5" w:uiPriority="60"/>
-    <w:lsdException w:name="Light List Accent 5" w:uiPriority="61"/>
-    <w:lsdException w:name="Light Grid Accent 5" w:uiPriority="62"/>
-    <w:lsdException w:name="Medium Shading 1 Accent 5" w:uiPriority="63"/>
-    <w:lsdException w:name="Medium Shading 2 Accent 5" w:uiPriority="64"/>
-    <w:lsdException w:name="Medium List 1 Accent 5" w:uiPriority="65"/>
-    <w:lsdException w:name="Medium List 2 Accent 5" w:uiPriority="66"/>
-    <w:lsdException w:name="Medium Grid 1 Accent 5" w:uiPriority="67"/>
-    <w:lsdException w:name="Medium Grid 2 Accent 5" w:uiPriority="68"/>
-    <w:lsdException w:name="Medium Grid 3 Accent 5" w:uiPriority="69"/>
-    <w:lsdException w:name="Dark List Accent 5" w:uiPriority="70"/>
-    <w:lsdException w:name="Colorful Shading Accent 5" w:uiPriority="71"/>
-    <w:lsdException w:name="Colorful List Accent 5" w:uiPriority="72"/>
-    <w:lsdException w:name="Colorful Grid Accent 5" w:uiPriority="73"/>
-    <w:lsdException w:name="Light Shading Accent 6" w:uiPriority="60"/>
-    <w:lsdException w:name="Light List Accent 6" w:uiPriority="61"/>
-    <w:lsdException w:name="Light Grid Accent 6" w:uiPriority="62"/>
-    <w:lsdException w:name="Medium Shading 1 Accent 6" w:uiPriority="63"/>
-    <w:lsdException w:name="Medium Shading 2 Accent 6" w:uiPriority="64"/>
-    <w:lsdException w:name="Medium List 1 Accent 6" w:uiPriority="65"/>
-    <w:lsdException w:name="Medium List 2 Accent 6" w:uiPriority="66"/>
-    <w:lsdException w:name="Medium Grid 1 Accent 6" w:uiPriority="67"/>
-    <w:lsdException w:name="Medium Grid 2 Accent 6" w:uiPriority="68"/>
-    <w:lsdException w:name="Medium Grid 3 Accent 6" w:uiPriority="69"/>
-    <w:lsdException w:name="Dark List Accent 6" w:uiPriority="70"/>
-    <w:lsdException w:name="Colorful Shading Accent 6" w:uiPriority="71"/>
-    <w:lsdException w:name="Colorful List Accent 6" w:uiPriority="72"/>
-    <w:lsdException w:name="Colorful Grid Accent 6" w:uiPriority="73"/>
-    <w:lsdException w:name="Subtle Emphasis" w:uiPriority="19" w:qFormat="1"/>
-    <w:lsdException w:name="Intense Emphasis" w:uiPriority="21" w:qFormat="1"/>
-    <w:lsdException w:name="Subtle Reference" w:uiPriority="31" w:qFormat="1"/>
-    <w:lsdException w:name="Intense Reference" w:uiPriority="32" w:qFormat="1"/>
-    <w:lsdException w:name="Book Title" w:uiPriority="33" w:qFormat="1"/>
-    <w:lsdException w:name="Bibliography" w:semiHidden="1" w:uiPriority="37" w:unhideWhenUsed="1"/>
-    <w:lsdException w:name="TOC Heading" w:semiHidden="1" w:uiPriority="39" w:unhideWhenUsed="1" w:qFormat="1"/>
-    <w:lsdException w:name="Plain Table 1" w:uiPriority="41"/>
-    <w:lsdException w:name="Plain Table 2" w:uiPriority="42"/>
-    <w:lsdException w:name="Plain Table 3" w:uiPriority="43"/>
-    <w:lsdException w:name="Plain Table 4" w:uiPriority="44"/>
-    <w:lsdException w:name="Plain Table 5" w:uiPriority="45"/>
-    <w:lsdException w:name="Grid Table Light" w:uiPriority="40"/>
-    <w:lsdException w:name="Grid Table 1 Light" w:uiPriority="46"/>
-    <w:lsdException w:name="Grid Table 2" w:uiPriority="47"/>
-    <w:lsdException w:name="Grid Table 3" w:uiPriority="48"/>
-    <w:lsdException w:name="Grid Table 4" w:uiPriority="49"/>
-    <w:lsdException w:name="Grid Table 5 Dark" w:uiPriority="50"/>
-    <w:lsdException w:name="Grid Table 6 Colorful" w:uiPriority="51"/>
-    <w:lsdException w:name="Grid Table 7 Colorful" w:uiPriority="52"/>
-    <w:lsdException w:name="Grid Table 1 Light Accent 1" w:uiPriority="46"/>
-    <w:lsdException w:name="Grid Table 2 Accent 1" w:uiPriority="47"/>
-    <w:lsdException w:name="Grid Table 3 Accent 1" w:uiPriority="48"/>
-    <w:lsdException w:name="Grid Table 4 Accent 1" w:uiPriority="49"/>
-    <w:lsdException w:name="Grid Table 5 Dark Accent 1" w:uiPriority="50"/>
-    <w:lsdException w:name="Grid Table 6 Colorful Accent 1" w:uiPriority="51"/>
-    <w:lsdException w:name="Grid Table 7 Colorful Accent 1" w:uiPriority="52"/>
-    <w:lsdException w:name="Grid Table 1 Light Accent 2" w:uiPriority="46"/>
-    <w:lsdException w:name="Grid Table 2 Accent 2" w:uiPriority="47"/>
-    <w:lsdException w:name="Grid Table 3 Accent 2" w:uiPriority="48"/>
-    <w:lsdException w:name="Grid Table 4 Accent 2" w:uiPriority="49"/>
-    <w:lsdException w:name="Grid Table 5 Dark Accent 2" w:uiPriority="50"/>
-    <w:lsdException w:name="Grid Table 6 Colorful Accent 2" w:uiPriority="51"/>
-    <w:lsdException w:name="Grid Table 7 Colorful Accent 2" w:uiPriority="52"/>
-    <w:lsdException w:name="Grid Table 1 Light Accent 3" w:uiPriority="46"/>
-    <w:lsdException w:name="Grid Table 2 Accent 3" w:uiPriority="47"/>
-    <w:lsdException w:name="Grid Table 3 Accent 3" w:uiPriority="48"/>
-    <w:lsdException w:name="Grid Table 4 Accent 3" w:uiPriority="49"/>
-    <w:lsdException w:name="Grid Table 5 Dark Accent 3" w:uiPriority="50"/>
-    <w:lsdException w:name="Grid Table 6 Colorful Accent 3" w:uiPriority="51"/>
-    <w:lsdException w:name="Grid Table 7 Colorful Accent 3" w:uiPriority="52"/>
-    <w:lsdException w:name="Grid Table 1 Light Accent 4" w:uiPriority="46"/>
-    <w:lsdException w:name="Grid Table 2 Accent 4" w:uiPriority="47"/>
-    <w:lsdException w:name="Grid Table 3 Accent 4" w:uiPriority="48"/>
-    <w:lsdException w:name="Grid Table 4 Accent 4" w:uiPriority="49"/>
-    <w:lsdException w:name="Grid Table 5 Dark Accent 4" w:uiPriority="50"/>
-    <w:lsdException w:name="Grid Table 6 Colorful Accent 4" w:uiPriority="51"/>
-    <w:lsdException w:name="Grid Table 7 Colorful Accent 4" w:uiPriority="52"/>
-    <w:lsdException w:name="Grid Table 1 Light Accent 5" w:uiPriority="46"/>
-    <w:lsdException w:name="Grid Table 2 Accent 5" w:uiPriority="47"/>
-    <w:lsdException w:name="Grid Table 3 Accent 5" w:uiPriority="48"/>
-    <w:lsdException w:name="Grid Table 4 Accent 5" w:uiPriority="49"/>
-    <w:lsdException w:name="Grid Table 5 Dark Accent 5" w:uiPriority="50"/>
-    <w:lsdException w:name="Grid Table 6 Colorful Accent 5" w:uiPriority="51"/>
-    <w:lsdException w:name="Grid Table 7 Colorful Accent 5" w:uiPriority="52"/>
-    <w:lsdException w:name="Grid Table 1 Light Accent 6" w:uiPriority="46"/>
-    <w:lsdException w:name="Grid Table 2 Accent 6" w:uiPriority="47"/>
-    <w:lsdException w:name="Grid Table 3 Accent 6" w:uiPriority="48"/>
-    <w:lsdException w:name="Grid Table 4 Accent 6" w:uiPriority="49"/>
-    <w:lsdException w:name="Grid Table 5 Dark Accent 6" w:uiPriority="50"/>
-    <w:lsdException w:name="Grid Table 6 Colorful Accent 6" w:uiPriority="51"/>
-    <w:lsdException w:name="Grid Table 7 Colorful Accent 6" w:uiPriority="52"/>
-    <w:lsdException w:name="List Table 1 Light" w:uiPriority="46"/>
-    <w:lsdException w:name="List Table 2" w:uiPriority="47"/>
-    <w:lsdException w:name="List Table 3" w:uiPriority="48"/>
-    <w:lsdException w:name="List Table 4" w:uiPriority="49"/>
-    <w:lsdException w:name="List Table 5 Dark" w:uiPriority="50"/>
-    <w:lsdException w:name="List Table 6 Colorful" w:uiPriority="51"/>
-    <w:lsdException w:name="List Table 7 Colorful" w:uiPriority="52"/>
-    <w:lsdException w:name="List Table 1 Light Accent 1" w:uiPriority="46"/>
-    <w:lsdException w:name="List Table 2 Accent 1" w:uiPriority="47"/>
-    <w:lsdException w:name="List Table 3 Accent 1" w:uiPriority="48"/>
-    <w:lsdException w:name="List Table 4 Accent 1" w:uiPriority="49"/>
-    <w:lsdException w:name="List Table 5 Dark Accent 1" w:uiPriority="50"/>
-    <w:lsdException w:name="List Table 6 Colorful Accent 1" w:uiPriority="51"/>
-    <w:lsdException w:name="List Table 7 Colorful Accent 1" w:uiPriority="52"/>
-    <w:lsdException w:name="List Table 1 Light Accent 2" w:uiPriority="46"/>
-    <w:lsdException w:name="List Table 2 Accent 2" w:uiPriority="47"/>
-    <w:lsdException w:name="List Table 3 Accent 2" w:uiPriority="48"/>
-    <w:lsdException w:name="List Table 4 Accent 2" w:uiPriority="49"/>
-    <w:lsdException w:name="List Table 5 Dark Accent 2" w:uiPriority="50"/>
-    <w:lsdException w:name="List Table 6 Colorful Accent 2" w:uiPriority="51"/>
-    <w:lsdException w:name="List Table 7 Colorful Accent 2" w:uiPriority="52"/>
-    <w:lsdException w:name="List Table 1 Light Accent 3" w:uiPriority="46"/>
-    <w:lsdException w:name="List Table 2 Accent 3" w:uiPriority="47"/>
-    <w:lsdException w:name="List Table 3 Accent 3" w:uiPriority="48"/>
-    <w:lsdException w:name="List Table 4 Accent 3" w:uiPriority="49"/>
-    <w:lsdException w:name="List Table 5 Dark Accent 3" w:uiPriority="50"/>
-    <w:lsdException w:name="List Table 6 Colorful Accent 3" w:uiPriority="51"/>
-    <w:lsdException w:name="List Table 7 Colorful Accent 3" w:uiPriority="52"/>
-    <w:lsdException w:name="List Table 1 Light Accent 4" w:uiPriority="46"/>
-    <w:lsdException w:name="List Table 2 Accent 4" w:uiPriority="47"/>
-    <w:lsdException w:name="List Table 3 Accent 4" w:uiPriority="48"/>
-    <w:lsdException w:name="List Table 4 Accent 4" w:uiPriority="49"/>
-    <w:lsdException w:name="List Table 5 Dark Accent 4" w:uiPriority="50"/>
-    <w:lsdException w:name="List Table 6 Colorful Accent 4" w:uiPriority="51"/>
-    <w:lsdException w:name="List Table 7 Colorful Accent 4" w:uiPriority="52"/>
-    <w:lsdException w:name="List Table 1 Light Accent 5" w:uiPriority="46"/>
-    <w:lsdException w:name="List Table 2 Accent 5" w:uiPriority="47"/>
-    <w:lsdException w:name="List Table 3 Accent 5" w:uiPriority="48"/>
-    <w:lsdException w:name="List Table 4 Accent 5" w:uiPriority="49"/>
-    <w:lsdException w:name="List Table 5 Dark Accent 5" w:uiPriority="50"/>
-    <w:lsdException w:name="List Table 6 Colorful Accent 5" w:uiPriority="51"/>
-    <w:lsdException w:name="List Table 7 Colorful Accent 5" w:uiPriority="52"/>
-    <w:lsdException w:name="List Table 1 Light Accent 6" w:uiPriority="46"/>
-    <w:lsdException w:name="List Table 2 Accent 6" w:uiPriority="47"/>
-    <w:lsdException w:name="List Table 3 Accent 6" w:uiPriority="48"/>
-    <w:lsdException w:name="List Table 4 Accent 6" w:uiPriority="49"/>
-    <w:lsdException w:name="List Table 5 Dark Accent 6" w:uiPriority="50"/>
-    <w:lsdException w:name="List Table 6 Colorful Accent 6" w:uiPriority="51"/>
-    <w:lsdException w:name="List Table 7 Colorful Accent 6" w:uiPriority="52"/>
+  <w:latentStyles w:defLockedState="0" w:defUIPriority="99" w:defSemiHidden="1" w:defUnhideWhenUsed="1" w:defQFormat="0" w:count="267">
+    <w:lsdException w:name="Normal" w:semiHidden="0" w:uiPriority="0" w:unhideWhenUsed="0" w:qFormat="1"/>
+    <w:lsdException w:name="heading 1" w:semiHidden="0" w:uiPriority="9" w:unhideWhenUsed="0" w:qFormat="1"/>
+    <w:lsdException w:name="heading 2" w:uiPriority="9" w:qFormat="1"/>
+    <w:lsdException w:name="heading 3" w:uiPriority="9" w:qFormat="1"/>
+    <w:lsdException w:name="heading 4" w:uiPriority="9" w:qFormat="1"/>
+    <w:lsdException w:name="heading 5" w:uiPriority="9" w:qFormat="1"/>
+    <w:lsdException w:name="heading 6" w:uiPriority="9" w:qFormat="1"/>
+    <w:lsdException w:name="heading 7" w:uiPriority="9" w:qFormat="1"/>
+    <w:lsdException w:name="heading 8" w:uiPriority="9" w:qFormat="1"/>
+    <w:lsdException w:name="heading 9" w:uiPriority="9" w:qFormat="1"/>
+    <w:lsdException w:name="toc 1" w:uiPriority="39"/>
+    <w:lsdException w:name="toc 2" w:uiPriority="39"/>
+    <w:lsdException w:name="toc 3" w:uiPriority="39"/>
+    <w:lsdException w:name="toc 4" w:uiPriority="39"/>
+    <w:lsdException w:name="toc 5" w:uiPriority="39"/>
+    <w:lsdException w:name="toc 6" w:uiPriority="39"/>
+    <w:lsdException w:name="toc 7" w:uiPriority="39"/>
+    <w:lsdException w:name="toc 8" w:uiPriority="39"/>
+    <w:lsdException w:name="toc 9" w:uiPriority="39"/>
+    <w:lsdException w:name="caption" w:uiPriority="35" w:qFormat="1"/>
+    <w:lsdException w:name="Title" w:semiHidden="0" w:uiPriority="10" w:unhideWhenUsed="0" w:qFormat="1"/>
+    <w:lsdException w:name="Default Paragraph Font" w:uiPriority="1"/>
+    <w:lsdException w:name="Subtitle" w:semiHidden="0" w:uiPriority="11" w:unhideWhenUsed="0" w:qFormat="1"/>
+    <w:lsdException w:name="Strong" w:semiHidden="0" w:uiPriority="22" w:unhideWhenUsed="0" w:qFormat="1"/>
+    <w:lsdException w:name="Emphasis" w:semiHidden="0" w:uiPriority="20" w:unhideWhenUsed="0" w:qFormat="1"/>
+    <w:lsdException w:name="Table Grid" w:semiHidden="0" w:uiPriority="39" w:unhideWhenUsed="0"/>
+    <w:lsdException w:name="Placeholder Text" w:unhideWhenUsed="0"/>
+    <w:lsdException w:name="No Spacing" w:semiHidden="0" w:uiPriority="1" w:unhideWhenUsed="0" w:qFormat="1"/>
+    <w:lsdException w:name="Light Shading" w:semiHidden="0" w:uiPriority="60" w:unhideWhenUsed="0"/>
+    <w:lsdException w:name="Light List" w:semiHidden="0" w:uiPriority="61" w:unhideWhenUsed="0"/>
+    <w:lsdException w:name="Light Grid" w:semiHidden="0" w:uiPriority="62" w:unhideWhenUsed="0"/>
+    <w:lsdException w:name="Medium Shading 1" w:semiHidden="0" w:uiPriority="63" w:unhideWhenUsed="0"/>
+    <w:lsdException w:name="Medium Shading 2" w:semiHidden="0" w:uiPriority="64" w:unhideWhenUsed="0"/>
+    <w:lsdException w:name="Medium List 1" w:semiHidden="0" w:uiPriority="65" w:unhideWhenUsed="0"/>
+    <w:lsdException w:name="Medium List 2" w:semiHidden="0" w:uiPriority="66" w:unhideWhenUsed="0"/>
+    <w:lsdException w:name="Medium Grid 1" w:semiHidden="0" w:uiPriority="67" w:unhideWhenUsed="0"/>
+    <w:lsdException w:name="Medium Grid 2" w:semiHidden="0" w:uiPriority="68" w:unhideWhenUsed="0"/>
+    <w:lsdException w:name="Medium Grid 3" w:semiHidden="0" w:uiPriority="69" w:unhideWhenUsed="0"/>
+    <w:lsdException w:name="Dark List" w:semiHidden="0" w:uiPriority="70" w:unhideWhenUsed="0"/>
+    <w:lsdException w:name="Colorful Shading" w:semiHidden="0" w:uiPriority="71" w:unhideWhenUsed="0"/>
+    <w:lsdException w:name="Colorful List" w:semiHidden="0" w:uiPriority="72" w:unhideWhenUsed="0"/>
+    <w:lsdException w:name="Colorful Grid" w:semiHidden="0" w:uiPriority="73" w:unhideWhenUsed="0"/>
+    <w:lsdException w:name="Light Shading Accent 1" w:semiHidden="0" w:uiPriority="60" w:unhideWhenUsed="0"/>
+    <w:lsdException w:name="Light List Accent 1" w:semiHidden="0" w:uiPriority="61" w:unhideWhenUsed="0"/>
+    <w:lsdException w:name="Light Grid Accent 1" w:semiHidden="0" w:uiPriority="62" w:unhideWhenUsed="0"/>
+    <w:lsdException w:name="Medium Shading 1 Accent 1" w:semiHidden="0" w:uiPriority="63" w:unhideWhenUsed="0"/>
+    <w:lsdException w:name="Medium Shading 2 Accent 1" w:semiHidden="0" w:uiPriority="64" w:unhideWhenUsed="0"/>
+    <w:lsdException w:name="Medium List 1 Accent 1" w:semiHidden="0" w:uiPriority="65" w:unhideWhenUsed="0"/>
+    <w:lsdException w:name="Revision" w:unhideWhenUsed="0"/>
+    <w:lsdException w:name="List Paragraph" w:semiHidden="0" w:uiPriority="34" w:unhideWhenUsed="0" w:qFormat="1"/>
+    <w:lsdException w:name="Quote" w:semiHidden="0" w:uiPriority="29" w:unhideWhenUsed="0" w:qFormat="1"/>
+    <w:lsdException w:name="Intense Quote" w:semiHidden="0" w:uiPriority="30" w:unhideWhenUsed="0" w:qFormat="1"/>
+    <w:lsdException w:name="Medium List 2 Accent 1" w:semiHidden="0" w:uiPriority="66" w:unhideWhenUsed="0"/>
+    <w:lsdException w:name="Medium Grid 1 Accent 1" w:semiHidden="0" w:uiPriority="67" w:unhideWhenUsed="0"/>
+    <w:lsdException w:name="Medium Grid 2 Accent 1" w:semiHidden="0" w:uiPriority="68" w:unhideWhenUsed="0"/>
+    <w:lsdException w:name="Medium Grid 3 Accent 1" w:semiHidden="0" w:uiPriority="69" w:unhideWhenUsed="0"/>
+    <w:lsdException w:name="Dark List Accent 1" w:semiHidden="0" w:uiPriority="70" w:unhideWhenUsed="0"/>
+    <w:lsdException w:name="Colorful Shading Accent 1" w:semiHidden="0" w:uiPriority="71" w:unhideWhenUsed="0"/>
+    <w:lsdException w:name="Colorful List Accent 1" w:semiHidden="0" w:uiPriority="72" w:unhideWhenUsed="0"/>
+    <w:lsdException w:name="Colorful Grid Accent 1" w:semiHidden="0" w:uiPriority="73" w:unhideWhenUsed="0"/>
+    <w:lsdException w:name="Light Shading Accent 2" w:semiHidden="0" w:uiPriority="60" w:unhideWhenUsed="0"/>
+    <w:lsdException w:name="Light List Accent 2" w:semiHidden="0" w:uiPriority="61" w:unhideWhenUsed="0"/>
+    <w:lsdException w:name="Light Grid Accent 2" w:semiHidden="0" w:uiPriority="62" w:unhideWhenUsed="0"/>
+    <w:lsdException w:name="Medium Shading 1 Accent 2" w:semiHidden="0" w:uiPriority="63" w:unhideWhenUsed="0"/>
+    <w:lsdException w:name="Medium Shading 2 Accent 2" w:semiHidden="0" w:uiPriority="64" w:unhideWhenUsed="0"/>
+    <w:lsdException w:name="Medium List 1 Accent 2" w:semiHidden="0" w:uiPriority="65" w:unhideWhenUsed="0"/>
+    <w:lsdException w:name="Medium List 2 Accent 2" w:semiHidden="0" w:uiPriority="66" w:unhideWhenUsed="0"/>
+    <w:lsdException w:name="Medium Grid 1 Accent 2" w:semiHidden="0" w:uiPriority="67" w:unhideWhenUsed="0"/>
+    <w:lsdException w:name="Medium Grid 2 Accent 2" w:semiHidden="0" w:uiPriority="68" w:unhideWhenUsed="0"/>
+    <w:lsdException w:name="Medium Grid 3 Accent 2" w:semiHidden="0" w:uiPriority="69" w:unhideWhenUsed="0"/>
+    <w:lsdException w:name="Dark List Accent 2" w:semiHidden="0" w:uiPriority="70" w:unhideWhenUsed="0"/>
+    <w:lsdException w:name="Colorful Shading Accent 2" w:semiHidden="0" w:uiPriority="71" w:unhideWhenUsed="0"/>
+    <w:lsdException w:name="Colorful List Accent 2" w:semiHidden="0" w:uiPriority="72" w:unhideWhenUsed="0"/>
+    <w:lsdException w:name="Colorful Grid Accent 2" w:semiHidden="0" w:uiPriority="73" w:unhideWhenUsed="0"/>
+    <w:lsdException w:name="Light Shading Accent 3" w:semiHidden="0" w:uiPriority="60" w:unhideWhenUsed="0"/>
+    <w:lsdException w:name="Light List Accent 3" w:semiHidden="0" w:uiPriority="61" w:unhideWhenUsed="0"/>
+    <w:lsdException w:name="Light Grid Accent 3" w:semiHidden="0" w:uiPriority="62" w:unhideWhenUsed="0"/>
+    <w:lsdException w:name="Medium Shading 1 Accent 3" w:semiHidden="0" w:uiPriority="63" w:unhideWhenUsed="0"/>
+    <w:lsdException w:name="Medium Shading 2 Accent 3" w:semiHidden="0" w:uiPriority="64" w:unhideWhenUsed="0"/>
+    <w:lsdException w:name="Medium List 1 Accent 3" w:semiHidden="0" w:uiPriority="65" w:unhideWhenUsed="0"/>
+    <w:lsdException w:name="Medium List 2 Accent 3" w:semiHidden="0" w:uiPriority="66" w:unhideWhenUsed="0"/>
+    <w:lsdException w:name="Medium Grid 1 Accent 3" w:semiHidden="0" w:uiPriority="67" w:unhideWhenUsed="0"/>
+    <w:lsdException w:name="Medium Grid 2 Accent 3" w:semiHidden="0" w:uiPriority="68" w:unhideWhenUsed="0"/>
+    <w:lsdException w:name="Medium Grid 3 Accent 3" w:semiHidden="0" w:uiPriority="69" w:unhideWhenUsed="0"/>
+    <w:lsdException w:name="Dark List Accent 3" w:semiHidden="0" w:uiPriority="70" w:unhideWhenUsed="0"/>
+    <w:lsdException w:name="Colorful Shading Accent 3" w:semiHidden="0" w:uiPriority="71" w:unhideWhenUsed="0"/>
+    <w:lsdException w:name="Colorful List Accent 3" w:semiHidden="0" w:uiPriority="72" w:unhideWhenUsed="0"/>
+    <w:lsdException w:name="Colorful Grid Accent 3" w:semiHidden="0" w:uiPriority="73" w:unhideWhenUsed="0"/>
+    <w:lsdException w:name="Light Shading Accent 4" w:semiHidden="0" w:uiPriority="60" w:unhideWhenUsed="0"/>
+    <w:lsdException w:name="Light List Accent 4" w:semiHidden="0" w:uiPriority="61" w:unhideWhenUsed="0"/>
+    <w:lsdException w:name="Light Grid Accent 4" w:semiHidden="0" w:uiPriority="62" w:unhideWhenUsed="0"/>
+    <w:lsdException w:name="Medium Shading 1 Accent 4" w:semiHidden="0" w:uiPriority="63" w:unhideWhenUsed="0"/>
+    <w:lsdException w:name="Medium Shading 2 Accent 4" w:semiHidden="0" w:uiPriority="64" w:unhideWhenUsed="0"/>
+    <w:lsdException w:name="Medium List 1 Accent 4" w:semiHidden="0" w:uiPriority="65" w:unhideWhenUsed="0"/>
+    <w:lsdException w:name="Medium List 2 Accent 4" w:semiHidden="0" w:uiPriority="66" w:unhideWhenUsed="0"/>
+    <w:lsdException w:name="Medium Grid 1 Accent 4" w:semiHidden="0" w:uiPriority="67" w:unhideWhenUsed="0"/>
+    <w:lsdException w:name="Medium Grid 2 Accent 4" w:semiHidden="0" w:uiPriority="68" w:unhideWhenUsed="0"/>
+    <w:lsdException w:name="Medium Grid 3 Accent 4" w:semiHidden="0" w:uiPriority="69" w:unhideWhenUsed="0"/>
+    <w:lsdException w:name="Dark List Accent 4" w:semiHidden="0" w:uiPriority="70" w:unhideWhenUsed="0"/>
+    <w:lsdException w:name="Colorful Shading Accent 4" w:semiHidden="0" w:uiPriority="71" w:unhideWhenUsed="0"/>
+    <w:lsdException w:name="Colorful List Accent 4" w:semiHidden="0" w:uiPriority="72" w:unhideWhenUsed="0"/>
+    <w:lsdException w:name="Colorful Grid Accent 4" w:semiHidden="0" w:uiPriority="73" w:unhideWhenUsed="0"/>
+    <w:lsdException w:name="Light Shading Accent 5" w:semiHidden="0" w:uiPriority="60" w:unhideWhenUsed="0"/>
+    <w:lsdException w:name="Light List Accent 5" w:semiHidden="0" w:uiPriority="61" w:unhideWhenUsed="0"/>
+    <w:lsdException w:name="Light Grid Accent 5" w:semiHidden="0" w:uiPriority="62" w:unhideWhenUsed="0"/>
+    <w:lsdException w:name="Medium Shading 1 Accent 5" w:semiHidden="0" w:uiPriority="63" w:unhideWhenUsed="0"/>
+    <w:lsdException w:name="Medium Shading 2 Accent 5" w:semiHidden="0" w:uiPriority="64" w:unhideWhenUsed="0"/>
+    <w:lsdException w:name="Medium List 1 Accent 5" w:semiHidden="0" w:uiPriority="65" w:unhideWhenUsed="0"/>
+    <w:lsdException w:name="Medium List 2 Accent 5" w:semiHidden="0" w:uiPriority="66" w:unhideWhenUsed="0"/>
+    <w:lsdException w:name="Medium Grid 1 Accent 5" w:semiHidden="0" w:uiPriority="67" w:unhideWhenUsed="0"/>
+    <w:lsdException w:name="Medium Grid 2 Accent 5" w:semiHidden="0" w:uiPriority="68" w:unhideWhenUsed="0"/>
+    <w:lsdException w:name="Medium Grid 3 Accent 5" w:semiHidden="0" w:uiPriority="69" w:unhideWhenUsed="0"/>
+    <w:lsdException w:name="Dark List Accent 5" w:semiHidden="0" w:uiPriority="70" w:unhideWhenUsed="0"/>
+    <w:lsdException w:name="Colorful Shading Accent 5" w:semiHidden="0" w:uiPriority="71" w:unhideWhenUsed="0"/>
+    <w:lsdException w:name="Colorful List Accent 5" w:semiHidden="0" w:uiPriority="72" w:unhideWhenUsed="0"/>
+    <w:lsdException w:name="Colorful Grid Accent 5" w:semiHidden="0" w:uiPriority="73" w:unhideWhenUsed="0"/>
+    <w:lsdException w:name="Light Shading Accent 6" w:semiHidden="0" w:uiPriority="60" w:unhideWhenUsed="0"/>
+    <w:lsdException w:name="Light List Accent 6" w:semiHidden="0" w:uiPriority="61" w:unhideWhenUsed="0"/>
+    <w:lsdException w:name="Light Grid Accent 6" w:semiHidden="0" w:uiPriority="62" w:unhideWhenUsed="0"/>
+    <w:lsdException w:name="Medium Shading 1 Accent 6" w:semiHidden="0" w:uiPriority="63" w:unhideWhenUsed="0"/>
+    <w:lsdException w:name="Medium Shading 2 Accent 6" w:semiHidden="0" w:uiPriority="64" w:unhideWhenUsed="0"/>
+    <w:lsdException w:name="Medium List 1 Accent 6" w:semiHidden="0" w:uiPriority="65" w:unhideWhenUsed="0"/>
+    <w:lsdException w:name="Medium List 2 Accent 6" w:semiHidden="0" w:uiPriority="66" w:unhideWhenUsed="0"/>
+    <w:lsdException w:name="Medium Grid 1 Accent 6" w:semiHidden="0" w:uiPriority="67" w:unhideWhenUsed="0"/>
+    <w:lsdException w:name="Medium Grid 2 Accent 6" w:semiHidden="0" w:uiPriority="68" w:unhideWhenUsed="0"/>
+    <w:lsdException w:name="Medium Grid 3 Accent 6" w:semiHidden="0" w:uiPriority="69" w:unhideWhenUsed="0"/>
+    <w:lsdException w:name="Dark List Accent 6" w:semiHidden="0" w:uiPriority="70" w:unhideWhenUsed="0"/>
+    <w:lsdException w:name="Colorful Shading Accent 6" w:semiHidden="0" w:uiPriority="71" w:unhideWhenUsed="0"/>
+    <w:lsdException w:name="Colorful List Accent 6" w:semiHidden="0" w:uiPriority="72" w:unhideWhenUsed="0"/>
+    <w:lsdException w:name="Colorful Grid Accent 6" w:semiHidden="0" w:uiPriority="73" w:unhideWhenUsed="0"/>
+    <w:lsdException w:name="Subtle Emphasis" w:semiHidden="0" w:uiPriority="19" w:unhideWhenUsed="0" w:qFormat="1"/>
+    <w:lsdException w:name="Intense Emphasis" w:semiHidden="0" w:uiPriority="21" w:unhideWhenUsed="0" w:qFormat="1"/>
+    <w:lsdException w:name="Subtle Reference" w:semiHidden="0" w:uiPriority="31" w:unhideWhenUsed="0" w:qFormat="1"/>
+    <w:lsdException w:name="Intense Reference" w:semiHidden="0" w:uiPriority="32" w:unhideWhenUsed="0" w:qFormat="1"/>
+    <w:lsdException w:name="Book Title" w:semiHidden="0" w:uiPriority="33" w:unhideWhenUsed="0" w:qFormat="1"/>
+    <w:lsdException w:name="Bibliography" w:uiPriority="37"/>
+    <w:lsdException w:name="TOC Heading" w:uiPriority="39" w:qFormat="1"/>
   </w:latentStyles>
   <w:style w:type="paragraph" w:default="1" w:styleId="Normal">
     <w:name w:val="Normal"/>
@@ -22983,6 +25234,731 @@
       </w:tblBorders>
     </w:tblPr>
   </w:style>
+  <w:style w:type="paragraph" w:styleId="NormalWeb">
+    <w:name w:val="Normal (Web)"/>
+    <w:basedOn w:val="Normal"/>
+    <w:uiPriority w:val="99"/>
+    <w:semiHidden/>
+    <w:unhideWhenUsed/>
+    <w:rsid w:val="00597340"/>
+    <w:pPr>
+      <w:spacing w:before="100" w:beforeAutospacing="1" w:after="100" w:afterAutospacing="1" w:line="240" w:lineRule="auto"/>
+    </w:pPr>
+    <w:rPr>
+      <w:rFonts w:ascii="Times New Roman" w:eastAsia="Times New Roman" w:hAnsi="Times New Roman" w:cs="Times New Roman"/>
+      <w:color w:val="auto"/>
+      <w:sz w:val="24"/>
+      <w:szCs w:val="24"/>
+      <w:lang w:val="en-CA" w:eastAsia="en-CA"/>
+    </w:rPr>
+  </w:style>
+</w:styles>
+</file>
+
+<file path=word/stylesWithEffects.xml><?xml version="1.0" encoding="utf-8"?>
+<w:styles xmlns:wpc="http://schemas.microsoft.com/office/word/2010/wordprocessingCanvas" xmlns:mc="http://schemas.openxmlformats.org/markup-compatibility/2006" xmlns:o="urn:schemas-microsoft-com:office:office" xmlns:r="http://schemas.openxmlformats.org/officeDocument/2006/relationships" xmlns:m="http://schemas.openxmlformats.org/officeDocument/2006/math" xmlns:v="urn:schemas-microsoft-com:vml" xmlns:wp14="http://schemas.microsoft.com/office/word/2010/wordprocessingDrawing" xmlns:wp="http://schemas.openxmlformats.org/drawingml/2006/wordprocessingDrawing" xmlns:w10="urn:schemas-microsoft-com:office:word" xmlns:w="http://schemas.openxmlformats.org/wordprocessingml/2006/main" xmlns:w14="http://schemas.microsoft.com/office/word/2010/wordml" xmlns:wpg="http://schemas.microsoft.com/office/word/2010/wordprocessingGroup" xmlns:wpi="http://schemas.microsoft.com/office/word/2010/wordprocessingInk" xmlns:wne="http://schemas.microsoft.com/office/word/2006/wordml" xmlns:wps="http://schemas.microsoft.com/office/word/2010/wordprocessingShape" mc:Ignorable="w14 wp14">
+  <w:docDefaults>
+    <w:rPrDefault>
+      <w:rPr>
+        <w:rFonts w:ascii="Arial" w:eastAsia="Arial" w:hAnsi="Arial" w:cs="Arial"/>
+        <w:color w:val="000000"/>
+        <w:sz w:val="22"/>
+        <w:szCs w:val="22"/>
+        <w:lang w:val="en-US" w:eastAsia="en-US" w:bidi="ar-SA"/>
+      </w:rPr>
+    </w:rPrDefault>
+    <w:pPrDefault>
+      <w:pPr>
+        <w:spacing w:line="276" w:lineRule="auto"/>
+      </w:pPr>
+    </w:pPrDefault>
+  </w:docDefaults>
+  <w:latentStyles w:defLockedState="0" w:defUIPriority="99" w:defSemiHidden="1" w:defUnhideWhenUsed="1" w:defQFormat="0" w:count="267">
+    <w:lsdException w:name="Normal" w:semiHidden="0" w:uiPriority="0" w:unhideWhenUsed="0" w:qFormat="1"/>
+    <w:lsdException w:name="heading 1" w:semiHidden="0" w:uiPriority="9" w:unhideWhenUsed="0" w:qFormat="1"/>
+    <w:lsdException w:name="heading 2" w:uiPriority="9" w:qFormat="1"/>
+    <w:lsdException w:name="heading 3" w:uiPriority="9" w:qFormat="1"/>
+    <w:lsdException w:name="heading 4" w:uiPriority="9" w:qFormat="1"/>
+    <w:lsdException w:name="heading 5" w:uiPriority="9" w:qFormat="1"/>
+    <w:lsdException w:name="heading 6" w:uiPriority="9" w:qFormat="1"/>
+    <w:lsdException w:name="heading 7" w:uiPriority="9" w:qFormat="1"/>
+    <w:lsdException w:name="heading 8" w:uiPriority="9" w:qFormat="1"/>
+    <w:lsdException w:name="heading 9" w:uiPriority="9" w:qFormat="1"/>
+    <w:lsdException w:name="toc 1" w:uiPriority="39"/>
+    <w:lsdException w:name="toc 2" w:uiPriority="39"/>
+    <w:lsdException w:name="toc 3" w:uiPriority="39"/>
+    <w:lsdException w:name="toc 4" w:uiPriority="39"/>
+    <w:lsdException w:name="toc 5" w:uiPriority="39"/>
+    <w:lsdException w:name="toc 6" w:uiPriority="39"/>
+    <w:lsdException w:name="toc 7" w:uiPriority="39"/>
+    <w:lsdException w:name="toc 8" w:uiPriority="39"/>
+    <w:lsdException w:name="toc 9" w:uiPriority="39"/>
+    <w:lsdException w:name="caption" w:uiPriority="35" w:qFormat="1"/>
+    <w:lsdException w:name="Title" w:semiHidden="0" w:uiPriority="10" w:unhideWhenUsed="0" w:qFormat="1"/>
+    <w:lsdException w:name="Default Paragraph Font" w:uiPriority="1"/>
+    <w:lsdException w:name="Subtitle" w:semiHidden="0" w:uiPriority="11" w:unhideWhenUsed="0" w:qFormat="1"/>
+    <w:lsdException w:name="Strong" w:semiHidden="0" w:uiPriority="22" w:unhideWhenUsed="0" w:qFormat="1"/>
+    <w:lsdException w:name="Emphasis" w:semiHidden="0" w:uiPriority="20" w:unhideWhenUsed="0" w:qFormat="1"/>
+    <w:lsdException w:name="Table Grid" w:semiHidden="0" w:uiPriority="39" w:unhideWhenUsed="0"/>
+    <w:lsdException w:name="Placeholder Text" w:unhideWhenUsed="0"/>
+    <w:lsdException w:name="No Spacing" w:semiHidden="0" w:uiPriority="1" w:unhideWhenUsed="0" w:qFormat="1"/>
+    <w:lsdException w:name="Light Shading" w:semiHidden="0" w:uiPriority="60" w:unhideWhenUsed="0"/>
+    <w:lsdException w:name="Light List" w:semiHidden="0" w:uiPriority="61" w:unhideWhenUsed="0"/>
+    <w:lsdException w:name="Light Grid" w:semiHidden="0" w:uiPriority="62" w:unhideWhenUsed="0"/>
+    <w:lsdException w:name="Medium Shading 1" w:semiHidden="0" w:uiPriority="63" w:unhideWhenUsed="0"/>
+    <w:lsdException w:name="Medium Shading 2" w:semiHidden="0" w:uiPriority="64" w:unhideWhenUsed="0"/>
+    <w:lsdException w:name="Medium List 1" w:semiHidden="0" w:uiPriority="65" w:unhideWhenUsed="0"/>
+    <w:lsdException w:name="Medium List 2" w:semiHidden="0" w:uiPriority="66" w:unhideWhenUsed="0"/>
+    <w:lsdException w:name="Medium Grid 1" w:semiHidden="0" w:uiPriority="67" w:unhideWhenUsed="0"/>
+    <w:lsdException w:name="Medium Grid 2" w:semiHidden="0" w:uiPriority="68" w:unhideWhenUsed="0"/>
+    <w:lsdException w:name="Medium Grid 3" w:semiHidden="0" w:uiPriority="69" w:unhideWhenUsed="0"/>
+    <w:lsdException w:name="Dark List" w:semiHidden="0" w:uiPriority="70" w:unhideWhenUsed="0"/>
+    <w:lsdException w:name="Colorful Shading" w:semiHidden="0" w:uiPriority="71" w:unhideWhenUsed="0"/>
+    <w:lsdException w:name="Colorful List" w:semiHidden="0" w:uiPriority="72" w:unhideWhenUsed="0"/>
+    <w:lsdException w:name="Colorful Grid" w:semiHidden="0" w:uiPriority="73" w:unhideWhenUsed="0"/>
+    <w:lsdException w:name="Light Shading Accent 1" w:semiHidden="0" w:uiPriority="60" w:unhideWhenUsed="0"/>
+    <w:lsdException w:name="Light List Accent 1" w:semiHidden="0" w:uiPriority="61" w:unhideWhenUsed="0"/>
+    <w:lsdException w:name="Light Grid Accent 1" w:semiHidden="0" w:uiPriority="62" w:unhideWhenUsed="0"/>
+    <w:lsdException w:name="Medium Shading 1 Accent 1" w:semiHidden="0" w:uiPriority="63" w:unhideWhenUsed="0"/>
+    <w:lsdException w:name="Medium Shading 2 Accent 1" w:semiHidden="0" w:uiPriority="64" w:unhideWhenUsed="0"/>
+    <w:lsdException w:name="Medium List 1 Accent 1" w:semiHidden="0" w:uiPriority="65" w:unhideWhenUsed="0"/>
+    <w:lsdException w:name="Revision" w:unhideWhenUsed="0"/>
+    <w:lsdException w:name="List Paragraph" w:semiHidden="0" w:uiPriority="34" w:unhideWhenUsed="0" w:qFormat="1"/>
+    <w:lsdException w:name="Quote" w:semiHidden="0" w:uiPriority="29" w:unhideWhenUsed="0" w:qFormat="1"/>
+    <w:lsdException w:name="Intense Quote" w:semiHidden="0" w:uiPriority="30" w:unhideWhenUsed="0" w:qFormat="1"/>
+    <w:lsdException w:name="Medium List 2 Accent 1" w:semiHidden="0" w:uiPriority="66" w:unhideWhenUsed="0"/>
+    <w:lsdException w:name="Medium Grid 1 Accent 1" w:semiHidden="0" w:uiPriority="67" w:unhideWhenUsed="0"/>
+    <w:lsdException w:name="Medium Grid 2 Accent 1" w:semiHidden="0" w:uiPriority="68" w:unhideWhenUsed="0"/>
+    <w:lsdException w:name="Medium Grid 3 Accent 1" w:semiHidden="0" w:uiPriority="69" w:unhideWhenUsed="0"/>
+    <w:lsdException w:name="Dark List Accent 1" w:semiHidden="0" w:uiPriority="70" w:unhideWhenUsed="0"/>
+    <w:lsdException w:name="Colorful Shading Accent 1" w:semiHidden="0" w:uiPriority="71" w:unhideWhenUsed="0"/>
+    <w:lsdException w:name="Colorful List Accent 1" w:semiHidden="0" w:uiPriority="72" w:unhideWhenUsed="0"/>
+    <w:lsdException w:name="Colorful Grid Accent 1" w:semiHidden="0" w:uiPriority="73" w:unhideWhenUsed="0"/>
+    <w:lsdException w:name="Light Shading Accent 2" w:semiHidden="0" w:uiPriority="60" w:unhideWhenUsed="0"/>
+    <w:lsdException w:name="Light List Accent 2" w:semiHidden="0" w:uiPriority="61" w:unhideWhenUsed="0"/>
+    <w:lsdException w:name="Light Grid Accent 2" w:semiHidden="0" w:uiPriority="62" w:unhideWhenUsed="0"/>
+    <w:lsdException w:name="Medium Shading 1 Accent 2" w:semiHidden="0" w:uiPriority="63" w:unhideWhenUsed="0"/>
+    <w:lsdException w:name="Medium Shading 2 Accent 2" w:semiHidden="0" w:uiPriority="64" w:unhideWhenUsed="0"/>
+    <w:lsdException w:name="Medium List 1 Accent 2" w:semiHidden="0" w:uiPriority="65" w:unhideWhenUsed="0"/>
+    <w:lsdException w:name="Medium List 2 Accent 2" w:semiHidden="0" w:uiPriority="66" w:unhideWhenUsed="0"/>
+    <w:lsdException w:name="Medium Grid 1 Accent 2" w:semiHidden="0" w:uiPriority="67" w:unhideWhenUsed="0"/>
+    <w:lsdException w:name="Medium Grid 2 Accent 2" w:semiHidden="0" w:uiPriority="68" w:unhideWhenUsed="0"/>
+    <w:lsdException w:name="Medium Grid 3 Accent 2" w:semiHidden="0" w:uiPriority="69" w:unhideWhenUsed="0"/>
+    <w:lsdException w:name="Dark List Accent 2" w:semiHidden="0" w:uiPriority="70" w:unhideWhenUsed="0"/>
+    <w:lsdException w:name="Colorful Shading Accent 2" w:semiHidden="0" w:uiPriority="71" w:unhideWhenUsed="0"/>
+    <w:lsdException w:name="Colorful List Accent 2" w:semiHidden="0" w:uiPriority="72" w:unhideWhenUsed="0"/>
+    <w:lsdException w:name="Colorful Grid Accent 2" w:semiHidden="0" w:uiPriority="73" w:unhideWhenUsed="0"/>
+    <w:lsdException w:name="Light Shading Accent 3" w:semiHidden="0" w:uiPriority="60" w:unhideWhenUsed="0"/>
+    <w:lsdException w:name="Light List Accent 3" w:semiHidden="0" w:uiPriority="61" w:unhideWhenUsed="0"/>
+    <w:lsdException w:name="Light Grid Accent 3" w:semiHidden="0" w:uiPriority="62" w:unhideWhenUsed="0"/>
+    <w:lsdException w:name="Medium Shading 1 Accent 3" w:semiHidden="0" w:uiPriority="63" w:unhideWhenUsed="0"/>
+    <w:lsdException w:name="Medium Shading 2 Accent 3" w:semiHidden="0" w:uiPriority="64" w:unhideWhenUsed="0"/>
+    <w:lsdException w:name="Medium List 1 Accent 3" w:semiHidden="0" w:uiPriority="65" w:unhideWhenUsed="0"/>
+    <w:lsdException w:name="Medium List 2 Accent 3" w:semiHidden="0" w:uiPriority="66" w:unhideWhenUsed="0"/>
+    <w:lsdException w:name="Medium Grid 1 Accent 3" w:semiHidden="0" w:uiPriority="67" w:unhideWhenUsed="0"/>
+    <w:lsdException w:name="Medium Grid 2 Accent 3" w:semiHidden="0" w:uiPriority="68" w:unhideWhenUsed="0"/>
+    <w:lsdException w:name="Medium Grid 3 Accent 3" w:semiHidden="0" w:uiPriority="69" w:unhideWhenUsed="0"/>
+    <w:lsdException w:name="Dark List Accent 3" w:semiHidden="0" w:uiPriority="70" w:unhideWhenUsed="0"/>
+    <w:lsdException w:name="Colorful Shading Accent 3" w:semiHidden="0" w:uiPriority="71" w:unhideWhenUsed="0"/>
+    <w:lsdException w:name="Colorful List Accent 3" w:semiHidden="0" w:uiPriority="72" w:unhideWhenUsed="0"/>
+    <w:lsdException w:name="Colorful Grid Accent 3" w:semiHidden="0" w:uiPriority="73" w:unhideWhenUsed="0"/>
+    <w:lsdException w:name="Light Shading Accent 4" w:semiHidden="0" w:uiPriority="60" w:unhideWhenUsed="0"/>
+    <w:lsdException w:name="Light List Accent 4" w:semiHidden="0" w:uiPriority="61" w:unhideWhenUsed="0"/>
+    <w:lsdException w:name="Light Grid Accent 4" w:semiHidden="0" w:uiPriority="62" w:unhideWhenUsed="0"/>
+    <w:lsdException w:name="Medium Shading 1 Accent 4" w:semiHidden="0" w:uiPriority="63" w:unhideWhenUsed="0"/>
+    <w:lsdException w:name="Medium Shading 2 Accent 4" w:semiHidden="0" w:uiPriority="64" w:unhideWhenUsed="0"/>
+    <w:lsdException w:name="Medium List 1 Accent 4" w:semiHidden="0" w:uiPriority="65" w:unhideWhenUsed="0"/>
+    <w:lsdException w:name="Medium List 2 Accent 4" w:semiHidden="0" w:uiPriority="66" w:unhideWhenUsed="0"/>
+    <w:lsdException w:name="Medium Grid 1 Accent 4" w:semiHidden="0" w:uiPriority="67" w:unhideWhenUsed="0"/>
+    <w:lsdException w:name="Medium Grid 2 Accent 4" w:semiHidden="0" w:uiPriority="68" w:unhideWhenUsed="0"/>
+    <w:lsdException w:name="Medium Grid 3 Accent 4" w:semiHidden="0" w:uiPriority="69" w:unhideWhenUsed="0"/>
+    <w:lsdException w:name="Dark List Accent 4" w:semiHidden="0" w:uiPriority="70" w:unhideWhenUsed="0"/>
+    <w:lsdException w:name="Colorful Shading Accent 4" w:semiHidden="0" w:uiPriority="71" w:unhideWhenUsed="0"/>
+    <w:lsdException w:name="Colorful List Accent 4" w:semiHidden="0" w:uiPriority="72" w:unhideWhenUsed="0"/>
+    <w:lsdException w:name="Colorful Grid Accent 4" w:semiHidden="0" w:uiPriority="73" w:unhideWhenUsed="0"/>
+    <w:lsdException w:name="Light Shading Accent 5" w:semiHidden="0" w:uiPriority="60" w:unhideWhenUsed="0"/>
+    <w:lsdException w:name="Light List Accent 5" w:semiHidden="0" w:uiPriority="61" w:unhideWhenUsed="0"/>
+    <w:lsdException w:name="Light Grid Accent 5" w:semiHidden="0" w:uiPriority="62" w:unhideWhenUsed="0"/>
+    <w:lsdException w:name="Medium Shading 1 Accent 5" w:semiHidden="0" w:uiPriority="63" w:unhideWhenUsed="0"/>
+    <w:lsdException w:name="Medium Shading 2 Accent 5" w:semiHidden="0" w:uiPriority="64" w:unhideWhenUsed="0"/>
+    <w:lsdException w:name="Medium List 1 Accent 5" w:semiHidden="0" w:uiPriority="65" w:unhideWhenUsed="0"/>
+    <w:lsdException w:name="Medium List 2 Accent 5" w:semiHidden="0" w:uiPriority="66" w:unhideWhenUsed="0"/>
+    <w:lsdException w:name="Medium Grid 1 Accent 5" w:semiHidden="0" w:uiPriority="67" w:unhideWhenUsed="0"/>
+    <w:lsdException w:name="Medium Grid 2 Accent 5" w:semiHidden="0" w:uiPriority="68" w:unhideWhenUsed="0"/>
+    <w:lsdException w:name="Medium Grid 3 Accent 5" w:semiHidden="0" w:uiPriority="69" w:unhideWhenUsed="0"/>
+    <w:lsdException w:name="Dark List Accent 5" w:semiHidden="0" w:uiPriority="70" w:unhideWhenUsed="0"/>
+    <w:lsdException w:name="Colorful Shading Accent 5" w:semiHidden="0" w:uiPriority="71" w:unhideWhenUsed="0"/>
+    <w:lsdException w:name="Colorful List Accent 5" w:semiHidden="0" w:uiPriority="72" w:unhideWhenUsed="0"/>
+    <w:lsdException w:name="Colorful Grid Accent 5" w:semiHidden="0" w:uiPriority="73" w:unhideWhenUsed="0"/>
+    <w:lsdException w:name="Light Shading Accent 6" w:semiHidden="0" w:uiPriority="60" w:unhideWhenUsed="0"/>
+    <w:lsdException w:name="Light List Accent 6" w:semiHidden="0" w:uiPriority="61" w:unhideWhenUsed="0"/>
+    <w:lsdException w:name="Light Grid Accent 6" w:semiHidden="0" w:uiPriority="62" w:unhideWhenUsed="0"/>
+    <w:lsdException w:name="Medium Shading 1 Accent 6" w:semiHidden="0" w:uiPriority="63" w:unhideWhenUsed="0"/>
+    <w:lsdException w:name="Medium Shading 2 Accent 6" w:semiHidden="0" w:uiPriority="64" w:unhideWhenUsed="0"/>
+    <w:lsdException w:name="Medium List 1 Accent 6" w:semiHidden="0" w:uiPriority="65" w:unhideWhenUsed="0"/>
+    <w:lsdException w:name="Medium List 2 Accent 6" w:semiHidden="0" w:uiPriority="66" w:unhideWhenUsed="0"/>
+    <w:lsdException w:name="Medium Grid 1 Accent 6" w:semiHidden="0" w:uiPriority="67" w:unhideWhenUsed="0"/>
+    <w:lsdException w:name="Medium Grid 2 Accent 6" w:semiHidden="0" w:uiPriority="68" w:unhideWhenUsed="0"/>
+    <w:lsdException w:name="Medium Grid 3 Accent 6" w:semiHidden="0" w:uiPriority="69" w:unhideWhenUsed="0"/>
+    <w:lsdException w:name="Dark List Accent 6" w:semiHidden="0" w:uiPriority="70" w:unhideWhenUsed="0"/>
+    <w:lsdException w:name="Colorful Shading Accent 6" w:semiHidden="0" w:uiPriority="71" w:unhideWhenUsed="0"/>
+    <w:lsdException w:name="Colorful List Accent 6" w:semiHidden="0" w:uiPriority="72" w:unhideWhenUsed="0"/>
+    <w:lsdException w:name="Colorful Grid Accent 6" w:semiHidden="0" w:uiPriority="73" w:unhideWhenUsed="0"/>
+    <w:lsdException w:name="Subtle Emphasis" w:semiHidden="0" w:uiPriority="19" w:unhideWhenUsed="0" w:qFormat="1"/>
+    <w:lsdException w:name="Intense Emphasis" w:semiHidden="0" w:uiPriority="21" w:unhideWhenUsed="0" w:qFormat="1"/>
+    <w:lsdException w:name="Subtle Reference" w:semiHidden="0" w:uiPriority="31" w:unhideWhenUsed="0" w:qFormat="1"/>
+    <w:lsdException w:name="Intense Reference" w:semiHidden="0" w:uiPriority="32" w:unhideWhenUsed="0" w:qFormat="1"/>
+    <w:lsdException w:name="Book Title" w:semiHidden="0" w:uiPriority="33" w:unhideWhenUsed="0" w:qFormat="1"/>
+    <w:lsdException w:name="Bibliography" w:uiPriority="37"/>
+    <w:lsdException w:name="TOC Heading" w:uiPriority="39" w:qFormat="1"/>
+  </w:latentStyles>
+  <w:style w:type="paragraph" w:default="1" w:styleId="Normal">
+    <w:name w:val="Normal"/>
+  </w:style>
+  <w:style w:type="paragraph" w:styleId="Heading1">
+    <w:name w:val="heading 1"/>
+    <w:basedOn w:val="Normal"/>
+    <w:next w:val="Normal"/>
+    <w:link w:val="Heading1Char"/>
+    <w:pPr>
+      <w:keepNext/>
+      <w:keepLines/>
+      <w:spacing w:before="400" w:after="120"/>
+      <w:contextualSpacing/>
+      <w:outlineLvl w:val="0"/>
+    </w:pPr>
+    <w:rPr>
+      <w:sz w:val="40"/>
+      <w:szCs w:val="40"/>
+    </w:rPr>
+  </w:style>
+  <w:style w:type="paragraph" w:styleId="Heading2">
+    <w:name w:val="heading 2"/>
+    <w:basedOn w:val="Normal"/>
+    <w:next w:val="Normal"/>
+    <w:link w:val="Heading2Char"/>
+    <w:pPr>
+      <w:keepNext/>
+      <w:keepLines/>
+      <w:spacing w:before="360" w:after="120"/>
+      <w:contextualSpacing/>
+      <w:outlineLvl w:val="1"/>
+    </w:pPr>
+    <w:rPr>
+      <w:sz w:val="32"/>
+      <w:szCs w:val="32"/>
+    </w:rPr>
+  </w:style>
+  <w:style w:type="paragraph" w:styleId="Heading3">
+    <w:name w:val="heading 3"/>
+    <w:basedOn w:val="Normal"/>
+    <w:next w:val="Normal"/>
+    <w:pPr>
+      <w:keepNext/>
+      <w:keepLines/>
+      <w:spacing w:before="320" w:after="80"/>
+      <w:contextualSpacing/>
+      <w:outlineLvl w:val="2"/>
+    </w:pPr>
+    <w:rPr>
+      <w:color w:val="434343"/>
+      <w:sz w:val="28"/>
+      <w:szCs w:val="28"/>
+    </w:rPr>
+  </w:style>
+  <w:style w:type="paragraph" w:styleId="Heading4">
+    <w:name w:val="heading 4"/>
+    <w:basedOn w:val="Normal"/>
+    <w:next w:val="Normal"/>
+    <w:pPr>
+      <w:keepNext/>
+      <w:keepLines/>
+      <w:spacing w:before="280" w:after="80"/>
+      <w:contextualSpacing/>
+      <w:outlineLvl w:val="3"/>
+    </w:pPr>
+    <w:rPr>
+      <w:color w:val="666666"/>
+      <w:sz w:val="24"/>
+      <w:szCs w:val="24"/>
+    </w:rPr>
+  </w:style>
+  <w:style w:type="paragraph" w:styleId="Heading5">
+    <w:name w:val="heading 5"/>
+    <w:basedOn w:val="Normal"/>
+    <w:next w:val="Normal"/>
+    <w:pPr>
+      <w:keepNext/>
+      <w:keepLines/>
+      <w:spacing w:before="240" w:after="80"/>
+      <w:contextualSpacing/>
+      <w:outlineLvl w:val="4"/>
+    </w:pPr>
+    <w:rPr>
+      <w:color w:val="666666"/>
+    </w:rPr>
+  </w:style>
+  <w:style w:type="paragraph" w:styleId="Heading6">
+    <w:name w:val="heading 6"/>
+    <w:basedOn w:val="Normal"/>
+    <w:next w:val="Normal"/>
+    <w:pPr>
+      <w:keepNext/>
+      <w:keepLines/>
+      <w:spacing w:before="240" w:after="80"/>
+      <w:contextualSpacing/>
+      <w:outlineLvl w:val="5"/>
+    </w:pPr>
+    <w:rPr>
+      <w:i/>
+      <w:color w:val="666666"/>
+    </w:rPr>
+  </w:style>
+  <w:style w:type="paragraph" w:styleId="Heading7">
+    <w:name w:val="heading 7"/>
+    <w:basedOn w:val="Normal"/>
+    <w:next w:val="Normal"/>
+    <w:link w:val="Heading7Char"/>
+    <w:uiPriority w:val="9"/>
+    <w:unhideWhenUsed/>
+    <w:qFormat/>
+    <w:rsid w:val="006752F1"/>
+    <w:pPr>
+      <w:keepNext/>
+      <w:keepLines/>
+      <w:spacing w:before="40"/>
+      <w:outlineLvl w:val="6"/>
+    </w:pPr>
+    <w:rPr>
+      <w:rFonts w:asciiTheme="majorHAnsi" w:eastAsiaTheme="majorEastAsia" w:hAnsiTheme="majorHAnsi" w:cstheme="majorBidi"/>
+      <w:i/>
+      <w:iCs/>
+      <w:color w:val="1F4D78" w:themeColor="accent1" w:themeShade="7F"/>
+    </w:rPr>
+  </w:style>
+  <w:style w:type="character" w:default="1" w:styleId="DefaultParagraphFont">
+    <w:name w:val="Default Paragraph Font"/>
+    <w:uiPriority w:val="1"/>
+    <w:semiHidden/>
+    <w:unhideWhenUsed/>
+  </w:style>
+  <w:style w:type="table" w:default="1" w:styleId="TableNormal">
+    <w:name w:val="Normal Table"/>
+    <w:uiPriority w:val="99"/>
+    <w:semiHidden/>
+    <w:unhideWhenUsed/>
+    <w:tblPr>
+      <w:tblInd w:w="0" w:type="dxa"/>
+      <w:tblCellMar>
+        <w:top w:w="0" w:type="dxa"/>
+        <w:left w:w="108" w:type="dxa"/>
+        <w:bottom w:w="0" w:type="dxa"/>
+        <w:right w:w="108" w:type="dxa"/>
+      </w:tblCellMar>
+    </w:tblPr>
+  </w:style>
+  <w:style w:type="numbering" w:default="1" w:styleId="NoList">
+    <w:name w:val="No List"/>
+    <w:uiPriority w:val="99"/>
+    <w:semiHidden/>
+    <w:unhideWhenUsed/>
+  </w:style>
+  <w:style w:type="paragraph" w:styleId="Title">
+    <w:name w:val="Title"/>
+    <w:basedOn w:val="Normal"/>
+    <w:next w:val="Normal"/>
+    <w:pPr>
+      <w:keepNext/>
+      <w:keepLines/>
+      <w:spacing w:after="60"/>
+      <w:contextualSpacing/>
+    </w:pPr>
+    <w:rPr>
+      <w:sz w:val="52"/>
+      <w:szCs w:val="52"/>
+    </w:rPr>
+  </w:style>
+  <w:style w:type="paragraph" w:styleId="Subtitle">
+    <w:name w:val="Subtitle"/>
+    <w:basedOn w:val="Normal"/>
+    <w:next w:val="Normal"/>
+    <w:pPr>
+      <w:keepNext/>
+      <w:keepLines/>
+      <w:spacing w:after="320"/>
+      <w:contextualSpacing/>
+    </w:pPr>
+    <w:rPr>
+      <w:color w:val="666666"/>
+      <w:sz w:val="30"/>
+      <w:szCs w:val="30"/>
+    </w:rPr>
+  </w:style>
+  <w:style w:type="table" w:customStyle="1" w:styleId="a">
+    <w:basedOn w:val="TableNormal"/>
+    <w:tblPr>
+      <w:tblStyleRowBandSize w:val="1"/>
+      <w:tblStyleColBandSize w:val="1"/>
+    </w:tblPr>
+  </w:style>
+  <w:style w:type="table" w:customStyle="1" w:styleId="a0">
+    <w:basedOn w:val="TableNormal"/>
+    <w:tblPr>
+      <w:tblStyleRowBandSize w:val="1"/>
+      <w:tblStyleColBandSize w:val="1"/>
+    </w:tblPr>
+  </w:style>
+  <w:style w:type="table" w:customStyle="1" w:styleId="a1">
+    <w:basedOn w:val="TableNormal"/>
+    <w:tblPr>
+      <w:tblStyleRowBandSize w:val="1"/>
+      <w:tblStyleColBandSize w:val="1"/>
+    </w:tblPr>
+  </w:style>
+  <w:style w:type="table" w:customStyle="1" w:styleId="a2">
+    <w:basedOn w:val="TableNormal"/>
+    <w:tblPr>
+      <w:tblStyleRowBandSize w:val="1"/>
+      <w:tblStyleColBandSize w:val="1"/>
+    </w:tblPr>
+  </w:style>
+  <w:style w:type="table" w:customStyle="1" w:styleId="a3">
+    <w:basedOn w:val="TableNormal"/>
+    <w:tblPr>
+      <w:tblStyleRowBandSize w:val="1"/>
+      <w:tblStyleColBandSize w:val="1"/>
+    </w:tblPr>
+  </w:style>
+  <w:style w:type="table" w:customStyle="1" w:styleId="a4">
+    <w:basedOn w:val="TableNormal"/>
+    <w:tblPr>
+      <w:tblStyleRowBandSize w:val="1"/>
+      <w:tblStyleColBandSize w:val="1"/>
+    </w:tblPr>
+  </w:style>
+  <w:style w:type="table" w:customStyle="1" w:styleId="a5">
+    <w:basedOn w:val="TableNormal"/>
+    <w:tblPr>
+      <w:tblStyleRowBandSize w:val="1"/>
+      <w:tblStyleColBandSize w:val="1"/>
+    </w:tblPr>
+  </w:style>
+  <w:style w:type="table" w:customStyle="1" w:styleId="a6">
+    <w:basedOn w:val="TableNormal"/>
+    <w:tblPr>
+      <w:tblStyleRowBandSize w:val="1"/>
+      <w:tblStyleColBandSize w:val="1"/>
+    </w:tblPr>
+  </w:style>
+  <w:style w:type="table" w:customStyle="1" w:styleId="a7">
+    <w:basedOn w:val="TableNormal"/>
+    <w:tblPr>
+      <w:tblStyleRowBandSize w:val="1"/>
+      <w:tblStyleColBandSize w:val="1"/>
+    </w:tblPr>
+  </w:style>
+  <w:style w:type="table" w:customStyle="1" w:styleId="a8">
+    <w:basedOn w:val="TableNormal"/>
+    <w:tblPr>
+      <w:tblStyleRowBandSize w:val="1"/>
+      <w:tblStyleColBandSize w:val="1"/>
+    </w:tblPr>
+  </w:style>
+  <w:style w:type="paragraph" w:styleId="CommentText">
+    <w:name w:val="annotation text"/>
+    <w:basedOn w:val="Normal"/>
+    <w:link w:val="CommentTextChar"/>
+    <w:uiPriority w:val="99"/>
+    <w:semiHidden/>
+    <w:unhideWhenUsed/>
+    <w:pPr>
+      <w:spacing w:line="240" w:lineRule="auto"/>
+    </w:pPr>
+    <w:rPr>
+      <w:sz w:val="20"/>
+      <w:szCs w:val="20"/>
+    </w:rPr>
+  </w:style>
+  <w:style w:type="character" w:customStyle="1" w:styleId="CommentTextChar">
+    <w:name w:val="Comment Text Char"/>
+    <w:basedOn w:val="DefaultParagraphFont"/>
+    <w:link w:val="CommentText"/>
+    <w:uiPriority w:val="99"/>
+    <w:semiHidden/>
+    <w:rPr>
+      <w:sz w:val="20"/>
+      <w:szCs w:val="20"/>
+    </w:rPr>
+  </w:style>
+  <w:style w:type="character" w:styleId="CommentReference">
+    <w:name w:val="annotation reference"/>
+    <w:basedOn w:val="DefaultParagraphFont"/>
+    <w:uiPriority w:val="99"/>
+    <w:semiHidden/>
+    <w:unhideWhenUsed/>
+    <w:rPr>
+      <w:sz w:val="16"/>
+      <w:szCs w:val="16"/>
+    </w:rPr>
+  </w:style>
+  <w:style w:type="paragraph" w:styleId="BalloonText">
+    <w:name w:val="Balloon Text"/>
+    <w:basedOn w:val="Normal"/>
+    <w:link w:val="BalloonTextChar"/>
+    <w:uiPriority w:val="99"/>
+    <w:semiHidden/>
+    <w:unhideWhenUsed/>
+    <w:rsid w:val="006752F1"/>
+    <w:pPr>
+      <w:spacing w:line="240" w:lineRule="auto"/>
+    </w:pPr>
+    <w:rPr>
+      <w:rFonts w:ascii="Segoe UI" w:hAnsi="Segoe UI" w:cs="Segoe UI"/>
+      <w:sz w:val="18"/>
+      <w:szCs w:val="18"/>
+    </w:rPr>
+  </w:style>
+  <w:style w:type="character" w:customStyle="1" w:styleId="BalloonTextChar">
+    <w:name w:val="Balloon Text Char"/>
+    <w:basedOn w:val="DefaultParagraphFont"/>
+    <w:link w:val="BalloonText"/>
+    <w:uiPriority w:val="99"/>
+    <w:semiHidden/>
+    <w:rsid w:val="006752F1"/>
+    <w:rPr>
+      <w:rFonts w:ascii="Segoe UI" w:hAnsi="Segoe UI" w:cs="Segoe UI"/>
+      <w:sz w:val="18"/>
+      <w:szCs w:val="18"/>
+    </w:rPr>
+  </w:style>
+  <w:style w:type="paragraph" w:styleId="CommentSubject">
+    <w:name w:val="annotation subject"/>
+    <w:basedOn w:val="CommentText"/>
+    <w:next w:val="CommentText"/>
+    <w:link w:val="CommentSubjectChar"/>
+    <w:uiPriority w:val="99"/>
+    <w:semiHidden/>
+    <w:unhideWhenUsed/>
+    <w:rsid w:val="006752F1"/>
+    <w:rPr>
+      <w:b/>
+      <w:bCs/>
+    </w:rPr>
+  </w:style>
+  <w:style w:type="character" w:customStyle="1" w:styleId="CommentSubjectChar">
+    <w:name w:val="Comment Subject Char"/>
+    <w:basedOn w:val="CommentTextChar"/>
+    <w:link w:val="CommentSubject"/>
+    <w:uiPriority w:val="99"/>
+    <w:semiHidden/>
+    <w:rsid w:val="006752F1"/>
+    <w:rPr>
+      <w:b/>
+      <w:bCs/>
+      <w:sz w:val="20"/>
+      <w:szCs w:val="20"/>
+    </w:rPr>
+  </w:style>
+  <w:style w:type="character" w:customStyle="1" w:styleId="Heading7Char">
+    <w:name w:val="Heading 7 Char"/>
+    <w:basedOn w:val="DefaultParagraphFont"/>
+    <w:link w:val="Heading7"/>
+    <w:uiPriority w:val="9"/>
+    <w:rsid w:val="006752F1"/>
+    <w:rPr>
+      <w:rFonts w:asciiTheme="majorHAnsi" w:eastAsiaTheme="majorEastAsia" w:hAnsiTheme="majorHAnsi" w:cstheme="majorBidi"/>
+      <w:i/>
+      <w:iCs/>
+      <w:color w:val="1F4D78" w:themeColor="accent1" w:themeShade="7F"/>
+    </w:rPr>
+  </w:style>
+  <w:style w:type="paragraph" w:styleId="TOCHeading">
+    <w:name w:val="TOC Heading"/>
+    <w:basedOn w:val="Heading1"/>
+    <w:next w:val="Normal"/>
+    <w:uiPriority w:val="39"/>
+    <w:unhideWhenUsed/>
+    <w:qFormat/>
+    <w:rsid w:val="006752F1"/>
+    <w:pPr>
+      <w:spacing w:before="240" w:after="0" w:line="259" w:lineRule="auto"/>
+      <w:contextualSpacing w:val="0"/>
+      <w:outlineLvl w:val="9"/>
+    </w:pPr>
+    <w:rPr>
+      <w:rFonts w:asciiTheme="majorHAnsi" w:eastAsiaTheme="majorEastAsia" w:hAnsiTheme="majorHAnsi" w:cstheme="majorBidi"/>
+      <w:color w:val="2E74B5" w:themeColor="accent1" w:themeShade="BF"/>
+      <w:sz w:val="32"/>
+      <w:szCs w:val="32"/>
+    </w:rPr>
+  </w:style>
+  <w:style w:type="paragraph" w:customStyle="1" w:styleId="Style1">
+    <w:name w:val="Style1"/>
+    <w:basedOn w:val="Heading1"/>
+    <w:link w:val="Style1Char"/>
+    <w:qFormat/>
+    <w:rsid w:val="006752F1"/>
+    <w:pPr>
+      <w:jc w:val="center"/>
+    </w:pPr>
+    <w:rPr>
+      <w:u w:val="single"/>
+    </w:rPr>
+  </w:style>
+  <w:style w:type="paragraph" w:styleId="TOC1">
+    <w:name w:val="toc 1"/>
+    <w:basedOn w:val="Normal"/>
+    <w:next w:val="Normal"/>
+    <w:autoRedefine/>
+    <w:uiPriority w:val="39"/>
+    <w:unhideWhenUsed/>
+    <w:rsid w:val="006752F1"/>
+    <w:pPr>
+      <w:tabs>
+        <w:tab w:val="right" w:leader="dot" w:pos="9350"/>
+      </w:tabs>
+      <w:spacing w:after="100" w:line="240" w:lineRule="auto"/>
+    </w:pPr>
+  </w:style>
+  <w:style w:type="character" w:customStyle="1" w:styleId="Heading1Char">
+    <w:name w:val="Heading 1 Char"/>
+    <w:basedOn w:val="DefaultParagraphFont"/>
+    <w:link w:val="Heading1"/>
+    <w:rsid w:val="006752F1"/>
+    <w:rPr>
+      <w:sz w:val="40"/>
+      <w:szCs w:val="40"/>
+    </w:rPr>
+  </w:style>
+  <w:style w:type="character" w:customStyle="1" w:styleId="Style1Char">
+    <w:name w:val="Style1 Char"/>
+    <w:basedOn w:val="Heading1Char"/>
+    <w:link w:val="Style1"/>
+    <w:rsid w:val="006752F1"/>
+    <w:rPr>
+      <w:sz w:val="40"/>
+      <w:szCs w:val="40"/>
+      <w:u w:val="single"/>
+    </w:rPr>
+  </w:style>
+  <w:style w:type="character" w:styleId="Hyperlink">
+    <w:name w:val="Hyperlink"/>
+    <w:basedOn w:val="DefaultParagraphFont"/>
+    <w:uiPriority w:val="99"/>
+    <w:unhideWhenUsed/>
+    <w:rsid w:val="006752F1"/>
+    <w:rPr>
+      <w:color w:val="0563C1" w:themeColor="hyperlink"/>
+      <w:u w:val="single"/>
+    </w:rPr>
+  </w:style>
+  <w:style w:type="paragraph" w:customStyle="1" w:styleId="Style2">
+    <w:name w:val="Style2"/>
+    <w:basedOn w:val="Heading2"/>
+    <w:link w:val="Style2Char"/>
+    <w:qFormat/>
+    <w:rsid w:val="006752F1"/>
+    <w:pPr>
+      <w:spacing w:line="480" w:lineRule="auto"/>
+    </w:pPr>
+    <w:rPr>
+      <w:szCs w:val="24"/>
+    </w:rPr>
+  </w:style>
+  <w:style w:type="paragraph" w:styleId="NoSpacing">
+    <w:name w:val="No Spacing"/>
+    <w:uiPriority w:val="1"/>
+    <w:qFormat/>
+    <w:rsid w:val="006752F1"/>
+    <w:pPr>
+      <w:spacing w:line="240" w:lineRule="auto"/>
+    </w:pPr>
+  </w:style>
+  <w:style w:type="character" w:customStyle="1" w:styleId="Heading2Char">
+    <w:name w:val="Heading 2 Char"/>
+    <w:basedOn w:val="DefaultParagraphFont"/>
+    <w:link w:val="Heading2"/>
+    <w:rsid w:val="006752F1"/>
+    <w:rPr>
+      <w:sz w:val="32"/>
+      <w:szCs w:val="32"/>
+    </w:rPr>
+  </w:style>
+  <w:style w:type="character" w:customStyle="1" w:styleId="Style2Char">
+    <w:name w:val="Style2 Char"/>
+    <w:basedOn w:val="Heading2Char"/>
+    <w:link w:val="Style2"/>
+    <w:rsid w:val="006752F1"/>
+    <w:rPr>
+      <w:sz w:val="32"/>
+      <w:szCs w:val="24"/>
+    </w:rPr>
+  </w:style>
+  <w:style w:type="paragraph" w:styleId="TOC2">
+    <w:name w:val="toc 2"/>
+    <w:basedOn w:val="Normal"/>
+    <w:next w:val="Normal"/>
+    <w:autoRedefine/>
+    <w:uiPriority w:val="39"/>
+    <w:unhideWhenUsed/>
+    <w:rsid w:val="006752F1"/>
+    <w:pPr>
+      <w:spacing w:after="100"/>
+      <w:ind w:left="220"/>
+    </w:pPr>
+  </w:style>
+  <w:style w:type="paragraph" w:styleId="ListParagraph">
+    <w:name w:val="List Paragraph"/>
+    <w:basedOn w:val="Normal"/>
+    <w:uiPriority w:val="34"/>
+    <w:qFormat/>
+    <w:rsid w:val="006752F1"/>
+    <w:pPr>
+      <w:ind w:left="720"/>
+      <w:contextualSpacing/>
+    </w:pPr>
+  </w:style>
+  <w:style w:type="table" w:styleId="TableGrid">
+    <w:name w:val="Table Grid"/>
+    <w:basedOn w:val="TableNormal"/>
+    <w:uiPriority w:val="39"/>
+    <w:rsid w:val="00ED790E"/>
+    <w:pPr>
+      <w:spacing w:line="240" w:lineRule="auto"/>
+    </w:pPr>
+    <w:rPr>
+      <w:rFonts w:asciiTheme="minorHAnsi" w:eastAsiaTheme="minorHAnsi" w:hAnsiTheme="minorHAnsi" w:cstheme="minorBidi"/>
+      <w:color w:val="auto"/>
+    </w:rPr>
+    <w:tblPr>
+      <w:tblBorders>
+        <w:top w:val="single" w:sz="4" w:space="0" w:color="auto"/>
+        <w:left w:val="single" w:sz="4" w:space="0" w:color="auto"/>
+        <w:bottom w:val="single" w:sz="4" w:space="0" w:color="auto"/>
+        <w:right w:val="single" w:sz="4" w:space="0" w:color="auto"/>
+        <w:insideH w:val="single" w:sz="4" w:space="0" w:color="auto"/>
+        <w:insideV w:val="single" w:sz="4" w:space="0" w:color="auto"/>
+      </w:tblBorders>
+    </w:tblPr>
+  </w:style>
+  <w:style w:type="paragraph" w:styleId="NormalWeb">
+    <w:name w:val="Normal (Web)"/>
+    <w:basedOn w:val="Normal"/>
+    <w:uiPriority w:val="99"/>
+    <w:semiHidden/>
+    <w:unhideWhenUsed/>
+    <w:rsid w:val="00597340"/>
+    <w:pPr>
+      <w:spacing w:before="100" w:beforeAutospacing="1" w:after="100" w:afterAutospacing="1" w:line="240" w:lineRule="auto"/>
+    </w:pPr>
+    <w:rPr>
+      <w:rFonts w:ascii="Times New Roman" w:eastAsia="Times New Roman" w:hAnsi="Times New Roman" w:cs="Times New Roman"/>
+      <w:color w:val="auto"/>
+      <w:sz w:val="24"/>
+      <w:szCs w:val="24"/>
+      <w:lang w:val="en-CA" w:eastAsia="en-CA"/>
+    </w:rPr>
+  </w:style>
 </w:styles>
 </file>
 
@@ -23241,7 +26217,7 @@
   <a:extraClrSchemeLst/>
   <a:extLst>
     <a:ext uri="{05A4C25C-085E-4340-85A3-A5531E510DB2}">
-      <thm15:themeFamily xmlns:thm15="http://schemas.microsoft.com/office/thememl/2012/main" name="Office Theme" id="{62F939B6-93AF-4DB8-9C6B-D6C7DFDC589F}" vid="{4A3C46E8-61CC-4603-A589-7422A47A8E4A}"/>
+      <thm15:themeFamily xmlns:thm15="http://schemas.microsoft.com/office/thememl/2012/main" xmlns="" name="Office Theme" id="{62F939B6-93AF-4DB8-9C6B-D6C7DFDC589F}" vid="{4A3C46E8-61CC-4603-A589-7422A47A8E4A}"/>
     </a:ext>
   </a:extLst>
 </a:theme>
@@ -23252,7 +26228,7 @@
 </file>
 
 <file path=customXml/itemProps1.xml><?xml version="1.0" encoding="utf-8"?>
-<ds:datastoreItem xmlns:ds="http://schemas.openxmlformats.org/officeDocument/2006/customXml" ds:itemID="{B8F5CD33-F364-4318-915D-8FD62BEB5121}">
+<ds:datastoreItem xmlns:ds="http://schemas.openxmlformats.org/officeDocument/2006/customXml" ds:itemID="{2137CAD5-CFE7-4796-86BB-394A8BC3DA99}">
   <ds:schemaRefs>
     <ds:schemaRef ds:uri="http://schemas.openxmlformats.org/officeDocument/2006/bibliography"/>
   </ds:schemaRefs>

</xml_diff>

<commit_message>
Added the client sign off page.
</commit_message>
<xml_diff>
--- a/Documentation/CIS2261AnalysisDesignDocument.docx
+++ b/Documentation/CIS2261AnalysisDesignDocument.docx
@@ -1,6 +1,6 @@
 
 <file path=word/document.xml><?xml version="1.0" encoding="utf-8"?>
-<w:document xmlns:wpc="http://schemas.microsoft.com/office/word/2010/wordprocessingCanvas" xmlns:mc="http://schemas.openxmlformats.org/markup-compatibility/2006" xmlns:o="urn:schemas-microsoft-com:office:office" xmlns:r="http://schemas.openxmlformats.org/officeDocument/2006/relationships" xmlns:m="http://schemas.openxmlformats.org/officeDocument/2006/math" xmlns:v="urn:schemas-microsoft-com:vml" xmlns:wp14="http://schemas.microsoft.com/office/word/2010/wordprocessingDrawing" xmlns:wp="http://schemas.openxmlformats.org/drawingml/2006/wordprocessingDrawing" xmlns:w10="urn:schemas-microsoft-com:office:word" xmlns:w="http://schemas.openxmlformats.org/wordprocessingml/2006/main" xmlns:w14="http://schemas.microsoft.com/office/word/2010/wordml" xmlns:wpg="http://schemas.microsoft.com/office/word/2010/wordprocessingGroup" xmlns:wpi="http://schemas.microsoft.com/office/word/2010/wordprocessingInk" xmlns:wne="http://schemas.microsoft.com/office/word/2006/wordml" xmlns:wps="http://schemas.microsoft.com/office/word/2010/wordprocessingShape" mc:Ignorable="w14 wp14">
+<w:document xmlns:wpc="http://schemas.microsoft.com/office/word/2010/wordprocessingCanvas" xmlns:mc="http://schemas.openxmlformats.org/markup-compatibility/2006" xmlns:o="urn:schemas-microsoft-com:office:office" xmlns:r="http://schemas.openxmlformats.org/officeDocument/2006/relationships" xmlns:m="http://schemas.openxmlformats.org/officeDocument/2006/math" xmlns:v="urn:schemas-microsoft-com:vml" xmlns:wp14="http://schemas.microsoft.com/office/word/2010/wordprocessingDrawing" xmlns:wp="http://schemas.openxmlformats.org/drawingml/2006/wordprocessingDrawing" xmlns:w10="urn:schemas-microsoft-com:office:word" xmlns:w="http://schemas.openxmlformats.org/wordprocessingml/2006/main" xmlns:w14="http://schemas.microsoft.com/office/word/2010/wordml" xmlns:w15="http://schemas.microsoft.com/office/word/2012/wordml" xmlns:wpg="http://schemas.microsoft.com/office/word/2010/wordprocessingGroup" xmlns:wpi="http://schemas.microsoft.com/office/word/2010/wordprocessingInk" xmlns:wne="http://schemas.microsoft.com/office/word/2006/wordml" xmlns:wps="http://schemas.microsoft.com/office/word/2010/wordprocessingShape" mc:Ignorable="w14 w15 wp14">
   <w:background w:color="FFFFFF"/>
   <w:body>
     <w:p>
@@ -11,7 +11,6 @@
       <w:r>
         <w:rPr>
           <w:noProof/>
-          <w:lang w:val="en-CA" w:eastAsia="en-CA"/>
         </w:rPr>
         <w:drawing>
           <wp:inline distT="114300" distB="114300" distL="114300" distR="114300" wp14:anchorId="1AD98F6E" wp14:editId="276041B0">
@@ -27,7 +26,7 @@
                     <pic:cNvPicPr preferRelativeResize="0"/>
                   </pic:nvPicPr>
                   <pic:blipFill>
-                    <a:blip r:embed="rId7"/>
+                    <a:blip r:embed="rId6"/>
                     <a:srcRect/>
                     <a:stretch>
                       <a:fillRect/>
@@ -143,37 +142,12 @@
         <w:spacing w:line="480" w:lineRule="auto"/>
         <w:jc w:val="center"/>
       </w:pPr>
-      <w:proofErr w:type="spellStart"/>
-      <w:r>
-        <w:rPr>
-          <w:sz w:val="24"/>
-          <w:szCs w:val="24"/>
-        </w:rPr>
-        <w:t>Nimna</w:t>
-      </w:r>
-      <w:proofErr w:type="spellEnd"/>
-      <w:r>
-        <w:rPr>
-          <w:sz w:val="24"/>
-          <w:szCs w:val="24"/>
-        </w:rPr>
-        <w:t xml:space="preserve"> </w:t>
-      </w:r>
-      <w:proofErr w:type="spellStart"/>
-      <w:r>
-        <w:rPr>
-          <w:sz w:val="24"/>
-          <w:szCs w:val="24"/>
-        </w:rPr>
-        <w:t>Ekanayaka</w:t>
-      </w:r>
-      <w:proofErr w:type="spellEnd"/>
-      <w:r>
-        <w:rPr>
-          <w:sz w:val="24"/>
-          <w:szCs w:val="24"/>
-        </w:rPr>
-        <w:t xml:space="preserve"> – Analyst/Developer</w:t>
+      <w:r>
+        <w:rPr>
+          <w:sz w:val="24"/>
+          <w:szCs w:val="24"/>
+        </w:rPr>
+        <w:t>Nimna Ekanayaka – Analyst/Developer</w:t>
       </w:r>
     </w:p>
     <w:p>
@@ -291,10 +265,595 @@
       </w:pPr>
     </w:p>
     <w:p>
-      <w:r>
-        <w:br w:type="page"/>
-      </w:r>
-    </w:p>
+      <w:pPr>
+        <w:spacing w:line="480" w:lineRule="auto"/>
+        <w:rPr>
+          <w:rFonts w:ascii="Times New Roman" w:eastAsia="Times New Roman" w:hAnsi="Times New Roman" w:cs="Times New Roman"/>
+          <w:sz w:val="24"/>
+          <w:szCs w:val="24"/>
+          <w:lang w:eastAsia="en-CA"/>
+        </w:rPr>
+      </w:pPr>
+      <w:r>
+        <w:rPr>
+          <w:rFonts w:ascii="Times New Roman" w:eastAsia="Times New Roman" w:hAnsi="Times New Roman" w:cs="Times New Roman"/>
+          <w:b/>
+          <w:bCs/>
+          <w:sz w:val="24"/>
+          <w:szCs w:val="24"/>
+          <w:lang w:eastAsia="en-CA"/>
+        </w:rPr>
+        <w:t>Client:</w:t>
+      </w:r>
+    </w:p>
+    <w:p>
+      <w:pPr>
+        <w:spacing w:line="480" w:lineRule="auto"/>
+        <w:rPr>
+          <w:rFonts w:ascii="Times New Roman" w:eastAsia="Times New Roman" w:hAnsi="Times New Roman" w:cs="Times New Roman"/>
+          <w:sz w:val="24"/>
+          <w:szCs w:val="24"/>
+          <w:lang w:eastAsia="en-CA"/>
+        </w:rPr>
+      </w:pPr>
+      <w:r>
+        <w:rPr>
+          <w:rFonts w:ascii="Times New Roman" w:eastAsia="Times New Roman" w:hAnsi="Times New Roman" w:cs="Times New Roman"/>
+          <w:sz w:val="24"/>
+          <w:szCs w:val="24"/>
+          <w:lang w:eastAsia="en-CA"/>
+        </w:rPr>
+        <w:t xml:space="preserve">Gerald </w:t>
+      </w:r>
+      <w:proofErr w:type="spellStart"/>
+      <w:r>
+        <w:rPr>
+          <w:rFonts w:ascii="Times New Roman" w:eastAsia="Times New Roman" w:hAnsi="Times New Roman" w:cs="Times New Roman"/>
+          <w:sz w:val="24"/>
+          <w:szCs w:val="24"/>
+          <w:lang w:eastAsia="en-CA"/>
+        </w:rPr>
+        <w:t>Caissy</w:t>
+      </w:r>
+      <w:proofErr w:type="spellEnd"/>
+    </w:p>
+    <w:p>
+      <w:pPr>
+        <w:spacing w:line="480" w:lineRule="auto"/>
+        <w:rPr>
+          <w:rFonts w:ascii="Times New Roman" w:eastAsia="Times New Roman" w:hAnsi="Times New Roman" w:cs="Times New Roman"/>
+          <w:sz w:val="24"/>
+          <w:szCs w:val="24"/>
+          <w:lang w:eastAsia="en-CA"/>
+        </w:rPr>
+      </w:pPr>
+      <w:r>
+        <w:rPr>
+          <w:rFonts w:ascii="Times New Roman" w:eastAsia="Times New Roman" w:hAnsi="Times New Roman" w:cs="Times New Roman"/>
+          <w:b/>
+          <w:bCs/>
+          <w:sz w:val="24"/>
+          <w:szCs w:val="24"/>
+          <w:lang w:eastAsia="en-CA"/>
+        </w:rPr>
+        <w:t>System Name:</w:t>
+      </w:r>
+    </w:p>
+    <w:p>
+      <w:pPr>
+        <w:spacing w:line="480" w:lineRule="auto"/>
+        <w:rPr>
+          <w:rFonts w:ascii="Times New Roman" w:eastAsia="Times New Roman" w:hAnsi="Times New Roman" w:cs="Times New Roman"/>
+          <w:sz w:val="24"/>
+          <w:szCs w:val="24"/>
+          <w:lang w:eastAsia="en-CA"/>
+        </w:rPr>
+      </w:pPr>
+      <w:r>
+        <w:rPr>
+          <w:rFonts w:ascii="Times New Roman" w:eastAsia="Times New Roman" w:hAnsi="Times New Roman" w:cs="Times New Roman"/>
+          <w:sz w:val="24"/>
+          <w:szCs w:val="24"/>
+          <w:lang w:eastAsia="en-CA"/>
+        </w:rPr>
+        <w:t>Chat Away</w:t>
+      </w:r>
+    </w:p>
+    <w:p>
+      <w:pPr>
+        <w:spacing w:line="480" w:lineRule="auto"/>
+        <w:rPr>
+          <w:rFonts w:ascii="Times New Roman" w:eastAsia="Times New Roman" w:hAnsi="Times New Roman" w:cs="Times New Roman"/>
+          <w:sz w:val="24"/>
+          <w:szCs w:val="24"/>
+          <w:lang w:eastAsia="en-CA"/>
+        </w:rPr>
+      </w:pPr>
+      <w:r>
+        <w:rPr>
+          <w:rFonts w:ascii="Times New Roman" w:eastAsia="Times New Roman" w:hAnsi="Times New Roman" w:cs="Times New Roman"/>
+          <w:b/>
+          <w:bCs/>
+          <w:sz w:val="24"/>
+          <w:szCs w:val="24"/>
+          <w:lang w:eastAsia="en-CA"/>
+        </w:rPr>
+        <w:t>Prepared by:</w:t>
+      </w:r>
+    </w:p>
+    <w:p>
+      <w:pPr>
+        <w:spacing w:line="480" w:lineRule="auto"/>
+        <w:rPr>
+          <w:rFonts w:ascii="Times New Roman" w:eastAsia="Times New Roman" w:hAnsi="Times New Roman" w:cs="Times New Roman"/>
+          <w:sz w:val="24"/>
+          <w:szCs w:val="24"/>
+          <w:lang w:eastAsia="en-CA"/>
+        </w:rPr>
+      </w:pPr>
+      <w:r>
+        <w:rPr>
+          <w:rFonts w:ascii="Times New Roman" w:eastAsia="Times New Roman" w:hAnsi="Times New Roman" w:cs="Times New Roman"/>
+          <w:sz w:val="24"/>
+          <w:szCs w:val="24"/>
+          <w:lang w:eastAsia="en-CA"/>
+        </w:rPr>
+        <w:t>Matthew Hutchinson</w:t>
+      </w:r>
+      <w:r>
+        <w:rPr>
+          <w:rFonts w:ascii="Times New Roman" w:eastAsia="Times New Roman" w:hAnsi="Times New Roman" w:cs="Times New Roman"/>
+          <w:sz w:val="24"/>
+          <w:szCs w:val="24"/>
+          <w:lang w:eastAsia="en-CA"/>
+        </w:rPr>
+        <w:t xml:space="preserve"> - Project Manager</w:t>
+      </w:r>
+    </w:p>
+    <w:p>
+      <w:pPr>
+        <w:spacing w:line="480" w:lineRule="auto"/>
+        <w:rPr>
+          <w:rFonts w:ascii="Times New Roman" w:eastAsia="Times New Roman" w:hAnsi="Times New Roman" w:cs="Times New Roman"/>
+          <w:sz w:val="24"/>
+          <w:szCs w:val="24"/>
+          <w:lang w:eastAsia="en-CA"/>
+        </w:rPr>
+      </w:pPr>
+      <w:r>
+        <w:rPr>
+          <w:rFonts w:ascii="Times New Roman" w:eastAsia="Times New Roman" w:hAnsi="Times New Roman" w:cs="Times New Roman"/>
+          <w:sz w:val="24"/>
+          <w:szCs w:val="24"/>
+          <w:lang w:eastAsia="en-CA"/>
+        </w:rPr>
+        <w:t>Nimna Ekanayaka</w:t>
+      </w:r>
+      <w:r>
+        <w:rPr>
+          <w:rFonts w:ascii="Times New Roman" w:eastAsia="Times New Roman" w:hAnsi="Times New Roman" w:cs="Times New Roman"/>
+          <w:sz w:val="24"/>
+          <w:szCs w:val="24"/>
+          <w:lang w:eastAsia="en-CA"/>
+        </w:rPr>
+        <w:t xml:space="preserve"> – Analyst and Developer</w:t>
+      </w:r>
+    </w:p>
+    <w:p>
+      <w:pPr>
+        <w:spacing w:line="480" w:lineRule="auto"/>
+        <w:rPr>
+          <w:rFonts w:ascii="Times New Roman" w:eastAsia="Times New Roman" w:hAnsi="Times New Roman" w:cs="Times New Roman"/>
+          <w:sz w:val="24"/>
+          <w:szCs w:val="24"/>
+          <w:lang w:eastAsia="en-CA"/>
+        </w:rPr>
+      </w:pPr>
+      <w:r>
+        <w:rPr>
+          <w:rFonts w:ascii="Times New Roman" w:eastAsia="Times New Roman" w:hAnsi="Times New Roman" w:cs="Times New Roman"/>
+          <w:sz w:val="24"/>
+          <w:szCs w:val="24"/>
+          <w:lang w:eastAsia="en-CA"/>
+        </w:rPr>
+        <w:t xml:space="preserve">Chris </w:t>
+      </w:r>
+      <w:proofErr w:type="spellStart"/>
+      <w:r>
+        <w:rPr>
+          <w:rFonts w:ascii="Times New Roman" w:eastAsia="Times New Roman" w:hAnsi="Times New Roman" w:cs="Times New Roman"/>
+          <w:sz w:val="24"/>
+          <w:szCs w:val="24"/>
+          <w:lang w:eastAsia="en-CA"/>
+        </w:rPr>
+        <w:t>MacEachern</w:t>
+      </w:r>
+      <w:proofErr w:type="spellEnd"/>
+      <w:r>
+        <w:rPr>
+          <w:rFonts w:ascii="Times New Roman" w:eastAsia="Times New Roman" w:hAnsi="Times New Roman" w:cs="Times New Roman"/>
+          <w:sz w:val="24"/>
+          <w:szCs w:val="24"/>
+          <w:lang w:eastAsia="en-CA"/>
+        </w:rPr>
+        <w:t xml:space="preserve"> </w:t>
+      </w:r>
+      <w:r>
+        <w:rPr>
+          <w:rFonts w:ascii="Times New Roman" w:eastAsia="Times New Roman" w:hAnsi="Times New Roman" w:cs="Times New Roman"/>
+          <w:sz w:val="24"/>
+          <w:szCs w:val="24"/>
+          <w:lang w:eastAsia="en-CA"/>
+        </w:rPr>
+        <w:t>–</w:t>
+      </w:r>
+      <w:r>
+        <w:rPr>
+          <w:rFonts w:ascii="Times New Roman" w:eastAsia="Times New Roman" w:hAnsi="Times New Roman" w:cs="Times New Roman"/>
+          <w:sz w:val="24"/>
+          <w:szCs w:val="24"/>
+          <w:lang w:eastAsia="en-CA"/>
+        </w:rPr>
+        <w:t xml:space="preserve"> Analyst</w:t>
+      </w:r>
+      <w:r>
+        <w:rPr>
+          <w:rFonts w:ascii="Times New Roman" w:eastAsia="Times New Roman" w:hAnsi="Times New Roman" w:cs="Times New Roman"/>
+          <w:sz w:val="24"/>
+          <w:szCs w:val="24"/>
+          <w:lang w:eastAsia="en-CA"/>
+        </w:rPr>
+        <w:t xml:space="preserve"> and Developer</w:t>
+      </w:r>
+    </w:p>
+    <w:p>
+      <w:pPr>
+        <w:spacing w:line="480" w:lineRule="auto"/>
+        <w:rPr>
+          <w:rFonts w:ascii="Times New Roman" w:eastAsia="Times New Roman" w:hAnsi="Times New Roman" w:cs="Times New Roman"/>
+          <w:color w:val="auto"/>
+          <w:sz w:val="24"/>
+          <w:szCs w:val="24"/>
+          <w:lang w:eastAsia="en-CA"/>
+        </w:rPr>
+      </w:pPr>
+    </w:p>
+    <w:p>
+      <w:pPr>
+        <w:spacing w:line="480" w:lineRule="auto"/>
+        <w:rPr>
+          <w:rFonts w:ascii="Times New Roman" w:eastAsia="Times New Roman" w:hAnsi="Times New Roman" w:cs="Times New Roman"/>
+          <w:sz w:val="24"/>
+          <w:szCs w:val="24"/>
+          <w:lang w:eastAsia="en-CA"/>
+        </w:rPr>
+      </w:pPr>
+      <w:r>
+        <w:rPr>
+          <w:rFonts w:ascii="Times New Roman" w:eastAsia="Times New Roman" w:hAnsi="Times New Roman" w:cs="Times New Roman"/>
+          <w:sz w:val="24"/>
+          <w:szCs w:val="24"/>
+          <w:lang w:eastAsia="en-CA"/>
+        </w:rPr>
+        <w:t>By signing this document, the party is stating they have reviewed and approve of the current document.  It is understood that any changes requested after the Analysis and Design Specifications Document has been signed must adhere to the change request standards.  The party understands that the contents of this document are confidential.</w:t>
+      </w:r>
+    </w:p>
+    <w:p>
+      <w:pPr>
+        <w:spacing w:line="240" w:lineRule="auto"/>
+        <w:rPr>
+          <w:rFonts w:ascii="Times New Roman" w:eastAsia="Times New Roman" w:hAnsi="Times New Roman" w:cs="Times New Roman"/>
+          <w:sz w:val="24"/>
+          <w:szCs w:val="24"/>
+          <w:lang w:eastAsia="en-CA"/>
+        </w:rPr>
+      </w:pPr>
+    </w:p>
+    <w:p>
+      <w:pPr>
+        <w:spacing w:line="240" w:lineRule="auto"/>
+        <w:rPr>
+          <w:rFonts w:ascii="Times New Roman" w:eastAsia="Times New Roman" w:hAnsi="Times New Roman" w:cs="Times New Roman"/>
+          <w:sz w:val="24"/>
+          <w:szCs w:val="24"/>
+          <w:lang w:eastAsia="en-CA"/>
+        </w:rPr>
+      </w:pPr>
+      <w:r>
+        <w:rPr>
+          <w:rFonts w:ascii="Times New Roman" w:eastAsia="Times New Roman" w:hAnsi="Times New Roman" w:cs="Times New Roman"/>
+          <w:sz w:val="24"/>
+          <w:szCs w:val="24"/>
+          <w:lang w:eastAsia="en-CA"/>
+        </w:rPr>
+        <w:t>Client:</w:t>
+      </w:r>
+    </w:p>
+    <w:p>
+      <w:pPr>
+        <w:spacing w:line="240" w:lineRule="auto"/>
+        <w:rPr>
+          <w:rFonts w:ascii="Times New Roman" w:eastAsia="Times New Roman" w:hAnsi="Times New Roman" w:cs="Times New Roman"/>
+          <w:sz w:val="24"/>
+          <w:szCs w:val="24"/>
+          <w:lang w:eastAsia="en-CA"/>
+        </w:rPr>
+      </w:pPr>
+    </w:p>
+    <w:p>
+      <w:pPr>
+        <w:spacing w:line="240" w:lineRule="auto"/>
+        <w:rPr>
+          <w:rFonts w:ascii="Times New Roman" w:eastAsia="Times New Roman" w:hAnsi="Times New Roman" w:cs="Times New Roman"/>
+          <w:color w:val="auto"/>
+          <w:sz w:val="24"/>
+          <w:szCs w:val="24"/>
+          <w:lang w:eastAsia="en-CA"/>
+        </w:rPr>
+      </w:pPr>
+      <w:r>
+        <w:rPr>
+          <w:rFonts w:ascii="Times New Roman" w:eastAsia="Times New Roman" w:hAnsi="Times New Roman" w:cs="Times New Roman"/>
+          <w:sz w:val="24"/>
+          <w:szCs w:val="24"/>
+          <w:lang w:eastAsia="en-CA"/>
+        </w:rPr>
+        <w:t>___________________________</w:t>
+      </w:r>
+      <w:r>
+        <w:rPr>
+          <w:rFonts w:ascii="Times New Roman" w:eastAsia="Times New Roman" w:hAnsi="Times New Roman" w:cs="Times New Roman"/>
+          <w:sz w:val="24"/>
+          <w:szCs w:val="24"/>
+          <w:lang w:eastAsia="en-CA"/>
+        </w:rPr>
+        <w:tab/>
+      </w:r>
+      <w:r>
+        <w:rPr>
+          <w:rFonts w:ascii="Times New Roman" w:eastAsia="Times New Roman" w:hAnsi="Times New Roman" w:cs="Times New Roman"/>
+          <w:sz w:val="24"/>
+          <w:szCs w:val="24"/>
+          <w:lang w:eastAsia="en-CA"/>
+        </w:rPr>
+        <w:tab/>
+      </w:r>
+      <w:r>
+        <w:rPr>
+          <w:rFonts w:ascii="Times New Roman" w:eastAsia="Times New Roman" w:hAnsi="Times New Roman" w:cs="Times New Roman"/>
+          <w:sz w:val="24"/>
+          <w:szCs w:val="24"/>
+          <w:lang w:eastAsia="en-CA"/>
+        </w:rPr>
+        <w:tab/>
+        <w:t>______________________</w:t>
+      </w:r>
+      <w:r>
+        <w:rPr>
+          <w:rFonts w:ascii="Times New Roman" w:eastAsia="Times New Roman" w:hAnsi="Times New Roman" w:cs="Times New Roman"/>
+          <w:sz w:val="24"/>
+          <w:szCs w:val="24"/>
+          <w:lang w:eastAsia="en-CA"/>
+        </w:rPr>
+        <w:tab/>
+        <w:t xml:space="preserve">                      </w:t>
+      </w:r>
+      <w:r>
+        <w:rPr>
+          <w:rFonts w:ascii="Times New Roman" w:eastAsia="Times New Roman" w:hAnsi="Times New Roman" w:cs="Times New Roman"/>
+          <w:sz w:val="24"/>
+          <w:szCs w:val="24"/>
+          <w:lang w:eastAsia="en-CA"/>
+        </w:rPr>
+        <w:tab/>
+      </w:r>
+    </w:p>
+    <w:p>
+      <w:pPr>
+        <w:spacing w:line="240" w:lineRule="auto"/>
+        <w:rPr>
+          <w:rFonts w:ascii="Times New Roman" w:eastAsia="Times New Roman" w:hAnsi="Times New Roman" w:cs="Times New Roman"/>
+          <w:sz w:val="24"/>
+          <w:szCs w:val="24"/>
+          <w:lang w:eastAsia="en-CA"/>
+        </w:rPr>
+      </w:pPr>
+      <w:r>
+        <w:rPr>
+          <w:rFonts w:ascii="Times New Roman" w:eastAsia="Times New Roman" w:hAnsi="Times New Roman" w:cs="Times New Roman"/>
+          <w:sz w:val="24"/>
+          <w:szCs w:val="24"/>
+          <w:lang w:eastAsia="en-CA"/>
+        </w:rPr>
+        <w:t>       </w:t>
+      </w:r>
+      <w:r>
+        <w:rPr>
+          <w:rFonts w:ascii="Times New Roman" w:eastAsia="Times New Roman" w:hAnsi="Times New Roman" w:cs="Times New Roman"/>
+          <w:sz w:val="24"/>
+          <w:szCs w:val="24"/>
+          <w:lang w:eastAsia="en-CA"/>
+        </w:rPr>
+        <w:tab/>
+        <w:t>Signature                                       </w:t>
+      </w:r>
+      <w:r>
+        <w:rPr>
+          <w:rFonts w:ascii="Times New Roman" w:eastAsia="Times New Roman" w:hAnsi="Times New Roman" w:cs="Times New Roman"/>
+          <w:sz w:val="24"/>
+          <w:szCs w:val="24"/>
+          <w:lang w:eastAsia="en-CA"/>
+        </w:rPr>
+        <w:tab/>
+        <w:t xml:space="preserve">           </w:t>
+      </w:r>
+      <w:r>
+        <w:rPr>
+          <w:rFonts w:ascii="Times New Roman" w:eastAsia="Times New Roman" w:hAnsi="Times New Roman" w:cs="Times New Roman"/>
+          <w:sz w:val="24"/>
+          <w:szCs w:val="24"/>
+          <w:lang w:eastAsia="en-CA"/>
+        </w:rPr>
+        <w:tab/>
+      </w:r>
+      <w:r>
+        <w:rPr>
+          <w:rFonts w:ascii="Times New Roman" w:eastAsia="Times New Roman" w:hAnsi="Times New Roman" w:cs="Times New Roman"/>
+          <w:sz w:val="24"/>
+          <w:szCs w:val="24"/>
+          <w:lang w:eastAsia="en-CA"/>
+        </w:rPr>
+        <w:tab/>
+        <w:t>Date</w:t>
+      </w:r>
+    </w:p>
+    <w:p>
+      <w:pPr>
+        <w:spacing w:line="240" w:lineRule="auto"/>
+        <w:rPr>
+          <w:rFonts w:ascii="Times New Roman" w:eastAsia="Times New Roman" w:hAnsi="Times New Roman" w:cs="Times New Roman"/>
+          <w:color w:val="auto"/>
+          <w:sz w:val="24"/>
+          <w:szCs w:val="24"/>
+          <w:lang w:eastAsia="en-CA"/>
+        </w:rPr>
+      </w:pPr>
+    </w:p>
+    <w:p>
+      <w:pPr>
+        <w:spacing w:line="240" w:lineRule="auto"/>
+        <w:rPr>
+          <w:rFonts w:ascii="Times New Roman" w:eastAsia="Times New Roman" w:hAnsi="Times New Roman" w:cs="Times New Roman"/>
+          <w:sz w:val="24"/>
+          <w:szCs w:val="24"/>
+          <w:lang w:eastAsia="en-CA"/>
+        </w:rPr>
+      </w:pPr>
+      <w:r>
+        <w:rPr>
+          <w:rFonts w:ascii="Times New Roman" w:eastAsia="Times New Roman" w:hAnsi="Times New Roman" w:cs="Times New Roman"/>
+          <w:sz w:val="24"/>
+          <w:szCs w:val="24"/>
+          <w:lang w:eastAsia="en-CA"/>
+        </w:rPr>
+        <w:t>Project Manager:</w:t>
+      </w:r>
+    </w:p>
+    <w:p>
+      <w:pPr>
+        <w:spacing w:line="240" w:lineRule="auto"/>
+        <w:rPr>
+          <w:rFonts w:ascii="Times New Roman" w:eastAsia="Times New Roman" w:hAnsi="Times New Roman" w:cs="Times New Roman"/>
+          <w:color w:val="auto"/>
+          <w:sz w:val="24"/>
+          <w:szCs w:val="24"/>
+          <w:lang w:eastAsia="en-CA"/>
+        </w:rPr>
+      </w:pPr>
+    </w:p>
+    <w:p>
+      <w:pPr>
+        <w:spacing w:line="240" w:lineRule="auto"/>
+        <w:rPr>
+          <w:rFonts w:ascii="Times New Roman" w:eastAsia="Times New Roman" w:hAnsi="Times New Roman" w:cs="Times New Roman"/>
+          <w:sz w:val="24"/>
+          <w:szCs w:val="24"/>
+          <w:lang w:eastAsia="en-CA"/>
+        </w:rPr>
+      </w:pPr>
+      <w:r>
+        <w:rPr>
+          <w:rFonts w:ascii="Times New Roman" w:eastAsia="Times New Roman" w:hAnsi="Times New Roman" w:cs="Times New Roman"/>
+          <w:sz w:val="24"/>
+          <w:szCs w:val="24"/>
+          <w:lang w:eastAsia="en-CA"/>
+        </w:rPr>
+        <w:t>___________________________   </w:t>
+      </w:r>
+      <w:r>
+        <w:rPr>
+          <w:rFonts w:ascii="Times New Roman" w:eastAsia="Times New Roman" w:hAnsi="Times New Roman" w:cs="Times New Roman"/>
+          <w:sz w:val="24"/>
+          <w:szCs w:val="24"/>
+          <w:lang w:eastAsia="en-CA"/>
+        </w:rPr>
+        <w:tab/>
+      </w:r>
+      <w:r>
+        <w:rPr>
+          <w:rFonts w:ascii="Times New Roman" w:eastAsia="Times New Roman" w:hAnsi="Times New Roman" w:cs="Times New Roman"/>
+          <w:sz w:val="24"/>
+          <w:szCs w:val="24"/>
+          <w:lang w:eastAsia="en-CA"/>
+        </w:rPr>
+        <w:tab/>
+      </w:r>
+      <w:r>
+        <w:rPr>
+          <w:rFonts w:ascii="Times New Roman" w:eastAsia="Times New Roman" w:hAnsi="Times New Roman" w:cs="Times New Roman"/>
+          <w:sz w:val="24"/>
+          <w:szCs w:val="24"/>
+          <w:lang w:eastAsia="en-CA"/>
+        </w:rPr>
+        <w:tab/>
+        <w:t>______________________    </w:t>
+      </w:r>
+      <w:r>
+        <w:rPr>
+          <w:rFonts w:ascii="Times New Roman" w:eastAsia="Times New Roman" w:hAnsi="Times New Roman" w:cs="Times New Roman"/>
+          <w:sz w:val="24"/>
+          <w:szCs w:val="24"/>
+          <w:lang w:eastAsia="en-CA"/>
+        </w:rPr>
+        <w:tab/>
+        <w:t xml:space="preserve">  </w:t>
+      </w:r>
+    </w:p>
+    <w:p>
+      <w:pPr>
+        <w:spacing w:line="240" w:lineRule="auto"/>
+        <w:ind w:firstLine="720"/>
+        <w:rPr>
+          <w:rFonts w:ascii="Times New Roman" w:eastAsia="Times New Roman" w:hAnsi="Times New Roman" w:cs="Times New Roman"/>
+          <w:color w:val="auto"/>
+          <w:sz w:val="24"/>
+          <w:szCs w:val="24"/>
+          <w:lang w:eastAsia="en-CA"/>
+        </w:rPr>
+      </w:pPr>
+      <w:r>
+        <w:rPr>
+          <w:rFonts w:ascii="Times New Roman" w:eastAsia="Times New Roman" w:hAnsi="Times New Roman" w:cs="Times New Roman"/>
+          <w:sz w:val="24"/>
+          <w:szCs w:val="24"/>
+          <w:lang w:eastAsia="en-CA"/>
+        </w:rPr>
+        <w:t>Signature                                                        </w:t>
+      </w:r>
+      <w:r>
+        <w:rPr>
+          <w:rFonts w:ascii="Times New Roman" w:eastAsia="Times New Roman" w:hAnsi="Times New Roman" w:cs="Times New Roman"/>
+          <w:sz w:val="24"/>
+          <w:szCs w:val="24"/>
+          <w:lang w:eastAsia="en-CA"/>
+        </w:rPr>
+        <w:tab/>
+        <w:t xml:space="preserve"> </w:t>
+      </w:r>
+      <w:r>
+        <w:rPr>
+          <w:rFonts w:ascii="Times New Roman" w:eastAsia="Times New Roman" w:hAnsi="Times New Roman" w:cs="Times New Roman"/>
+          <w:sz w:val="24"/>
+          <w:szCs w:val="24"/>
+          <w:lang w:eastAsia="en-CA"/>
+        </w:rPr>
+        <w:tab/>
+        <w:t>Date</w:t>
+      </w:r>
+    </w:p>
+    <w:p/>
+    <w:p/>
+    <w:p/>
     <w:p>
       <w:pPr>
         <w:pStyle w:val="Style1"/>
@@ -2420,6 +2979,42 @@
         <w:spacing w:before="0" w:after="0"/>
       </w:pPr>
       <w:bookmarkStart w:id="2" w:name="_Toc441744299"/>
+    </w:p>
+    <w:p>
+      <w:pPr>
+        <w:pStyle w:val="Style1"/>
+        <w:spacing w:before="0" w:after="0"/>
+      </w:pPr>
+    </w:p>
+    <w:p>
+      <w:pPr>
+        <w:pStyle w:val="Style1"/>
+        <w:spacing w:before="0" w:after="0"/>
+      </w:pPr>
+    </w:p>
+    <w:p>
+      <w:pPr>
+        <w:pStyle w:val="Style1"/>
+        <w:spacing w:before="0" w:after="0"/>
+      </w:pPr>
+    </w:p>
+    <w:p>
+      <w:pPr>
+        <w:pStyle w:val="Style1"/>
+        <w:spacing w:before="0" w:after="0"/>
+      </w:pPr>
+    </w:p>
+    <w:p>
+      <w:pPr>
+        <w:pStyle w:val="Style1"/>
+        <w:spacing w:before="0" w:after="0"/>
+      </w:pPr>
+    </w:p>
+    <w:p>
+      <w:pPr>
+        <w:pStyle w:val="Style1"/>
+        <w:spacing w:before="0" w:after="0"/>
+      </w:pPr>
       <w:commentRangeStart w:id="3"/>
       <w:r>
         <w:t>Management Summary</w:t>
@@ -2564,7 +3159,6 @@
           <w:sz w:val="24"/>
           <w:szCs w:val="24"/>
         </w:rPr>
-        <w:lastRenderedPageBreak/>
         <w:t xml:space="preserve">The ability to add random users to a </w:t>
       </w:r>
       <w:r>
@@ -3881,6 +4475,12 @@
     </w:p>
     <w:p>
       <w:pPr>
+        <w:pStyle w:val="Style1"/>
+        <w:spacing w:before="0" w:after="0"/>
+      </w:pPr>
+    </w:p>
+    <w:p>
+      <w:pPr>
         <w:spacing w:line="480" w:lineRule="auto"/>
       </w:pPr>
       <w:r>
@@ -3954,7 +4554,6 @@
       <w:r>
         <w:rPr>
           <w:noProof/>
-          <w:lang w:val="en-CA" w:eastAsia="en-CA"/>
         </w:rPr>
         <w:drawing>
           <wp:inline distT="114300" distB="114300" distL="114300" distR="114300" wp14:anchorId="37EED3D5" wp14:editId="604154EA">
@@ -5284,7 +5883,6 @@
       <w:r>
         <w:rPr>
           <w:noProof/>
-          <w:lang w:val="en-CA" w:eastAsia="en-CA"/>
         </w:rPr>
         <w:drawing>
           <wp:inline distT="114300" distB="114300" distL="114300" distR="114300" wp14:anchorId="45637A3C" wp14:editId="145538D9">
@@ -6233,7 +6831,6 @@
       <w:r>
         <w:rPr>
           <w:noProof/>
-          <w:lang w:val="en-CA" w:eastAsia="en-CA"/>
         </w:rPr>
         <w:drawing>
           <wp:inline distT="114300" distB="114300" distL="114300" distR="114300" wp14:anchorId="2472A9A3" wp14:editId="5DE28CA8">
@@ -6323,7 +6920,6 @@
       <w:r>
         <w:rPr>
           <w:noProof/>
-          <w:lang w:val="en-CA" w:eastAsia="en-CA"/>
         </w:rPr>
         <w:drawing>
           <wp:inline distT="114300" distB="114300" distL="114300" distR="114300" wp14:anchorId="573AFCF2" wp14:editId="0D06A9AE">
@@ -6404,7 +7000,6 @@
       <w:r>
         <w:rPr>
           <w:noProof/>
-          <w:lang w:val="en-CA" w:eastAsia="en-CA"/>
         </w:rPr>
         <w:drawing>
           <wp:inline distT="114300" distB="114300" distL="114300" distR="114300" wp14:anchorId="53A842EA" wp14:editId="791BE884">
@@ -7291,7 +7886,6 @@
       <w:r>
         <w:rPr>
           <w:noProof/>
-          <w:lang w:val="en-CA" w:eastAsia="en-CA"/>
         </w:rPr>
         <w:drawing>
           <wp:inline distT="114300" distB="114300" distL="114300" distR="114300" wp14:anchorId="3EB4042B" wp14:editId="1B10B4F9">
@@ -7398,7 +7992,6 @@
       <w:r>
         <w:rPr>
           <w:noProof/>
-          <w:lang w:val="en-CA" w:eastAsia="en-CA"/>
         </w:rPr>
         <w:drawing>
           <wp:inline distT="114300" distB="114300" distL="114300" distR="114300" wp14:anchorId="6AFB75A4" wp14:editId="4BDD15D4">
@@ -7462,7 +8055,6 @@
       <w:r>
         <w:rPr>
           <w:noProof/>
-          <w:lang w:val="en-CA" w:eastAsia="en-CA"/>
         </w:rPr>
         <w:drawing>
           <wp:inline distT="114300" distB="114300" distL="114300" distR="114300" wp14:anchorId="7B9B4C97" wp14:editId="0FD63040">
@@ -8517,7 +9109,6 @@
       <w:r>
         <w:rPr>
           <w:noProof/>
-          <w:lang w:val="en-CA" w:eastAsia="en-CA"/>
         </w:rPr>
         <w:drawing>
           <wp:inline distT="114300" distB="114300" distL="114300" distR="114300" wp14:anchorId="2705B03D" wp14:editId="2046D55A">
@@ -8593,7 +9184,6 @@
       <w:r>
         <w:rPr>
           <w:noProof/>
-          <w:lang w:val="en-CA" w:eastAsia="en-CA"/>
         </w:rPr>
         <w:lastRenderedPageBreak/>
         <w:drawing>
@@ -8653,7 +9243,6 @@
       <w:r>
         <w:rPr>
           <w:noProof/>
-          <w:lang w:val="en-CA" w:eastAsia="en-CA"/>
         </w:rPr>
         <w:drawing>
           <wp:inline distT="114300" distB="114300" distL="114300" distR="114300" wp14:anchorId="4E6CCEE4" wp14:editId="3F49D44C">
@@ -9620,7 +10209,6 @@
       <w:r>
         <w:rPr>
           <w:noProof/>
-          <w:lang w:val="en-CA" w:eastAsia="en-CA"/>
         </w:rPr>
         <w:drawing>
           <wp:inline distT="114300" distB="114300" distL="114300" distR="114300" wp14:anchorId="0E624ECA" wp14:editId="6C75536D">
@@ -9704,7 +10292,6 @@
       <w:r>
         <w:rPr>
           <w:noProof/>
-          <w:lang w:val="en-CA" w:eastAsia="en-CA"/>
         </w:rPr>
         <w:lastRenderedPageBreak/>
         <w:drawing>
@@ -9783,7 +10370,6 @@
       <w:r>
         <w:rPr>
           <w:noProof/>
-          <w:lang w:val="en-CA" w:eastAsia="en-CA"/>
         </w:rPr>
         <w:drawing>
           <wp:inline distT="114300" distB="114300" distL="114300" distR="114300" wp14:anchorId="3299A236" wp14:editId="4AF0CF94">
@@ -10845,7 +11431,6 @@
       <w:r>
         <w:rPr>
           <w:noProof/>
-          <w:lang w:val="en-CA" w:eastAsia="en-CA"/>
         </w:rPr>
         <w:drawing>
           <wp:inline distT="114300" distB="114300" distL="114300" distR="114300" wp14:anchorId="13584912" wp14:editId="3CF7E505">
@@ -10923,7 +11508,6 @@
       <w:r>
         <w:rPr>
           <w:noProof/>
-          <w:lang w:val="en-CA" w:eastAsia="en-CA"/>
         </w:rPr>
         <w:lastRenderedPageBreak/>
         <w:drawing>
@@ -10988,7 +11572,6 @@
       <w:r>
         <w:rPr>
           <w:noProof/>
-          <w:lang w:val="en-CA" w:eastAsia="en-CA"/>
         </w:rPr>
         <w:drawing>
           <wp:inline distT="114300" distB="114300" distL="114300" distR="114300" wp14:anchorId="1312E276" wp14:editId="56867B71">
@@ -12006,7 +12589,6 @@
       <w:r>
         <w:rPr>
           <w:noProof/>
-          <w:lang w:val="en-CA" w:eastAsia="en-CA"/>
         </w:rPr>
         <w:drawing>
           <wp:inline distT="114300" distB="114300" distL="114300" distR="114300" wp14:anchorId="003A8F32" wp14:editId="61942F47">
@@ -12085,7 +12667,6 @@
       <w:r>
         <w:rPr>
           <w:noProof/>
-          <w:lang w:val="en-CA" w:eastAsia="en-CA"/>
         </w:rPr>
         <w:drawing>
           <wp:inline distT="114300" distB="114300" distL="114300" distR="114300" wp14:anchorId="0CE6A6E4" wp14:editId="079D3081">
@@ -12144,7 +12725,6 @@
       <w:r>
         <w:rPr>
           <w:noProof/>
-          <w:lang w:val="en-CA" w:eastAsia="en-CA"/>
         </w:rPr>
         <w:drawing>
           <wp:inline distT="114300" distB="114300" distL="114300" distR="114300" wp14:anchorId="345A76C4" wp14:editId="0D8B15FF">
@@ -12249,7 +12829,6 @@
       <w:r>
         <w:rPr>
           <w:noProof/>
-          <w:lang w:val="en-CA" w:eastAsia="en-CA"/>
         </w:rPr>
         <w:drawing>
           <wp:inline distT="114300" distB="114300" distL="114300" distR="114300" wp14:anchorId="2BD7947B" wp14:editId="0867F90C">
@@ -12365,7 +12944,6 @@
       <w:r>
         <w:rPr>
           <w:noProof/>
-          <w:lang w:val="en-CA" w:eastAsia="en-CA"/>
         </w:rPr>
         <w:drawing>
           <wp:inline distT="114300" distB="114300" distL="114300" distR="114300" wp14:anchorId="17C9E3FB" wp14:editId="373BC483">
@@ -12450,7 +13028,6 @@
       <w:r>
         <w:rPr>
           <w:noProof/>
-          <w:lang w:val="en-CA" w:eastAsia="en-CA"/>
         </w:rPr>
         <w:drawing>
           <wp:inline distT="114300" distB="114300" distL="114300" distR="114300" wp14:anchorId="0AEEB580" wp14:editId="02B5B629">
@@ -12586,7 +13163,6 @@
       <w:r>
         <w:rPr>
           <w:noProof/>
-          <w:lang w:val="en-CA" w:eastAsia="en-CA"/>
         </w:rPr>
         <w:drawing>
           <wp:inline distT="114300" distB="114300" distL="114300" distR="114300" wp14:anchorId="101A0163" wp14:editId="50B3F92D">
@@ -12666,7 +13242,6 @@
       <w:r>
         <w:rPr>
           <w:noProof/>
-          <w:lang w:val="en-CA" w:eastAsia="en-CA"/>
         </w:rPr>
         <w:drawing>
           <wp:inline distT="114300" distB="114300" distL="114300" distR="114300" wp14:anchorId="236B0565" wp14:editId="5BBAC98F">
@@ -12781,7 +13356,6 @@
       <w:r>
         <w:rPr>
           <w:noProof/>
-          <w:lang w:val="en-CA" w:eastAsia="en-CA"/>
         </w:rPr>
         <w:drawing>
           <wp:inline distT="114300" distB="114300" distL="114300" distR="114300" wp14:anchorId="27D352EF" wp14:editId="71216872">
@@ -12905,7 +13479,6 @@
       <w:r>
         <w:rPr>
           <w:noProof/>
-          <w:lang w:val="en-CA" w:eastAsia="en-CA"/>
         </w:rPr>
         <w:drawing>
           <wp:inline distT="114300" distB="114300" distL="114300" distR="114300" wp14:anchorId="29B0E483" wp14:editId="023B3C40">
@@ -13030,7 +13603,6 @@
       <w:r>
         <w:rPr>
           <w:noProof/>
-          <w:lang w:val="en-CA" w:eastAsia="en-CA"/>
         </w:rPr>
         <w:drawing>
           <wp:inline distT="114300" distB="114300" distL="114300" distR="114300" wp14:anchorId="358321BE" wp14:editId="02B23C3D">
@@ -16295,7 +16867,6 @@
       <w:r>
         <w:rPr>
           <w:noProof/>
-          <w:lang w:val="en-CA" w:eastAsia="en-CA"/>
         </w:rPr>
         <w:drawing>
           <wp:inline distT="0" distB="0" distL="0" distR="0" wp14:anchorId="414F0163" wp14:editId="7A57DCC7">
@@ -16640,7 +17211,6 @@
           <w:sz w:val="24"/>
           <w:szCs w:val="24"/>
           <w:u w:val="none"/>
-          <w:lang w:val="en-CA" w:eastAsia="en-CA"/>
         </w:rPr>
         <w:drawing>
           <wp:inline distT="0" distB="0" distL="0" distR="0" wp14:anchorId="1E268D25" wp14:editId="24C9EA02">
@@ -17010,7 +17580,6 @@
       <w:r>
         <w:rPr>
           <w:noProof/>
-          <w:lang w:val="en-CA" w:eastAsia="en-CA"/>
         </w:rPr>
         <w:drawing>
           <wp:inline distT="0" distB="0" distL="0" distR="0" wp14:anchorId="271D5867" wp14:editId="346419EA">
@@ -17395,7 +17964,6 @@
           <w:sz w:val="24"/>
           <w:szCs w:val="24"/>
           <w:u w:val="none"/>
-          <w:lang w:val="en-CA" w:eastAsia="en-CA"/>
         </w:rPr>
         <w:drawing>
           <wp:inline distT="0" distB="0" distL="0" distR="0" wp14:anchorId="79D99E6D" wp14:editId="3AB799D8">
@@ -17641,7 +18209,6 @@
       <w:r>
         <w:rPr>
           <w:noProof/>
-          <w:lang w:val="en-CA" w:eastAsia="en-CA"/>
         </w:rPr>
         <w:drawing>
           <wp:inline distT="0" distB="0" distL="0" distR="0" wp14:anchorId="45022D50" wp14:editId="4623A1C5">
@@ -17965,7 +18532,6 @@
           <w:sz w:val="24"/>
           <w:szCs w:val="24"/>
           <w:u w:val="none"/>
-          <w:lang w:val="en-CA" w:eastAsia="en-CA"/>
         </w:rPr>
         <w:drawing>
           <wp:inline distT="0" distB="0" distL="0" distR="0" wp14:anchorId="2E2F0144" wp14:editId="5A493A56">
@@ -18066,8 +18632,6 @@
         </w:rPr>
         <w:t>User will be able to select each contact and able to private message, view profile and remove them from the contact list.</w:t>
       </w:r>
-      <w:bookmarkStart w:id="26" w:name="_GoBack"/>
-      <w:bookmarkEnd w:id="26"/>
       <w:r>
         <w:rPr>
           <w:sz w:val="24"/>
@@ -18076,11 +18640,26 @@
         </w:rPr>
         <w:br w:type="page"/>
       </w:r>
-      <w:bookmarkStart w:id="27" w:name="_Toc441744320"/>
+      <w:bookmarkStart w:id="26" w:name="_Toc441744320"/>
       <w:r>
         <w:lastRenderedPageBreak/>
         <w:t>Database Design</w:t>
       </w:r>
+      <w:bookmarkEnd w:id="26"/>
+    </w:p>
+    <w:p>
+      <w:pPr>
+        <w:pStyle w:val="Style1"/>
+        <w:spacing w:before="0" w:after="0"/>
+        <w:jc w:val="left"/>
+        <w:rPr>
+          <w:b/>
+          <w:sz w:val="24"/>
+          <w:szCs w:val="24"/>
+          <w:u w:val="none"/>
+        </w:rPr>
+      </w:pPr>
+      <w:bookmarkStart w:id="27" w:name="_GoBack"/>
       <w:bookmarkEnd w:id="27"/>
     </w:p>
     <w:p>
@@ -18132,7 +18711,6 @@
       <w:r>
         <w:rPr>
           <w:noProof/>
-          <w:lang w:val="en-CA" w:eastAsia="en-CA"/>
         </w:rPr>
         <w:drawing>
           <wp:inline distT="114300" distB="114300" distL="114300" distR="114300" wp14:anchorId="0ABD9BD9" wp14:editId="27108357">
@@ -22181,7 +22759,7 @@
 </file>
 
 <file path=word/comments.xml><?xml version="1.0" encoding="utf-8"?>
-<w:comments xmlns:wpc="http://schemas.microsoft.com/office/word/2010/wordprocessingCanvas" xmlns:mc="http://schemas.openxmlformats.org/markup-compatibility/2006" xmlns:o="urn:schemas-microsoft-com:office:office" xmlns:r="http://schemas.openxmlformats.org/officeDocument/2006/relationships" xmlns:m="http://schemas.openxmlformats.org/officeDocument/2006/math" xmlns:v="urn:schemas-microsoft-com:vml" xmlns:wp14="http://schemas.microsoft.com/office/word/2010/wordprocessingDrawing" xmlns:wp="http://schemas.openxmlformats.org/drawingml/2006/wordprocessingDrawing" xmlns:w10="urn:schemas-microsoft-com:office:word" xmlns:w="http://schemas.openxmlformats.org/wordprocessingml/2006/main" xmlns:w14="http://schemas.microsoft.com/office/word/2010/wordml" xmlns:wpg="http://schemas.microsoft.com/office/word/2010/wordprocessingGroup" xmlns:wpi="http://schemas.microsoft.com/office/word/2010/wordprocessingInk" xmlns:wne="http://schemas.microsoft.com/office/word/2006/wordml" xmlns:wps="http://schemas.microsoft.com/office/word/2010/wordprocessingShape" mc:Ignorable="w14 wp14">
+<w:comments xmlns:wpc="http://schemas.microsoft.com/office/word/2010/wordprocessingCanvas" xmlns:mc="http://schemas.openxmlformats.org/markup-compatibility/2006" xmlns:o="urn:schemas-microsoft-com:office:office" xmlns:r="http://schemas.openxmlformats.org/officeDocument/2006/relationships" xmlns:m="http://schemas.openxmlformats.org/officeDocument/2006/math" xmlns:v="urn:schemas-microsoft-com:vml" xmlns:wp14="http://schemas.microsoft.com/office/word/2010/wordprocessingDrawing" xmlns:wp="http://schemas.openxmlformats.org/drawingml/2006/wordprocessingDrawing" xmlns:w10="urn:schemas-microsoft-com:office:word" xmlns:w="http://schemas.openxmlformats.org/wordprocessingml/2006/main" xmlns:w14="http://schemas.microsoft.com/office/word/2010/wordml" xmlns:w15="http://schemas.microsoft.com/office/word/2012/wordml" xmlns:wpg="http://schemas.microsoft.com/office/word/2010/wordprocessingGroup" xmlns:wpi="http://schemas.microsoft.com/office/word/2010/wordprocessingInk" xmlns:wne="http://schemas.microsoft.com/office/word/2006/wordml" xmlns:wps="http://schemas.microsoft.com/office/word/2010/wordprocessingShape" mc:Ignorable="w14 w15 wp14">
   <w:comment w:id="3" w:author="Matthew Hutchinson" w:date="2016-01-21T04:03:00Z" w:initials="">
     <w:p>
       <w:pPr>
@@ -22260,8 +22838,8 @@
 </file>
 
 <file path=word/numbering.xml><?xml version="1.0" encoding="utf-8"?>
-<w:numbering xmlns:wpc="http://schemas.microsoft.com/office/word/2010/wordprocessingCanvas" xmlns:mc="http://schemas.openxmlformats.org/markup-compatibility/2006" xmlns:o="urn:schemas-microsoft-com:office:office" xmlns:r="http://schemas.openxmlformats.org/officeDocument/2006/relationships" xmlns:m="http://schemas.openxmlformats.org/officeDocument/2006/math" xmlns:v="urn:schemas-microsoft-com:vml" xmlns:wp14="http://schemas.microsoft.com/office/word/2010/wordprocessingDrawing" xmlns:wp="http://schemas.openxmlformats.org/drawingml/2006/wordprocessingDrawing" xmlns:w10="urn:schemas-microsoft-com:office:word" xmlns:w="http://schemas.openxmlformats.org/wordprocessingml/2006/main" xmlns:w14="http://schemas.microsoft.com/office/word/2010/wordml" xmlns:wpg="http://schemas.microsoft.com/office/word/2010/wordprocessingGroup" xmlns:wpi="http://schemas.microsoft.com/office/word/2010/wordprocessingInk" xmlns:wne="http://schemas.microsoft.com/office/word/2006/wordml" xmlns:wps="http://schemas.microsoft.com/office/word/2010/wordprocessingShape" mc:Ignorable="w14 wp14">
-  <w:abstractNum w:abstractNumId="0">
+<w:numbering xmlns:wpc="http://schemas.microsoft.com/office/word/2010/wordprocessingCanvas" xmlns:mc="http://schemas.openxmlformats.org/markup-compatibility/2006" xmlns:o="urn:schemas-microsoft-com:office:office" xmlns:r="http://schemas.openxmlformats.org/officeDocument/2006/relationships" xmlns:m="http://schemas.openxmlformats.org/officeDocument/2006/math" xmlns:v="urn:schemas-microsoft-com:vml" xmlns:wp14="http://schemas.microsoft.com/office/word/2010/wordprocessingDrawing" xmlns:wp="http://schemas.openxmlformats.org/drawingml/2006/wordprocessingDrawing" xmlns:w10="urn:schemas-microsoft-com:office:word" xmlns:w="http://schemas.openxmlformats.org/wordprocessingml/2006/main" xmlns:w14="http://schemas.microsoft.com/office/word/2010/wordml" xmlns:w15="http://schemas.microsoft.com/office/word/2012/wordml" xmlns:wpg="http://schemas.microsoft.com/office/word/2010/wordprocessingGroup" xmlns:wpi="http://schemas.microsoft.com/office/word/2010/wordprocessingInk" xmlns:wne="http://schemas.microsoft.com/office/word/2006/wordml" xmlns:wps="http://schemas.microsoft.com/office/word/2010/wordprocessingShape" mc:Ignorable="w14 w15 wp14">
+  <w:abstractNum w:abstractNumId="0" w15:restartNumberingAfterBreak="0">
     <w:nsid w:val="03770F77"/>
     <w:multiLevelType w:val="multilevel"/>
     <w:tmpl w:val="0EC273F2"/>
@@ -22374,7 +22952,7 @@
       </w:rPr>
     </w:lvl>
   </w:abstractNum>
-  <w:abstractNum w:abstractNumId="1">
+  <w:abstractNum w:abstractNumId="1" w15:restartNumberingAfterBreak="0">
     <w:nsid w:val="096343E5"/>
     <w:multiLevelType w:val="hybridMultilevel"/>
     <w:tmpl w:val="CE50649A"/>
@@ -22489,7 +23067,7 @@
       </w:rPr>
     </w:lvl>
   </w:abstractNum>
-  <w:abstractNum w:abstractNumId="2">
+  <w:abstractNum w:abstractNumId="2" w15:restartNumberingAfterBreak="0">
     <w:nsid w:val="10A66800"/>
     <w:multiLevelType w:val="hybridMultilevel"/>
     <w:tmpl w:val="48DEF506"/>
@@ -22575,7 +23153,7 @@
       </w:pPr>
     </w:lvl>
   </w:abstractNum>
-  <w:abstractNum w:abstractNumId="3">
+  <w:abstractNum w:abstractNumId="3" w15:restartNumberingAfterBreak="0">
     <w:nsid w:val="26C0480F"/>
     <w:multiLevelType w:val="multilevel"/>
     <w:tmpl w:val="3C829060"/>
@@ -22688,7 +23266,7 @@
       </w:rPr>
     </w:lvl>
   </w:abstractNum>
-  <w:abstractNum w:abstractNumId="4">
+  <w:abstractNum w:abstractNumId="4" w15:restartNumberingAfterBreak="0">
     <w:nsid w:val="2E5D5933"/>
     <w:multiLevelType w:val="hybridMultilevel"/>
     <w:tmpl w:val="95EAB578"/>
@@ -22801,7 +23379,7 @@
       </w:rPr>
     </w:lvl>
   </w:abstractNum>
-  <w:abstractNum w:abstractNumId="5">
+  <w:abstractNum w:abstractNumId="5" w15:restartNumberingAfterBreak="0">
     <w:nsid w:val="2FF34B93"/>
     <w:multiLevelType w:val="multilevel"/>
     <w:tmpl w:val="F91AEB88"/>
@@ -22914,7 +23492,7 @@
       </w:rPr>
     </w:lvl>
   </w:abstractNum>
-  <w:abstractNum w:abstractNumId="6">
+  <w:abstractNum w:abstractNumId="6" w15:restartNumberingAfterBreak="0">
     <w:nsid w:val="37212EE9"/>
     <w:multiLevelType w:val="multilevel"/>
     <w:tmpl w:val="9AD66E7A"/>
@@ -23027,7 +23605,7 @@
       </w:rPr>
     </w:lvl>
   </w:abstractNum>
-  <w:abstractNum w:abstractNumId="7">
+  <w:abstractNum w:abstractNumId="7" w15:restartNumberingAfterBreak="0">
     <w:nsid w:val="381C443B"/>
     <w:multiLevelType w:val="multilevel"/>
     <w:tmpl w:val="94D8CF1A"/>
@@ -23140,7 +23718,7 @@
       </w:rPr>
     </w:lvl>
   </w:abstractNum>
-  <w:abstractNum w:abstractNumId="8">
+  <w:abstractNum w:abstractNumId="8" w15:restartNumberingAfterBreak="0">
     <w:nsid w:val="3C1E096D"/>
     <w:multiLevelType w:val="hybridMultilevel"/>
     <w:tmpl w:val="97E6B838"/>
@@ -23255,7 +23833,7 @@
       </w:rPr>
     </w:lvl>
   </w:abstractNum>
-  <w:abstractNum w:abstractNumId="9">
+  <w:abstractNum w:abstractNumId="9" w15:restartNumberingAfterBreak="0">
     <w:nsid w:val="3E1449D9"/>
     <w:multiLevelType w:val="multilevel"/>
     <w:tmpl w:val="9A32E16E"/>
@@ -23368,7 +23946,7 @@
       </w:rPr>
     </w:lvl>
   </w:abstractNum>
-  <w:abstractNum w:abstractNumId="10">
+  <w:abstractNum w:abstractNumId="10" w15:restartNumberingAfterBreak="0">
     <w:nsid w:val="45B87750"/>
     <w:multiLevelType w:val="hybridMultilevel"/>
     <w:tmpl w:val="1778BDCA"/>
@@ -23483,7 +24061,7 @@
       </w:rPr>
     </w:lvl>
   </w:abstractNum>
-  <w:abstractNum w:abstractNumId="11">
+  <w:abstractNum w:abstractNumId="11" w15:restartNumberingAfterBreak="0">
     <w:nsid w:val="4A1A0E63"/>
     <w:multiLevelType w:val="multilevel"/>
     <w:tmpl w:val="50646F6E"/>
@@ -23596,7 +24174,7 @@
       </w:rPr>
     </w:lvl>
   </w:abstractNum>
-  <w:abstractNum w:abstractNumId="12">
+  <w:abstractNum w:abstractNumId="12" w15:restartNumberingAfterBreak="0">
     <w:nsid w:val="4A590C4D"/>
     <w:multiLevelType w:val="multilevel"/>
     <w:tmpl w:val="128CF58E"/>
@@ -23709,7 +24287,7 @@
       </w:rPr>
     </w:lvl>
   </w:abstractNum>
-  <w:abstractNum w:abstractNumId="13">
+  <w:abstractNum w:abstractNumId="13" w15:restartNumberingAfterBreak="0">
     <w:nsid w:val="54B3159E"/>
     <w:multiLevelType w:val="multilevel"/>
     <w:tmpl w:val="06A0A88C"/>
@@ -23822,7 +24400,7 @@
       </w:rPr>
     </w:lvl>
   </w:abstractNum>
-  <w:abstractNum w:abstractNumId="14">
+  <w:abstractNum w:abstractNumId="14" w15:restartNumberingAfterBreak="0">
     <w:nsid w:val="6922148A"/>
     <w:multiLevelType w:val="hybridMultilevel"/>
     <w:tmpl w:val="5E80E174"/>
@@ -23937,7 +24515,7 @@
       </w:rPr>
     </w:lvl>
   </w:abstractNum>
-  <w:abstractNum w:abstractNumId="15">
+  <w:abstractNum w:abstractNumId="15" w15:restartNumberingAfterBreak="0">
     <w:nsid w:val="72697AC7"/>
     <w:multiLevelType w:val="multilevel"/>
     <w:tmpl w:val="DC4C0140"/>
@@ -24050,7 +24628,7 @@
       </w:rPr>
     </w:lvl>
   </w:abstractNum>
-  <w:abstractNum w:abstractNumId="16">
+  <w:abstractNum w:abstractNumId="16" w15:restartNumberingAfterBreak="0">
     <w:nsid w:val="73974012"/>
     <w:multiLevelType w:val="hybridMultilevel"/>
     <w:tmpl w:val="6A107A28"/>
@@ -24165,7 +24743,7 @@
       </w:rPr>
     </w:lvl>
   </w:abstractNum>
-  <w:abstractNum w:abstractNumId="17">
+  <w:abstractNum w:abstractNumId="17" w15:restartNumberingAfterBreak="0">
     <w:nsid w:val="759C28D7"/>
     <w:multiLevelType w:val="hybridMultilevel"/>
     <w:tmpl w:val="FB30E6E2"/>
@@ -24278,7 +24856,7 @@
       </w:rPr>
     </w:lvl>
   </w:abstractNum>
-  <w:abstractNum w:abstractNumId="18">
+  <w:abstractNum w:abstractNumId="18" w15:restartNumberingAfterBreak="0">
     <w:nsid w:val="7D6317A4"/>
     <w:multiLevelType w:val="multilevel"/>
     <w:tmpl w:val="2508F98C"/>
@@ -24391,7 +24969,7 @@
       </w:rPr>
     </w:lvl>
   </w:abstractNum>
-  <w:abstractNum w:abstractNumId="19">
+  <w:abstractNum w:abstractNumId="19" w15:restartNumberingAfterBreak="0">
     <w:nsid w:val="7D9751C5"/>
     <w:multiLevelType w:val="hybridMultilevel"/>
     <w:tmpl w:val="8760D3DC"/>
@@ -24549,7 +25127,7 @@
 </file>
 
 <file path=word/styles.xml><?xml version="1.0" encoding="utf-8"?>
-<w:styles xmlns:mc="http://schemas.openxmlformats.org/markup-compatibility/2006" xmlns:r="http://schemas.openxmlformats.org/officeDocument/2006/relationships" xmlns:w="http://schemas.openxmlformats.org/wordprocessingml/2006/main" xmlns:w14="http://schemas.microsoft.com/office/word/2010/wordml" mc:Ignorable="w14">
+<w:styles xmlns:mc="http://schemas.openxmlformats.org/markup-compatibility/2006" xmlns:r="http://schemas.openxmlformats.org/officeDocument/2006/relationships" xmlns:w="http://schemas.openxmlformats.org/wordprocessingml/2006/main" xmlns:w14="http://schemas.microsoft.com/office/word/2010/wordml" xmlns:w15="http://schemas.microsoft.com/office/word/2012/wordml" mc:Ignorable="w14 w15">
   <w:docDefaults>
     <w:rPrDefault>
       <w:rPr>
@@ -24566,851 +25144,378 @@
       </w:pPr>
     </w:pPrDefault>
   </w:docDefaults>
-  <w:latentStyles w:defLockedState="0" w:defUIPriority="99" w:defSemiHidden="1" w:defUnhideWhenUsed="1" w:defQFormat="0" w:count="267">
-    <w:lsdException w:name="Normal" w:semiHidden="0" w:uiPriority="0" w:unhideWhenUsed="0" w:qFormat="1"/>
-    <w:lsdException w:name="heading 1" w:semiHidden="0" w:uiPriority="9" w:unhideWhenUsed="0" w:qFormat="1"/>
-    <w:lsdException w:name="heading 2" w:uiPriority="9" w:qFormat="1"/>
-    <w:lsdException w:name="heading 3" w:uiPriority="9" w:qFormat="1"/>
-    <w:lsdException w:name="heading 4" w:uiPriority="9" w:qFormat="1"/>
-    <w:lsdException w:name="heading 5" w:uiPriority="9" w:qFormat="1"/>
-    <w:lsdException w:name="heading 6" w:uiPriority="9" w:qFormat="1"/>
-    <w:lsdException w:name="heading 7" w:uiPriority="9" w:qFormat="1"/>
-    <w:lsdException w:name="heading 8" w:uiPriority="9" w:qFormat="1"/>
-    <w:lsdException w:name="heading 9" w:uiPriority="9" w:qFormat="1"/>
-    <w:lsdException w:name="toc 1" w:uiPriority="39"/>
-    <w:lsdException w:name="toc 2" w:uiPriority="39"/>
-    <w:lsdException w:name="toc 3" w:uiPriority="39"/>
-    <w:lsdException w:name="toc 4" w:uiPriority="39"/>
-    <w:lsdException w:name="toc 5" w:uiPriority="39"/>
-    <w:lsdException w:name="toc 6" w:uiPriority="39"/>
-    <w:lsdException w:name="toc 7" w:uiPriority="39"/>
-    <w:lsdException w:name="toc 8" w:uiPriority="39"/>
-    <w:lsdException w:name="toc 9" w:uiPriority="39"/>
-    <w:lsdException w:name="caption" w:uiPriority="35" w:qFormat="1"/>
-    <w:lsdException w:name="Title" w:semiHidden="0" w:uiPriority="10" w:unhideWhenUsed="0" w:qFormat="1"/>
-    <w:lsdException w:name="Default Paragraph Font" w:uiPriority="1"/>
-    <w:lsdException w:name="Subtitle" w:semiHidden="0" w:uiPriority="11" w:unhideWhenUsed="0" w:qFormat="1"/>
-    <w:lsdException w:name="Strong" w:semiHidden="0" w:uiPriority="22" w:unhideWhenUsed="0" w:qFormat="1"/>
-    <w:lsdException w:name="Emphasis" w:semiHidden="0" w:uiPriority="20" w:unhideWhenUsed="0" w:qFormat="1"/>
-    <w:lsdException w:name="Table Grid" w:semiHidden="0" w:uiPriority="39" w:unhideWhenUsed="0"/>
-    <w:lsdException w:name="Placeholder Text" w:unhideWhenUsed="0"/>
-    <w:lsdException w:name="No Spacing" w:semiHidden="0" w:uiPriority="1" w:unhideWhenUsed="0" w:qFormat="1"/>
-    <w:lsdException w:name="Light Shading" w:semiHidden="0" w:uiPriority="60" w:unhideWhenUsed="0"/>
-    <w:lsdException w:name="Light List" w:semiHidden="0" w:uiPriority="61" w:unhideWhenUsed="0"/>
-    <w:lsdException w:name="Light Grid" w:semiHidden="0" w:uiPriority="62" w:unhideWhenUsed="0"/>
-    <w:lsdException w:name="Medium Shading 1" w:semiHidden="0" w:uiPriority="63" w:unhideWhenUsed="0"/>
-    <w:lsdException w:name="Medium Shading 2" w:semiHidden="0" w:uiPriority="64" w:unhideWhenUsed="0"/>
-    <w:lsdException w:name="Medium List 1" w:semiHidden="0" w:uiPriority="65" w:unhideWhenUsed="0"/>
-    <w:lsdException w:name="Medium List 2" w:semiHidden="0" w:uiPriority="66" w:unhideWhenUsed="0"/>
-    <w:lsdException w:name="Medium Grid 1" w:semiHidden="0" w:uiPriority="67" w:unhideWhenUsed="0"/>
-    <w:lsdException w:name="Medium Grid 2" w:semiHidden="0" w:uiPriority="68" w:unhideWhenUsed="0"/>
-    <w:lsdException w:name="Medium Grid 3" w:semiHidden="0" w:uiPriority="69" w:unhideWhenUsed="0"/>
-    <w:lsdException w:name="Dark List" w:semiHidden="0" w:uiPriority="70" w:unhideWhenUsed="0"/>
-    <w:lsdException w:name="Colorful Shading" w:semiHidden="0" w:uiPriority="71" w:unhideWhenUsed="0"/>
-    <w:lsdException w:name="Colorful List" w:semiHidden="0" w:uiPriority="72" w:unhideWhenUsed="0"/>
-    <w:lsdException w:name="Colorful Grid" w:semiHidden="0" w:uiPriority="73" w:unhideWhenUsed="0"/>
-    <w:lsdException w:name="Light Shading Accent 1" w:semiHidden="0" w:uiPriority="60" w:unhideWhenUsed="0"/>
-    <w:lsdException w:name="Light List Accent 1" w:semiHidden="0" w:uiPriority="61" w:unhideWhenUsed="0"/>
-    <w:lsdException w:name="Light Grid Accent 1" w:semiHidden="0" w:uiPriority="62" w:unhideWhenUsed="0"/>
-    <w:lsdException w:name="Medium Shading 1 Accent 1" w:semiHidden="0" w:uiPriority="63" w:unhideWhenUsed="0"/>
-    <w:lsdException w:name="Medium Shading 2 Accent 1" w:semiHidden="0" w:uiPriority="64" w:unhideWhenUsed="0"/>
-    <w:lsdException w:name="Medium List 1 Accent 1" w:semiHidden="0" w:uiPriority="65" w:unhideWhenUsed="0"/>
-    <w:lsdException w:name="Revision" w:unhideWhenUsed="0"/>
-    <w:lsdException w:name="List Paragraph" w:semiHidden="0" w:uiPriority="34" w:unhideWhenUsed="0" w:qFormat="1"/>
-    <w:lsdException w:name="Quote" w:semiHidden="0" w:uiPriority="29" w:unhideWhenUsed="0" w:qFormat="1"/>
-    <w:lsdException w:name="Intense Quote" w:semiHidden="0" w:uiPriority="30" w:unhideWhenUsed="0" w:qFormat="1"/>
-    <w:lsdException w:name="Medium List 2 Accent 1" w:semiHidden="0" w:uiPriority="66" w:unhideWhenUsed="0"/>
-    <w:lsdException w:name="Medium Grid 1 Accent 1" w:semiHidden="0" w:uiPriority="67" w:unhideWhenUsed="0"/>
-    <w:lsdException w:name="Medium Grid 2 Accent 1" w:semiHidden="0" w:uiPriority="68" w:unhideWhenUsed="0"/>
-    <w:lsdException w:name="Medium Grid 3 Accent 1" w:semiHidden="0" w:uiPriority="69" w:unhideWhenUsed="0"/>
-    <w:lsdException w:name="Dark List Accent 1" w:semiHidden="0" w:uiPriority="70" w:unhideWhenUsed="0"/>
-    <w:lsdException w:name="Colorful Shading Accent 1" w:semiHidden="0" w:uiPriority="71" w:unhideWhenUsed="0"/>
-    <w:lsdException w:name="Colorful List Accent 1" w:semiHidden="0" w:uiPriority="72" w:unhideWhenUsed="0"/>
-    <w:lsdException w:name="Colorful Grid Accent 1" w:semiHidden="0" w:uiPriority="73" w:unhideWhenUsed="0"/>
-    <w:lsdException w:name="Light Shading Accent 2" w:semiHidden="0" w:uiPriority="60" w:unhideWhenUsed="0"/>
-    <w:lsdException w:name="Light List Accent 2" w:semiHidden="0" w:uiPriority="61" w:unhideWhenUsed="0"/>
-    <w:lsdException w:name="Light Grid Accent 2" w:semiHidden="0" w:uiPriority="62" w:unhideWhenUsed="0"/>
-    <w:lsdException w:name="Medium Shading 1 Accent 2" w:semiHidden="0" w:uiPriority="63" w:unhideWhenUsed="0"/>
-    <w:lsdException w:name="Medium Shading 2 Accent 2" w:semiHidden="0" w:uiPriority="64" w:unhideWhenUsed="0"/>
-    <w:lsdException w:name="Medium List 1 Accent 2" w:semiHidden="0" w:uiPriority="65" w:unhideWhenUsed="0"/>
-    <w:lsdException w:name="Medium List 2 Accent 2" w:semiHidden="0" w:uiPriority="66" w:unhideWhenUsed="0"/>
-    <w:lsdException w:name="Medium Grid 1 Accent 2" w:semiHidden="0" w:uiPriority="67" w:unhideWhenUsed="0"/>
-    <w:lsdException w:name="Medium Grid 2 Accent 2" w:semiHidden="0" w:uiPriority="68" w:unhideWhenUsed="0"/>
-    <w:lsdException w:name="Medium Grid 3 Accent 2" w:semiHidden="0" w:uiPriority="69" w:unhideWhenUsed="0"/>
-    <w:lsdException w:name="Dark List Accent 2" w:semiHidden="0" w:uiPriority="70" w:unhideWhenUsed="0"/>
-    <w:lsdException w:name="Colorful Shading Accent 2" w:semiHidden="0" w:uiPriority="71" w:unhideWhenUsed="0"/>
-    <w:lsdException w:name="Colorful List Accent 2" w:semiHidden="0" w:uiPriority="72" w:unhideWhenUsed="0"/>
-    <w:lsdException w:name="Colorful Grid Accent 2" w:semiHidden="0" w:uiPriority="73" w:unhideWhenUsed="0"/>
-    <w:lsdException w:name="Light Shading Accent 3" w:semiHidden="0" w:uiPriority="60" w:unhideWhenUsed="0"/>
-    <w:lsdException w:name="Light List Accent 3" w:semiHidden="0" w:uiPriority="61" w:unhideWhenUsed="0"/>
-    <w:lsdException w:name="Light Grid Accent 3" w:semiHidden="0" w:uiPriority="62" w:unhideWhenUsed="0"/>
-    <w:lsdException w:name="Medium Shading 1 Accent 3" w:semiHidden="0" w:uiPriority="63" w:unhideWhenUsed="0"/>
-    <w:lsdException w:name="Medium Shading 2 Accent 3" w:semiHidden="0" w:uiPriority="64" w:unhideWhenUsed="0"/>
-    <w:lsdException w:name="Medium List 1 Accent 3" w:semiHidden="0" w:uiPriority="65" w:unhideWhenUsed="0"/>
-    <w:lsdException w:name="Medium List 2 Accent 3" w:semiHidden="0" w:uiPriority="66" w:unhideWhenUsed="0"/>
-    <w:lsdException w:name="Medium Grid 1 Accent 3" w:semiHidden="0" w:uiPriority="67" w:unhideWhenUsed="0"/>
-    <w:lsdException w:name="Medium Grid 2 Accent 3" w:semiHidden="0" w:uiPriority="68" w:unhideWhenUsed="0"/>
-    <w:lsdException w:name="Medium Grid 3 Accent 3" w:semiHidden="0" w:uiPriority="69" w:unhideWhenUsed="0"/>
-    <w:lsdException w:name="Dark List Accent 3" w:semiHidden="0" w:uiPriority="70" w:unhideWhenUsed="0"/>
-    <w:lsdException w:name="Colorful Shading Accent 3" w:semiHidden="0" w:uiPriority="71" w:unhideWhenUsed="0"/>
-    <w:lsdException w:name="Colorful List Accent 3" w:semiHidden="0" w:uiPriority="72" w:unhideWhenUsed="0"/>
-    <w:lsdException w:name="Colorful Grid Accent 3" w:semiHidden="0" w:uiPriority="73" w:unhideWhenUsed="0"/>
-    <w:lsdException w:name="Light Shading Accent 4" w:semiHidden="0" w:uiPriority="60" w:unhideWhenUsed="0"/>
-    <w:lsdException w:name="Light List Accent 4" w:semiHidden="0" w:uiPriority="61" w:unhideWhenUsed="0"/>
-    <w:lsdException w:name="Light Grid Accent 4" w:semiHidden="0" w:uiPriority="62" w:unhideWhenUsed="0"/>
-    <w:lsdException w:name="Medium Shading 1 Accent 4" w:semiHidden="0" w:uiPriority="63" w:unhideWhenUsed="0"/>
-    <w:lsdException w:name="Medium Shading 2 Accent 4" w:semiHidden="0" w:uiPriority="64" w:unhideWhenUsed="0"/>
-    <w:lsdException w:name="Medium List 1 Accent 4" w:semiHidden="0" w:uiPriority="65" w:unhideWhenUsed="0"/>
-    <w:lsdException w:name="Medium List 2 Accent 4" w:semiHidden="0" w:uiPriority="66" w:unhideWhenUsed="0"/>
-    <w:lsdException w:name="Medium Grid 1 Accent 4" w:semiHidden="0" w:uiPriority="67" w:unhideWhenUsed="0"/>
-    <w:lsdException w:name="Medium Grid 2 Accent 4" w:semiHidden="0" w:uiPriority="68" w:unhideWhenUsed="0"/>
-    <w:lsdException w:name="Medium Grid 3 Accent 4" w:semiHidden="0" w:uiPriority="69" w:unhideWhenUsed="0"/>
-    <w:lsdException w:name="Dark List Accent 4" w:semiHidden="0" w:uiPriority="70" w:unhideWhenUsed="0"/>
-    <w:lsdException w:name="Colorful Shading Accent 4" w:semiHidden="0" w:uiPriority="71" w:unhideWhenUsed="0"/>
-    <w:lsdException w:name="Colorful List Accent 4" w:semiHidden="0" w:uiPriority="72" w:unhideWhenUsed="0"/>
-    <w:lsdException w:name="Colorful Grid Accent 4" w:semiHidden="0" w:uiPriority="73" w:unhideWhenUsed="0"/>
-    <w:lsdException w:name="Light Shading Accent 5" w:semiHidden="0" w:uiPriority="60" w:unhideWhenUsed="0"/>
-    <w:lsdException w:name="Light List Accent 5" w:semiHidden="0" w:uiPriority="61" w:unhideWhenUsed="0"/>
-    <w:lsdException w:name="Light Grid Accent 5" w:semiHidden="0" w:uiPriority="62" w:unhideWhenUsed="0"/>
-    <w:lsdException w:name="Medium Shading 1 Accent 5" w:semiHidden="0" w:uiPriority="63" w:unhideWhenUsed="0"/>
-    <w:lsdException w:name="Medium Shading 2 Accent 5" w:semiHidden="0" w:uiPriority="64" w:unhideWhenUsed="0"/>
-    <w:lsdException w:name="Medium List 1 Accent 5" w:semiHidden="0" w:uiPriority="65" w:unhideWhenUsed="0"/>
-    <w:lsdException w:name="Medium List 2 Accent 5" w:semiHidden="0" w:uiPriority="66" w:unhideWhenUsed="0"/>
-    <w:lsdException w:name="Medium Grid 1 Accent 5" w:semiHidden="0" w:uiPriority="67" w:unhideWhenUsed="0"/>
-    <w:lsdException w:name="Medium Grid 2 Accent 5" w:semiHidden="0" w:uiPriority="68" w:unhideWhenUsed="0"/>
-    <w:lsdException w:name="Medium Grid 3 Accent 5" w:semiHidden="0" w:uiPriority="69" w:unhideWhenUsed="0"/>
-    <w:lsdException w:name="Dark List Accent 5" w:semiHidden="0" w:uiPriority="70" w:unhideWhenUsed="0"/>
-    <w:lsdException w:name="Colorful Shading Accent 5" w:semiHidden="0" w:uiPriority="71" w:unhideWhenUsed="0"/>
-    <w:lsdException w:name="Colorful List Accent 5" w:semiHidden="0" w:uiPriority="72" w:unhideWhenUsed="0"/>
-    <w:lsdException w:name="Colorful Grid Accent 5" w:semiHidden="0" w:uiPriority="73" w:unhideWhenUsed="0"/>
-    <w:lsdException w:name="Light Shading Accent 6" w:semiHidden="0" w:uiPriority="60" w:unhideWhenUsed="0"/>
-    <w:lsdException w:name="Light List Accent 6" w:semiHidden="0" w:uiPriority="61" w:unhideWhenUsed="0"/>
-    <w:lsdException w:name="Light Grid Accent 6" w:semiHidden="0" w:uiPriority="62" w:unhideWhenUsed="0"/>
-    <w:lsdException w:name="Medium Shading 1 Accent 6" w:semiHidden="0" w:uiPriority="63" w:unhideWhenUsed="0"/>
-    <w:lsdException w:name="Medium Shading 2 Accent 6" w:semiHidden="0" w:uiPriority="64" w:unhideWhenUsed="0"/>
-    <w:lsdException w:name="Medium List 1 Accent 6" w:semiHidden="0" w:uiPriority="65" w:unhideWhenUsed="0"/>
-    <w:lsdException w:name="Medium List 2 Accent 6" w:semiHidden="0" w:uiPriority="66" w:unhideWhenUsed="0"/>
-    <w:lsdException w:name="Medium Grid 1 Accent 6" w:semiHidden="0" w:uiPriority="67" w:unhideWhenUsed="0"/>
-    <w:lsdException w:name="Medium Grid 2 Accent 6" w:semiHidden="0" w:uiPriority="68" w:unhideWhenUsed="0"/>
-    <w:lsdException w:name="Medium Grid 3 Accent 6" w:semiHidden="0" w:uiPriority="69" w:unhideWhenUsed="0"/>
-    <w:lsdException w:name="Dark List Accent 6" w:semiHidden="0" w:uiPriority="70" w:unhideWhenUsed="0"/>
-    <w:lsdException w:name="Colorful Shading Accent 6" w:semiHidden="0" w:uiPriority="71" w:unhideWhenUsed="0"/>
-    <w:lsdException w:name="Colorful List Accent 6" w:semiHidden="0" w:uiPriority="72" w:unhideWhenUsed="0"/>
-    <w:lsdException w:name="Colorful Grid Accent 6" w:semiHidden="0" w:uiPriority="73" w:unhideWhenUsed="0"/>
-    <w:lsdException w:name="Subtle Emphasis" w:semiHidden="0" w:uiPriority="19" w:unhideWhenUsed="0" w:qFormat="1"/>
-    <w:lsdException w:name="Intense Emphasis" w:semiHidden="0" w:uiPriority="21" w:unhideWhenUsed="0" w:qFormat="1"/>
-    <w:lsdException w:name="Subtle Reference" w:semiHidden="0" w:uiPriority="31" w:unhideWhenUsed="0" w:qFormat="1"/>
-    <w:lsdException w:name="Intense Reference" w:semiHidden="0" w:uiPriority="32" w:unhideWhenUsed="0" w:qFormat="1"/>
-    <w:lsdException w:name="Book Title" w:semiHidden="0" w:uiPriority="33" w:unhideWhenUsed="0" w:qFormat="1"/>
-    <w:lsdException w:name="Bibliography" w:uiPriority="37"/>
-    <w:lsdException w:name="TOC Heading" w:uiPriority="39" w:qFormat="1"/>
-  </w:latentStyles>
-  <w:style w:type="paragraph" w:default="1" w:styleId="Normal">
-    <w:name w:val="Normal"/>
-  </w:style>
-  <w:style w:type="paragraph" w:styleId="Heading1">
-    <w:name w:val="heading 1"/>
-    <w:basedOn w:val="Normal"/>
-    <w:next w:val="Normal"/>
-    <w:link w:val="Heading1Char"/>
-    <w:pPr>
-      <w:keepNext/>
-      <w:keepLines/>
-      <w:spacing w:before="400" w:after="120"/>
-      <w:contextualSpacing/>
-      <w:outlineLvl w:val="0"/>
-    </w:pPr>
-    <w:rPr>
-      <w:sz w:val="40"/>
-      <w:szCs w:val="40"/>
-    </w:rPr>
-  </w:style>
-  <w:style w:type="paragraph" w:styleId="Heading2">
-    <w:name w:val="heading 2"/>
-    <w:basedOn w:val="Normal"/>
-    <w:next w:val="Normal"/>
-    <w:link w:val="Heading2Char"/>
-    <w:pPr>
-      <w:keepNext/>
-      <w:keepLines/>
-      <w:spacing w:before="360" w:after="120"/>
-      <w:contextualSpacing/>
-      <w:outlineLvl w:val="1"/>
-    </w:pPr>
-    <w:rPr>
-      <w:sz w:val="32"/>
-      <w:szCs w:val="32"/>
-    </w:rPr>
-  </w:style>
-  <w:style w:type="paragraph" w:styleId="Heading3">
-    <w:name w:val="heading 3"/>
-    <w:basedOn w:val="Normal"/>
-    <w:next w:val="Normal"/>
-    <w:pPr>
-      <w:keepNext/>
-      <w:keepLines/>
-      <w:spacing w:before="320" w:after="80"/>
-      <w:contextualSpacing/>
-      <w:outlineLvl w:val="2"/>
-    </w:pPr>
-    <w:rPr>
-      <w:color w:val="434343"/>
-      <w:sz w:val="28"/>
-      <w:szCs w:val="28"/>
-    </w:rPr>
-  </w:style>
-  <w:style w:type="paragraph" w:styleId="Heading4">
-    <w:name w:val="heading 4"/>
-    <w:basedOn w:val="Normal"/>
-    <w:next w:val="Normal"/>
-    <w:pPr>
-      <w:keepNext/>
-      <w:keepLines/>
-      <w:spacing w:before="280" w:after="80"/>
-      <w:contextualSpacing/>
-      <w:outlineLvl w:val="3"/>
-    </w:pPr>
-    <w:rPr>
-      <w:color w:val="666666"/>
-      <w:sz w:val="24"/>
-      <w:szCs w:val="24"/>
-    </w:rPr>
-  </w:style>
-  <w:style w:type="paragraph" w:styleId="Heading5">
-    <w:name w:val="heading 5"/>
-    <w:basedOn w:val="Normal"/>
-    <w:next w:val="Normal"/>
-    <w:pPr>
-      <w:keepNext/>
-      <w:keepLines/>
-      <w:spacing w:before="240" w:after="80"/>
-      <w:contextualSpacing/>
-      <w:outlineLvl w:val="4"/>
-    </w:pPr>
-    <w:rPr>
-      <w:color w:val="666666"/>
-    </w:rPr>
-  </w:style>
-  <w:style w:type="paragraph" w:styleId="Heading6">
-    <w:name w:val="heading 6"/>
-    <w:basedOn w:val="Normal"/>
-    <w:next w:val="Normal"/>
-    <w:pPr>
-      <w:keepNext/>
-      <w:keepLines/>
-      <w:spacing w:before="240" w:after="80"/>
-      <w:contextualSpacing/>
-      <w:outlineLvl w:val="5"/>
-    </w:pPr>
-    <w:rPr>
-      <w:i/>
-      <w:color w:val="666666"/>
-    </w:rPr>
-  </w:style>
-  <w:style w:type="paragraph" w:styleId="Heading7">
-    <w:name w:val="heading 7"/>
-    <w:basedOn w:val="Normal"/>
-    <w:next w:val="Normal"/>
-    <w:link w:val="Heading7Char"/>
-    <w:uiPriority w:val="9"/>
-    <w:unhideWhenUsed/>
-    <w:qFormat/>
-    <w:rsid w:val="006752F1"/>
-    <w:pPr>
-      <w:keepNext/>
-      <w:keepLines/>
-      <w:spacing w:before="40"/>
-      <w:outlineLvl w:val="6"/>
-    </w:pPr>
-    <w:rPr>
-      <w:rFonts w:asciiTheme="majorHAnsi" w:eastAsiaTheme="majorEastAsia" w:hAnsiTheme="majorHAnsi" w:cstheme="majorBidi"/>
-      <w:i/>
-      <w:iCs/>
-      <w:color w:val="1F4D78" w:themeColor="accent1" w:themeShade="7F"/>
-    </w:rPr>
-  </w:style>
-  <w:style w:type="character" w:default="1" w:styleId="DefaultParagraphFont">
-    <w:name w:val="Default Paragraph Font"/>
-    <w:uiPriority w:val="1"/>
-    <w:semiHidden/>
-    <w:unhideWhenUsed/>
-  </w:style>
-  <w:style w:type="table" w:default="1" w:styleId="TableNormal">
-    <w:name w:val="Normal Table"/>
-    <w:uiPriority w:val="99"/>
-    <w:semiHidden/>
-    <w:unhideWhenUsed/>
-    <w:tblPr>
-      <w:tblInd w:w="0" w:type="dxa"/>
-      <w:tblCellMar>
-        <w:top w:w="0" w:type="dxa"/>
-        <w:left w:w="108" w:type="dxa"/>
-        <w:bottom w:w="0" w:type="dxa"/>
-        <w:right w:w="108" w:type="dxa"/>
-      </w:tblCellMar>
-    </w:tblPr>
-  </w:style>
-  <w:style w:type="numbering" w:default="1" w:styleId="NoList">
-    <w:name w:val="No List"/>
-    <w:uiPriority w:val="99"/>
-    <w:semiHidden/>
-    <w:unhideWhenUsed/>
-  </w:style>
-  <w:style w:type="paragraph" w:styleId="Title">
-    <w:name w:val="Title"/>
-    <w:basedOn w:val="Normal"/>
-    <w:next w:val="Normal"/>
-    <w:pPr>
-      <w:keepNext/>
-      <w:keepLines/>
-      <w:spacing w:after="60"/>
-      <w:contextualSpacing/>
-    </w:pPr>
-    <w:rPr>
-      <w:sz w:val="52"/>
-      <w:szCs w:val="52"/>
-    </w:rPr>
-  </w:style>
-  <w:style w:type="paragraph" w:styleId="Subtitle">
-    <w:name w:val="Subtitle"/>
-    <w:basedOn w:val="Normal"/>
-    <w:next w:val="Normal"/>
-    <w:pPr>
-      <w:keepNext/>
-      <w:keepLines/>
-      <w:spacing w:after="320"/>
-      <w:contextualSpacing/>
-    </w:pPr>
-    <w:rPr>
-      <w:color w:val="666666"/>
-      <w:sz w:val="30"/>
-      <w:szCs w:val="30"/>
-    </w:rPr>
-  </w:style>
-  <w:style w:type="table" w:customStyle="1" w:styleId="a">
-    <w:basedOn w:val="TableNormal"/>
-    <w:tblPr>
-      <w:tblStyleRowBandSize w:val="1"/>
-      <w:tblStyleColBandSize w:val="1"/>
-    </w:tblPr>
-  </w:style>
-  <w:style w:type="table" w:customStyle="1" w:styleId="a0">
-    <w:basedOn w:val="TableNormal"/>
-    <w:tblPr>
-      <w:tblStyleRowBandSize w:val="1"/>
-      <w:tblStyleColBandSize w:val="1"/>
-    </w:tblPr>
-  </w:style>
-  <w:style w:type="table" w:customStyle="1" w:styleId="a1">
-    <w:basedOn w:val="TableNormal"/>
-    <w:tblPr>
-      <w:tblStyleRowBandSize w:val="1"/>
-      <w:tblStyleColBandSize w:val="1"/>
-    </w:tblPr>
-  </w:style>
-  <w:style w:type="table" w:customStyle="1" w:styleId="a2">
-    <w:basedOn w:val="TableNormal"/>
-    <w:tblPr>
-      <w:tblStyleRowBandSize w:val="1"/>
-      <w:tblStyleColBandSize w:val="1"/>
-    </w:tblPr>
-  </w:style>
-  <w:style w:type="table" w:customStyle="1" w:styleId="a3">
-    <w:basedOn w:val="TableNormal"/>
-    <w:tblPr>
-      <w:tblStyleRowBandSize w:val="1"/>
-      <w:tblStyleColBandSize w:val="1"/>
-    </w:tblPr>
-  </w:style>
-  <w:style w:type="table" w:customStyle="1" w:styleId="a4">
-    <w:basedOn w:val="TableNormal"/>
-    <w:tblPr>
-      <w:tblStyleRowBandSize w:val="1"/>
-      <w:tblStyleColBandSize w:val="1"/>
-    </w:tblPr>
-  </w:style>
-  <w:style w:type="table" w:customStyle="1" w:styleId="a5">
-    <w:basedOn w:val="TableNormal"/>
-    <w:tblPr>
-      <w:tblStyleRowBandSize w:val="1"/>
-      <w:tblStyleColBandSize w:val="1"/>
-    </w:tblPr>
-  </w:style>
-  <w:style w:type="table" w:customStyle="1" w:styleId="a6">
-    <w:basedOn w:val="TableNormal"/>
-    <w:tblPr>
-      <w:tblStyleRowBandSize w:val="1"/>
-      <w:tblStyleColBandSize w:val="1"/>
-    </w:tblPr>
-  </w:style>
-  <w:style w:type="table" w:customStyle="1" w:styleId="a7">
-    <w:basedOn w:val="TableNormal"/>
-    <w:tblPr>
-      <w:tblStyleRowBandSize w:val="1"/>
-      <w:tblStyleColBandSize w:val="1"/>
-    </w:tblPr>
-  </w:style>
-  <w:style w:type="table" w:customStyle="1" w:styleId="a8">
-    <w:basedOn w:val="TableNormal"/>
-    <w:tblPr>
-      <w:tblStyleRowBandSize w:val="1"/>
-      <w:tblStyleColBandSize w:val="1"/>
-    </w:tblPr>
-  </w:style>
-  <w:style w:type="paragraph" w:styleId="CommentText">
-    <w:name w:val="annotation text"/>
-    <w:basedOn w:val="Normal"/>
-    <w:link w:val="CommentTextChar"/>
-    <w:uiPriority w:val="99"/>
-    <w:semiHidden/>
-    <w:unhideWhenUsed/>
-    <w:pPr>
-      <w:spacing w:line="240" w:lineRule="auto"/>
-    </w:pPr>
-    <w:rPr>
-      <w:sz w:val="20"/>
-      <w:szCs w:val="20"/>
-    </w:rPr>
-  </w:style>
-  <w:style w:type="character" w:customStyle="1" w:styleId="CommentTextChar">
-    <w:name w:val="Comment Text Char"/>
-    <w:basedOn w:val="DefaultParagraphFont"/>
-    <w:link w:val="CommentText"/>
-    <w:uiPriority w:val="99"/>
-    <w:semiHidden/>
-    <w:rPr>
-      <w:sz w:val="20"/>
-      <w:szCs w:val="20"/>
-    </w:rPr>
-  </w:style>
-  <w:style w:type="character" w:styleId="CommentReference">
-    <w:name w:val="annotation reference"/>
-    <w:basedOn w:val="DefaultParagraphFont"/>
-    <w:uiPriority w:val="99"/>
-    <w:semiHidden/>
-    <w:unhideWhenUsed/>
-    <w:rPr>
-      <w:sz w:val="16"/>
-      <w:szCs w:val="16"/>
-    </w:rPr>
-  </w:style>
-  <w:style w:type="paragraph" w:styleId="BalloonText">
-    <w:name w:val="Balloon Text"/>
-    <w:basedOn w:val="Normal"/>
-    <w:link w:val="BalloonTextChar"/>
-    <w:uiPriority w:val="99"/>
-    <w:semiHidden/>
-    <w:unhideWhenUsed/>
-    <w:rsid w:val="006752F1"/>
-    <w:pPr>
-      <w:spacing w:line="240" w:lineRule="auto"/>
-    </w:pPr>
-    <w:rPr>
-      <w:rFonts w:ascii="Segoe UI" w:hAnsi="Segoe UI" w:cs="Segoe UI"/>
-      <w:sz w:val="18"/>
-      <w:szCs w:val="18"/>
-    </w:rPr>
-  </w:style>
-  <w:style w:type="character" w:customStyle="1" w:styleId="BalloonTextChar">
-    <w:name w:val="Balloon Text Char"/>
-    <w:basedOn w:val="DefaultParagraphFont"/>
-    <w:link w:val="BalloonText"/>
-    <w:uiPriority w:val="99"/>
-    <w:semiHidden/>
-    <w:rsid w:val="006752F1"/>
-    <w:rPr>
-      <w:rFonts w:ascii="Segoe UI" w:hAnsi="Segoe UI" w:cs="Segoe UI"/>
-      <w:sz w:val="18"/>
-      <w:szCs w:val="18"/>
-    </w:rPr>
-  </w:style>
-  <w:style w:type="paragraph" w:styleId="CommentSubject">
-    <w:name w:val="annotation subject"/>
-    <w:basedOn w:val="CommentText"/>
-    <w:next w:val="CommentText"/>
-    <w:link w:val="CommentSubjectChar"/>
-    <w:uiPriority w:val="99"/>
-    <w:semiHidden/>
-    <w:unhideWhenUsed/>
-    <w:rsid w:val="006752F1"/>
-    <w:rPr>
-      <w:b/>
-      <w:bCs/>
-    </w:rPr>
-  </w:style>
-  <w:style w:type="character" w:customStyle="1" w:styleId="CommentSubjectChar">
-    <w:name w:val="Comment Subject Char"/>
-    <w:basedOn w:val="CommentTextChar"/>
-    <w:link w:val="CommentSubject"/>
-    <w:uiPriority w:val="99"/>
-    <w:semiHidden/>
-    <w:rsid w:val="006752F1"/>
-    <w:rPr>
-      <w:b/>
-      <w:bCs/>
-      <w:sz w:val="20"/>
-      <w:szCs w:val="20"/>
-    </w:rPr>
-  </w:style>
-  <w:style w:type="character" w:customStyle="1" w:styleId="Heading7Char">
-    <w:name w:val="Heading 7 Char"/>
-    <w:basedOn w:val="DefaultParagraphFont"/>
-    <w:link w:val="Heading7"/>
-    <w:uiPriority w:val="9"/>
-    <w:rsid w:val="006752F1"/>
-    <w:rPr>
-      <w:rFonts w:asciiTheme="majorHAnsi" w:eastAsiaTheme="majorEastAsia" w:hAnsiTheme="majorHAnsi" w:cstheme="majorBidi"/>
-      <w:i/>
-      <w:iCs/>
-      <w:color w:val="1F4D78" w:themeColor="accent1" w:themeShade="7F"/>
-    </w:rPr>
-  </w:style>
-  <w:style w:type="paragraph" w:styleId="TOCHeading">
-    <w:name w:val="TOC Heading"/>
-    <w:basedOn w:val="Heading1"/>
-    <w:next w:val="Normal"/>
-    <w:uiPriority w:val="39"/>
-    <w:unhideWhenUsed/>
-    <w:qFormat/>
-    <w:rsid w:val="006752F1"/>
-    <w:pPr>
-      <w:spacing w:before="240" w:after="0" w:line="259" w:lineRule="auto"/>
-      <w:contextualSpacing w:val="0"/>
-      <w:outlineLvl w:val="9"/>
-    </w:pPr>
-    <w:rPr>
-      <w:rFonts w:asciiTheme="majorHAnsi" w:eastAsiaTheme="majorEastAsia" w:hAnsiTheme="majorHAnsi" w:cstheme="majorBidi"/>
-      <w:color w:val="2E74B5" w:themeColor="accent1" w:themeShade="BF"/>
-      <w:sz w:val="32"/>
-      <w:szCs w:val="32"/>
-    </w:rPr>
-  </w:style>
-  <w:style w:type="paragraph" w:customStyle="1" w:styleId="Style1">
-    <w:name w:val="Style1"/>
-    <w:basedOn w:val="Heading1"/>
-    <w:link w:val="Style1Char"/>
-    <w:qFormat/>
-    <w:rsid w:val="006752F1"/>
-    <w:pPr>
-      <w:jc w:val="center"/>
-    </w:pPr>
-    <w:rPr>
-      <w:u w:val="single"/>
-    </w:rPr>
-  </w:style>
-  <w:style w:type="paragraph" w:styleId="TOC1">
-    <w:name w:val="toc 1"/>
-    <w:basedOn w:val="Normal"/>
-    <w:next w:val="Normal"/>
-    <w:autoRedefine/>
-    <w:uiPriority w:val="39"/>
-    <w:unhideWhenUsed/>
-    <w:rsid w:val="006752F1"/>
-    <w:pPr>
-      <w:tabs>
-        <w:tab w:val="right" w:leader="dot" w:pos="9350"/>
-      </w:tabs>
-      <w:spacing w:after="100" w:line="240" w:lineRule="auto"/>
-    </w:pPr>
-  </w:style>
-  <w:style w:type="character" w:customStyle="1" w:styleId="Heading1Char">
-    <w:name w:val="Heading 1 Char"/>
-    <w:basedOn w:val="DefaultParagraphFont"/>
-    <w:link w:val="Heading1"/>
-    <w:rsid w:val="006752F1"/>
-    <w:rPr>
-      <w:sz w:val="40"/>
-      <w:szCs w:val="40"/>
-    </w:rPr>
-  </w:style>
-  <w:style w:type="character" w:customStyle="1" w:styleId="Style1Char">
-    <w:name w:val="Style1 Char"/>
-    <w:basedOn w:val="Heading1Char"/>
-    <w:link w:val="Style1"/>
-    <w:rsid w:val="006752F1"/>
-    <w:rPr>
-      <w:sz w:val="40"/>
-      <w:szCs w:val="40"/>
-      <w:u w:val="single"/>
-    </w:rPr>
-  </w:style>
-  <w:style w:type="character" w:styleId="Hyperlink">
-    <w:name w:val="Hyperlink"/>
-    <w:basedOn w:val="DefaultParagraphFont"/>
-    <w:uiPriority w:val="99"/>
-    <w:unhideWhenUsed/>
-    <w:rsid w:val="006752F1"/>
-    <w:rPr>
-      <w:color w:val="0563C1" w:themeColor="hyperlink"/>
-      <w:u w:val="single"/>
-    </w:rPr>
-  </w:style>
-  <w:style w:type="paragraph" w:customStyle="1" w:styleId="Style2">
-    <w:name w:val="Style2"/>
-    <w:basedOn w:val="Heading2"/>
-    <w:link w:val="Style2Char"/>
-    <w:qFormat/>
-    <w:rsid w:val="006752F1"/>
-    <w:pPr>
-      <w:spacing w:line="480" w:lineRule="auto"/>
-    </w:pPr>
-    <w:rPr>
-      <w:szCs w:val="24"/>
-    </w:rPr>
-  </w:style>
-  <w:style w:type="paragraph" w:styleId="NoSpacing">
-    <w:name w:val="No Spacing"/>
-    <w:uiPriority w:val="1"/>
-    <w:qFormat/>
-    <w:rsid w:val="006752F1"/>
-    <w:pPr>
-      <w:spacing w:line="240" w:lineRule="auto"/>
-    </w:pPr>
-  </w:style>
-  <w:style w:type="character" w:customStyle="1" w:styleId="Heading2Char">
-    <w:name w:val="Heading 2 Char"/>
-    <w:basedOn w:val="DefaultParagraphFont"/>
-    <w:link w:val="Heading2"/>
-    <w:rsid w:val="006752F1"/>
-    <w:rPr>
-      <w:sz w:val="32"/>
-      <w:szCs w:val="32"/>
-    </w:rPr>
-  </w:style>
-  <w:style w:type="character" w:customStyle="1" w:styleId="Style2Char">
-    <w:name w:val="Style2 Char"/>
-    <w:basedOn w:val="Heading2Char"/>
-    <w:link w:val="Style2"/>
-    <w:rsid w:val="006752F1"/>
-    <w:rPr>
-      <w:sz w:val="32"/>
-      <w:szCs w:val="24"/>
-    </w:rPr>
-  </w:style>
-  <w:style w:type="paragraph" w:styleId="TOC2">
-    <w:name w:val="toc 2"/>
-    <w:basedOn w:val="Normal"/>
-    <w:next w:val="Normal"/>
-    <w:autoRedefine/>
-    <w:uiPriority w:val="39"/>
-    <w:unhideWhenUsed/>
-    <w:rsid w:val="006752F1"/>
-    <w:pPr>
-      <w:spacing w:after="100"/>
-      <w:ind w:left="220"/>
-    </w:pPr>
-  </w:style>
-  <w:style w:type="paragraph" w:styleId="ListParagraph">
-    <w:name w:val="List Paragraph"/>
-    <w:basedOn w:val="Normal"/>
-    <w:uiPriority w:val="34"/>
-    <w:qFormat/>
-    <w:rsid w:val="006752F1"/>
-    <w:pPr>
-      <w:ind w:left="720"/>
-      <w:contextualSpacing/>
-    </w:pPr>
-  </w:style>
-  <w:style w:type="table" w:styleId="TableGrid">
-    <w:name w:val="Table Grid"/>
-    <w:basedOn w:val="TableNormal"/>
-    <w:uiPriority w:val="39"/>
-    <w:rsid w:val="00ED790E"/>
-    <w:pPr>
-      <w:spacing w:line="240" w:lineRule="auto"/>
-    </w:pPr>
-    <w:rPr>
-      <w:rFonts w:asciiTheme="minorHAnsi" w:eastAsiaTheme="minorHAnsi" w:hAnsiTheme="minorHAnsi" w:cstheme="minorBidi"/>
-      <w:color w:val="auto"/>
-    </w:rPr>
-    <w:tblPr>
-      <w:tblBorders>
-        <w:top w:val="single" w:sz="4" w:space="0" w:color="auto"/>
-        <w:left w:val="single" w:sz="4" w:space="0" w:color="auto"/>
-        <w:bottom w:val="single" w:sz="4" w:space="0" w:color="auto"/>
-        <w:right w:val="single" w:sz="4" w:space="0" w:color="auto"/>
-        <w:insideH w:val="single" w:sz="4" w:space="0" w:color="auto"/>
-        <w:insideV w:val="single" w:sz="4" w:space="0" w:color="auto"/>
-      </w:tblBorders>
-    </w:tblPr>
-  </w:style>
-  <w:style w:type="paragraph" w:styleId="NormalWeb">
-    <w:name w:val="Normal (Web)"/>
-    <w:basedOn w:val="Normal"/>
-    <w:uiPriority w:val="99"/>
-    <w:semiHidden/>
-    <w:unhideWhenUsed/>
-    <w:rsid w:val="00597340"/>
-    <w:pPr>
-      <w:spacing w:before="100" w:beforeAutospacing="1" w:after="100" w:afterAutospacing="1" w:line="240" w:lineRule="auto"/>
-    </w:pPr>
-    <w:rPr>
-      <w:rFonts w:ascii="Times New Roman" w:eastAsia="Times New Roman" w:hAnsi="Times New Roman" w:cs="Times New Roman"/>
-      <w:color w:val="auto"/>
-      <w:sz w:val="24"/>
-      <w:szCs w:val="24"/>
-      <w:lang w:val="en-CA" w:eastAsia="en-CA"/>
-    </w:rPr>
-  </w:style>
-</w:styles>
-</file>
-
-<file path=word/stylesWithEffects.xml><?xml version="1.0" encoding="utf-8"?>
-<w:styles xmlns:wpc="http://schemas.microsoft.com/office/word/2010/wordprocessingCanvas" xmlns:mc="http://schemas.openxmlformats.org/markup-compatibility/2006" xmlns:o="urn:schemas-microsoft-com:office:office" xmlns:r="http://schemas.openxmlformats.org/officeDocument/2006/relationships" xmlns:m="http://schemas.openxmlformats.org/officeDocument/2006/math" xmlns:v="urn:schemas-microsoft-com:vml" xmlns:wp14="http://schemas.microsoft.com/office/word/2010/wordprocessingDrawing" xmlns:wp="http://schemas.openxmlformats.org/drawingml/2006/wordprocessingDrawing" xmlns:w10="urn:schemas-microsoft-com:office:word" xmlns:w="http://schemas.openxmlformats.org/wordprocessingml/2006/main" xmlns:w14="http://schemas.microsoft.com/office/word/2010/wordml" xmlns:wpg="http://schemas.microsoft.com/office/word/2010/wordprocessingGroup" xmlns:wpi="http://schemas.microsoft.com/office/word/2010/wordprocessingInk" xmlns:wne="http://schemas.microsoft.com/office/word/2006/wordml" xmlns:wps="http://schemas.microsoft.com/office/word/2010/wordprocessingShape" mc:Ignorable="w14 wp14">
-  <w:docDefaults>
-    <w:rPrDefault>
-      <w:rPr>
-        <w:rFonts w:ascii="Arial" w:eastAsia="Arial" w:hAnsi="Arial" w:cs="Arial"/>
-        <w:color w:val="000000"/>
-        <w:sz w:val="22"/>
-        <w:szCs w:val="22"/>
-        <w:lang w:val="en-US" w:eastAsia="en-US" w:bidi="ar-SA"/>
-      </w:rPr>
-    </w:rPrDefault>
-    <w:pPrDefault>
-      <w:pPr>
-        <w:spacing w:line="276" w:lineRule="auto"/>
-      </w:pPr>
-    </w:pPrDefault>
-  </w:docDefaults>
-  <w:latentStyles w:defLockedState="0" w:defUIPriority="99" w:defSemiHidden="1" w:defUnhideWhenUsed="1" w:defQFormat="0" w:count="267">
-    <w:lsdException w:name="Normal" w:semiHidden="0" w:uiPriority="0" w:unhideWhenUsed="0" w:qFormat="1"/>
-    <w:lsdException w:name="heading 1" w:semiHidden="0" w:uiPriority="9" w:unhideWhenUsed="0" w:qFormat="1"/>
-    <w:lsdException w:name="heading 2" w:uiPriority="9" w:qFormat="1"/>
-    <w:lsdException w:name="heading 3" w:uiPriority="9" w:qFormat="1"/>
-    <w:lsdException w:name="heading 4" w:uiPriority="9" w:qFormat="1"/>
-    <w:lsdException w:name="heading 5" w:uiPriority="9" w:qFormat="1"/>
-    <w:lsdException w:name="heading 6" w:uiPriority="9" w:qFormat="1"/>
-    <w:lsdException w:name="heading 7" w:uiPriority="9" w:qFormat="1"/>
-    <w:lsdException w:name="heading 8" w:uiPriority="9" w:qFormat="1"/>
-    <w:lsdException w:name="heading 9" w:uiPriority="9" w:qFormat="1"/>
-    <w:lsdException w:name="toc 1" w:uiPriority="39"/>
-    <w:lsdException w:name="toc 2" w:uiPriority="39"/>
-    <w:lsdException w:name="toc 3" w:uiPriority="39"/>
-    <w:lsdException w:name="toc 4" w:uiPriority="39"/>
-    <w:lsdException w:name="toc 5" w:uiPriority="39"/>
-    <w:lsdException w:name="toc 6" w:uiPriority="39"/>
-    <w:lsdException w:name="toc 7" w:uiPriority="39"/>
-    <w:lsdException w:name="toc 8" w:uiPriority="39"/>
-    <w:lsdException w:name="toc 9" w:uiPriority="39"/>
-    <w:lsdException w:name="caption" w:uiPriority="35" w:qFormat="1"/>
-    <w:lsdException w:name="Title" w:semiHidden="0" w:uiPriority="10" w:unhideWhenUsed="0" w:qFormat="1"/>
-    <w:lsdException w:name="Default Paragraph Font" w:uiPriority="1"/>
-    <w:lsdException w:name="Subtitle" w:semiHidden="0" w:uiPriority="11" w:unhideWhenUsed="0" w:qFormat="1"/>
-    <w:lsdException w:name="Strong" w:semiHidden="0" w:uiPriority="22" w:unhideWhenUsed="0" w:qFormat="1"/>
-    <w:lsdException w:name="Emphasis" w:semiHidden="0" w:uiPriority="20" w:unhideWhenUsed="0" w:qFormat="1"/>
-    <w:lsdException w:name="Table Grid" w:semiHidden="0" w:uiPriority="39" w:unhideWhenUsed="0"/>
-    <w:lsdException w:name="Placeholder Text" w:unhideWhenUsed="0"/>
-    <w:lsdException w:name="No Spacing" w:semiHidden="0" w:uiPriority="1" w:unhideWhenUsed="0" w:qFormat="1"/>
-    <w:lsdException w:name="Light Shading" w:semiHidden="0" w:uiPriority="60" w:unhideWhenUsed="0"/>
-    <w:lsdException w:name="Light List" w:semiHidden="0" w:uiPriority="61" w:unhideWhenUsed="0"/>
-    <w:lsdException w:name="Light Grid" w:semiHidden="0" w:uiPriority="62" w:unhideWhenUsed="0"/>
-    <w:lsdException w:name="Medium Shading 1" w:semiHidden="0" w:uiPriority="63" w:unhideWhenUsed="0"/>
-    <w:lsdException w:name="Medium Shading 2" w:semiHidden="0" w:uiPriority="64" w:unhideWhenUsed="0"/>
-    <w:lsdException w:name="Medium List 1" w:semiHidden="0" w:uiPriority="65" w:unhideWhenUsed="0"/>
-    <w:lsdException w:name="Medium List 2" w:semiHidden="0" w:uiPriority="66" w:unhideWhenUsed="0"/>
-    <w:lsdException w:name="Medium Grid 1" w:semiHidden="0" w:uiPriority="67" w:unhideWhenUsed="0"/>
-    <w:lsdException w:name="Medium Grid 2" w:semiHidden="0" w:uiPriority="68" w:unhideWhenUsed="0"/>
-    <w:lsdException w:name="Medium Grid 3" w:semiHidden="0" w:uiPriority="69" w:unhideWhenUsed="0"/>
-    <w:lsdException w:name="Dark List" w:semiHidden="0" w:uiPriority="70" w:unhideWhenUsed="0"/>
-    <w:lsdException w:name="Colorful Shading" w:semiHidden="0" w:uiPriority="71" w:unhideWhenUsed="0"/>
-    <w:lsdException w:name="Colorful List" w:semiHidden="0" w:uiPriority="72" w:unhideWhenUsed="0"/>
-    <w:lsdException w:name="Colorful Grid" w:semiHidden="0" w:uiPriority="73" w:unhideWhenUsed="0"/>
-    <w:lsdException w:name="Light Shading Accent 1" w:semiHidden="0" w:uiPriority="60" w:unhideWhenUsed="0"/>
-    <w:lsdException w:name="Light List Accent 1" w:semiHidden="0" w:uiPriority="61" w:unhideWhenUsed="0"/>
-    <w:lsdException w:name="Light Grid Accent 1" w:semiHidden="0" w:uiPriority="62" w:unhideWhenUsed="0"/>
-    <w:lsdException w:name="Medium Shading 1 Accent 1" w:semiHidden="0" w:uiPriority="63" w:unhideWhenUsed="0"/>
-    <w:lsdException w:name="Medium Shading 2 Accent 1" w:semiHidden="0" w:uiPriority="64" w:unhideWhenUsed="0"/>
-    <w:lsdException w:name="Medium List 1 Accent 1" w:semiHidden="0" w:uiPriority="65" w:unhideWhenUsed="0"/>
-    <w:lsdException w:name="Revision" w:unhideWhenUsed="0"/>
-    <w:lsdException w:name="List Paragraph" w:semiHidden="0" w:uiPriority="34" w:unhideWhenUsed="0" w:qFormat="1"/>
-    <w:lsdException w:name="Quote" w:semiHidden="0" w:uiPriority="29" w:unhideWhenUsed="0" w:qFormat="1"/>
-    <w:lsdException w:name="Intense Quote" w:semiHidden="0" w:uiPriority="30" w:unhideWhenUsed="0" w:qFormat="1"/>
-    <w:lsdException w:name="Medium List 2 Accent 1" w:semiHidden="0" w:uiPriority="66" w:unhideWhenUsed="0"/>
-    <w:lsdException w:name="Medium Grid 1 Accent 1" w:semiHidden="0" w:uiPriority="67" w:unhideWhenUsed="0"/>
-    <w:lsdException w:name="Medium Grid 2 Accent 1" w:semiHidden="0" w:uiPriority="68" w:unhideWhenUsed="0"/>
-    <w:lsdException w:name="Medium Grid 3 Accent 1" w:semiHidden="0" w:uiPriority="69" w:unhideWhenUsed="0"/>
-    <w:lsdException w:name="Dark List Accent 1" w:semiHidden="0" w:uiPriority="70" w:unhideWhenUsed="0"/>
-    <w:lsdException w:name="Colorful Shading Accent 1" w:semiHidden="0" w:uiPriority="71" w:unhideWhenUsed="0"/>
-    <w:lsdException w:name="Colorful List Accent 1" w:semiHidden="0" w:uiPriority="72" w:unhideWhenUsed="0"/>
-    <w:lsdException w:name="Colorful Grid Accent 1" w:semiHidden="0" w:uiPriority="73" w:unhideWhenUsed="0"/>
-    <w:lsdException w:name="Light Shading Accent 2" w:semiHidden="0" w:uiPriority="60" w:unhideWhenUsed="0"/>
-    <w:lsdException w:name="Light List Accent 2" w:semiHidden="0" w:uiPriority="61" w:unhideWhenUsed="0"/>
-    <w:lsdException w:name="Light Grid Accent 2" w:semiHidden="0" w:uiPriority="62" w:unhideWhenUsed="0"/>
-    <w:lsdException w:name="Medium Shading 1 Accent 2" w:semiHidden="0" w:uiPriority="63" w:unhideWhenUsed="0"/>
-    <w:lsdException w:name="Medium Shading 2 Accent 2" w:semiHidden="0" w:uiPriority="64" w:unhideWhenUsed="0"/>
-    <w:lsdException w:name="Medium List 1 Accent 2" w:semiHidden="0" w:uiPriority="65" w:unhideWhenUsed="0"/>
-    <w:lsdException w:name="Medium List 2 Accent 2" w:semiHidden="0" w:uiPriority="66" w:unhideWhenUsed="0"/>
-    <w:lsdException w:name="Medium Grid 1 Accent 2" w:semiHidden="0" w:uiPriority="67" w:unhideWhenUsed="0"/>
-    <w:lsdException w:name="Medium Grid 2 Accent 2" w:semiHidden="0" w:uiPriority="68" w:unhideWhenUsed="0"/>
-    <w:lsdException w:name="Medium Grid 3 Accent 2" w:semiHidden="0" w:uiPriority="69" w:unhideWhenUsed="0"/>
-    <w:lsdException w:name="Dark List Accent 2" w:semiHidden="0" w:uiPriority="70" w:unhideWhenUsed="0"/>
-    <w:lsdException w:name="Colorful Shading Accent 2" w:semiHidden="0" w:uiPriority="71" w:unhideWhenUsed="0"/>
-    <w:lsdException w:name="Colorful List Accent 2" w:semiHidden="0" w:uiPriority="72" w:unhideWhenUsed="0"/>
-    <w:lsdException w:name="Colorful Grid Accent 2" w:semiHidden="0" w:uiPriority="73" w:unhideWhenUsed="0"/>
-    <w:lsdException w:name="Light Shading Accent 3" w:semiHidden="0" w:uiPriority="60" w:unhideWhenUsed="0"/>
-    <w:lsdException w:name="Light List Accent 3" w:semiHidden="0" w:uiPriority="61" w:unhideWhenUsed="0"/>
-    <w:lsdException w:name="Light Grid Accent 3" w:semiHidden="0" w:uiPriority="62" w:unhideWhenUsed="0"/>
-    <w:lsdException w:name="Medium Shading 1 Accent 3" w:semiHidden="0" w:uiPriority="63" w:unhideWhenUsed="0"/>
-    <w:lsdException w:name="Medium Shading 2 Accent 3" w:semiHidden="0" w:uiPriority="64" w:unhideWhenUsed="0"/>
-    <w:lsdException w:name="Medium List 1 Accent 3" w:semiHidden="0" w:uiPriority="65" w:unhideWhenUsed="0"/>
-    <w:lsdException w:name="Medium List 2 Accent 3" w:semiHidden="0" w:uiPriority="66" w:unhideWhenUsed="0"/>
-    <w:lsdException w:name="Medium Grid 1 Accent 3" w:semiHidden="0" w:uiPriority="67" w:unhideWhenUsed="0"/>
-    <w:lsdException w:name="Medium Grid 2 Accent 3" w:semiHidden="0" w:uiPriority="68" w:unhideWhenUsed="0"/>
-    <w:lsdException w:name="Medium Grid 3 Accent 3" w:semiHidden="0" w:uiPriority="69" w:unhideWhenUsed="0"/>
-    <w:lsdException w:name="Dark List Accent 3" w:semiHidden="0" w:uiPriority="70" w:unhideWhenUsed="0"/>
-    <w:lsdException w:name="Colorful Shading Accent 3" w:semiHidden="0" w:uiPriority="71" w:unhideWhenUsed="0"/>
-    <w:lsdException w:name="Colorful List Accent 3" w:semiHidden="0" w:uiPriority="72" w:unhideWhenUsed="0"/>
-    <w:lsdException w:name="Colorful Grid Accent 3" w:semiHidden="0" w:uiPriority="73" w:unhideWhenUsed="0"/>
-    <w:lsdException w:name="Light Shading Accent 4" w:semiHidden="0" w:uiPriority="60" w:unhideWhenUsed="0"/>
-    <w:lsdException w:name="Light List Accent 4" w:semiHidden="0" w:uiPriority="61" w:unhideWhenUsed="0"/>
-    <w:lsdException w:name="Light Grid Accent 4" w:semiHidden="0" w:uiPriority="62" w:unhideWhenUsed="0"/>
-    <w:lsdException w:name="Medium Shading 1 Accent 4" w:semiHidden="0" w:uiPriority="63" w:unhideWhenUsed="0"/>
-    <w:lsdException w:name="Medium Shading 2 Accent 4" w:semiHidden="0" w:uiPriority="64" w:unhideWhenUsed="0"/>
-    <w:lsdException w:name="Medium List 1 Accent 4" w:semiHidden="0" w:uiPriority="65" w:unhideWhenUsed="0"/>
-    <w:lsdException w:name="Medium List 2 Accent 4" w:semiHidden="0" w:uiPriority="66" w:unhideWhenUsed="0"/>
-    <w:lsdException w:name="Medium Grid 1 Accent 4" w:semiHidden="0" w:uiPriority="67" w:unhideWhenUsed="0"/>
-    <w:lsdException w:name="Medium Grid 2 Accent 4" w:semiHidden="0" w:uiPriority="68" w:unhideWhenUsed="0"/>
-    <w:lsdException w:name="Medium Grid 3 Accent 4" w:semiHidden="0" w:uiPriority="69" w:unhideWhenUsed="0"/>
-    <w:lsdException w:name="Dark List Accent 4" w:semiHidden="0" w:uiPriority="70" w:unhideWhenUsed="0"/>
-    <w:lsdException w:name="Colorful Shading Accent 4" w:semiHidden="0" w:uiPriority="71" w:unhideWhenUsed="0"/>
-    <w:lsdException w:name="Colorful List Accent 4" w:semiHidden="0" w:uiPriority="72" w:unhideWhenUsed="0"/>
-    <w:lsdException w:name="Colorful Grid Accent 4" w:semiHidden="0" w:uiPriority="73" w:unhideWhenUsed="0"/>
-    <w:lsdException w:name="Light Shading Accent 5" w:semiHidden="0" w:uiPriority="60" w:unhideWhenUsed="0"/>
-    <w:lsdException w:name="Light List Accent 5" w:semiHidden="0" w:uiPriority="61" w:unhideWhenUsed="0"/>
-    <w:lsdException w:name="Light Grid Accent 5" w:semiHidden="0" w:uiPriority="62" w:unhideWhenUsed="0"/>
-    <w:lsdException w:name="Medium Shading 1 Accent 5" w:semiHidden="0" w:uiPriority="63" w:unhideWhenUsed="0"/>
-    <w:lsdException w:name="Medium Shading 2 Accent 5" w:semiHidden="0" w:uiPriority="64" w:unhideWhenUsed="0"/>
-    <w:lsdException w:name="Medium List 1 Accent 5" w:semiHidden="0" w:uiPriority="65" w:unhideWhenUsed="0"/>
-    <w:lsdException w:name="Medium List 2 Accent 5" w:semiHidden="0" w:uiPriority="66" w:unhideWhenUsed="0"/>
-    <w:lsdException w:name="Medium Grid 1 Accent 5" w:semiHidden="0" w:uiPriority="67" w:unhideWhenUsed="0"/>
-    <w:lsdException w:name="Medium Grid 2 Accent 5" w:semiHidden="0" w:uiPriority="68" w:unhideWhenUsed="0"/>
-    <w:lsdException w:name="Medium Grid 3 Accent 5" w:semiHidden="0" w:uiPriority="69" w:unhideWhenUsed="0"/>
-    <w:lsdException w:name="Dark List Accent 5" w:semiHidden="0" w:uiPriority="70" w:unhideWhenUsed="0"/>
-    <w:lsdException w:name="Colorful Shading Accent 5" w:semiHidden="0" w:uiPriority="71" w:unhideWhenUsed="0"/>
-    <w:lsdException w:name="Colorful List Accent 5" w:semiHidden="0" w:uiPriority="72" w:unhideWhenUsed="0"/>
-    <w:lsdException w:name="Colorful Grid Accent 5" w:semiHidden="0" w:uiPriority="73" w:unhideWhenUsed="0"/>
-    <w:lsdException w:name="Light Shading Accent 6" w:semiHidden="0" w:uiPriority="60" w:unhideWhenUsed="0"/>
-    <w:lsdException w:name="Light List Accent 6" w:semiHidden="0" w:uiPriority="61" w:unhideWhenUsed="0"/>
-    <w:lsdException w:name="Light Grid Accent 6" w:semiHidden="0" w:uiPriority="62" w:unhideWhenUsed="0"/>
-    <w:lsdException w:name="Medium Shading 1 Accent 6" w:semiHidden="0" w:uiPriority="63" w:unhideWhenUsed="0"/>
-    <w:lsdException w:name="Medium Shading 2 Accent 6" w:semiHidden="0" w:uiPriority="64" w:unhideWhenUsed="0"/>
-    <w:lsdException w:name="Medium List 1 Accent 6" w:semiHidden="0" w:uiPriority="65" w:unhideWhenUsed="0"/>
-    <w:lsdException w:name="Medium List 2 Accent 6" w:semiHidden="0" w:uiPriority="66" w:unhideWhenUsed="0"/>
-    <w:lsdException w:name="Medium Grid 1 Accent 6" w:semiHidden="0" w:uiPriority="67" w:unhideWhenUsed="0"/>
-    <w:lsdException w:name="Medium Grid 2 Accent 6" w:semiHidden="0" w:uiPriority="68" w:unhideWhenUsed="0"/>
-    <w:lsdException w:name="Medium Grid 3 Accent 6" w:semiHidden="0" w:uiPriority="69" w:unhideWhenUsed="0"/>
-    <w:lsdException w:name="Dark List Accent 6" w:semiHidden="0" w:uiPriority="70" w:unhideWhenUsed="0"/>
-    <w:lsdException w:name="Colorful Shading Accent 6" w:semiHidden="0" w:uiPriority="71" w:unhideWhenUsed="0"/>
-    <w:lsdException w:name="Colorful List Accent 6" w:semiHidden="0" w:uiPriority="72" w:unhideWhenUsed="0"/>
-    <w:lsdException w:name="Colorful Grid Accent 6" w:semiHidden="0" w:uiPriority="73" w:unhideWhenUsed="0"/>
-    <w:lsdException w:name="Subtle Emphasis" w:semiHidden="0" w:uiPriority="19" w:unhideWhenUsed="0" w:qFormat="1"/>
-    <w:lsdException w:name="Intense Emphasis" w:semiHidden="0" w:uiPriority="21" w:unhideWhenUsed="0" w:qFormat="1"/>
-    <w:lsdException w:name="Subtle Reference" w:semiHidden="0" w:uiPriority="31" w:unhideWhenUsed="0" w:qFormat="1"/>
-    <w:lsdException w:name="Intense Reference" w:semiHidden="0" w:uiPriority="32" w:unhideWhenUsed="0" w:qFormat="1"/>
-    <w:lsdException w:name="Book Title" w:semiHidden="0" w:uiPriority="33" w:unhideWhenUsed="0" w:qFormat="1"/>
-    <w:lsdException w:name="Bibliography" w:uiPriority="37"/>
-    <w:lsdException w:name="TOC Heading" w:uiPriority="39" w:qFormat="1"/>
+  <w:latentStyles w:defLockedState="0" w:defUIPriority="99" w:defSemiHidden="0" w:defUnhideWhenUsed="0" w:defQFormat="0" w:count="371">
+    <w:lsdException w:name="Normal" w:uiPriority="0" w:qFormat="1"/>
+    <w:lsdException w:name="heading 1" w:uiPriority="9" w:qFormat="1"/>
+    <w:lsdException w:name="heading 2" w:semiHidden="1" w:uiPriority="9" w:unhideWhenUsed="1" w:qFormat="1"/>
+    <w:lsdException w:name="heading 3" w:semiHidden="1" w:uiPriority="9" w:unhideWhenUsed="1" w:qFormat="1"/>
+    <w:lsdException w:name="heading 4" w:semiHidden="1" w:uiPriority="9" w:unhideWhenUsed="1" w:qFormat="1"/>
+    <w:lsdException w:name="heading 5" w:semiHidden="1" w:uiPriority="9" w:unhideWhenUsed="1" w:qFormat="1"/>
+    <w:lsdException w:name="heading 6" w:semiHidden="1" w:uiPriority="9" w:unhideWhenUsed="1" w:qFormat="1"/>
+    <w:lsdException w:name="heading 7" w:semiHidden="1" w:uiPriority="9" w:unhideWhenUsed="1" w:qFormat="1"/>
+    <w:lsdException w:name="heading 8" w:semiHidden="1" w:uiPriority="9" w:unhideWhenUsed="1" w:qFormat="1"/>
+    <w:lsdException w:name="heading 9" w:semiHidden="1" w:uiPriority="9" w:unhideWhenUsed="1" w:qFormat="1"/>
+    <w:lsdException w:name="index 1" w:semiHidden="1" w:unhideWhenUsed="1"/>
+    <w:lsdException w:name="index 2" w:semiHidden="1" w:unhideWhenUsed="1"/>
+    <w:lsdException w:name="index 3" w:semiHidden="1" w:unhideWhenUsed="1"/>
+    <w:lsdException w:name="index 4" w:semiHidden="1" w:unhideWhenUsed="1"/>
+    <w:lsdException w:name="index 5" w:semiHidden="1" w:unhideWhenUsed="1"/>
+    <w:lsdException w:name="index 6" w:semiHidden="1" w:unhideWhenUsed="1"/>
+    <w:lsdException w:name="index 7" w:semiHidden="1" w:unhideWhenUsed="1"/>
+    <w:lsdException w:name="index 8" w:semiHidden="1" w:unhideWhenUsed="1"/>
+    <w:lsdException w:name="index 9" w:semiHidden="1" w:unhideWhenUsed="1"/>
+    <w:lsdException w:name="toc 1" w:semiHidden="1" w:uiPriority="39" w:unhideWhenUsed="1"/>
+    <w:lsdException w:name="toc 2" w:semiHidden="1" w:uiPriority="39" w:unhideWhenUsed="1"/>
+    <w:lsdException w:name="toc 3" w:semiHidden="1" w:uiPriority="39" w:unhideWhenUsed="1"/>
+    <w:lsdException w:name="toc 4" w:semiHidden="1" w:uiPriority="39" w:unhideWhenUsed="1"/>
+    <w:lsdException w:name="toc 5" w:semiHidden="1" w:uiPriority="39" w:unhideWhenUsed="1"/>
+    <w:lsdException w:name="toc 6" w:semiHidden="1" w:uiPriority="39" w:unhideWhenUsed="1"/>
+    <w:lsdException w:name="toc 7" w:semiHidden="1" w:uiPriority="39" w:unhideWhenUsed="1"/>
+    <w:lsdException w:name="toc 8" w:semiHidden="1" w:uiPriority="39" w:unhideWhenUsed="1"/>
+    <w:lsdException w:name="toc 9" w:semiHidden="1" w:uiPriority="39" w:unhideWhenUsed="1"/>
+    <w:lsdException w:name="Normal Indent" w:semiHidden="1" w:unhideWhenUsed="1"/>
+    <w:lsdException w:name="footnote text" w:semiHidden="1" w:unhideWhenUsed="1"/>
+    <w:lsdException w:name="annotation text" w:semiHidden="1" w:unhideWhenUsed="1"/>
+    <w:lsdException w:name="header" w:semiHidden="1" w:unhideWhenUsed="1"/>
+    <w:lsdException w:name="footer" w:semiHidden="1" w:unhideWhenUsed="1"/>
+    <w:lsdException w:name="index heading" w:semiHidden="1" w:unhideWhenUsed="1"/>
+    <w:lsdException w:name="caption" w:semiHidden="1" w:uiPriority="35" w:unhideWhenUsed="1" w:qFormat="1"/>
+    <w:lsdException w:name="table of figures" w:semiHidden="1" w:unhideWhenUsed="1"/>
+    <w:lsdException w:name="envelope address" w:semiHidden="1" w:unhideWhenUsed="1"/>
+    <w:lsdException w:name="envelope return" w:semiHidden="1" w:unhideWhenUsed="1"/>
+    <w:lsdException w:name="footnote reference" w:semiHidden="1" w:unhideWhenUsed="1"/>
+    <w:lsdException w:name="annotation reference" w:semiHidden="1" w:unhideWhenUsed="1"/>
+    <w:lsdException w:name="line number" w:semiHidden="1" w:unhideWhenUsed="1"/>
+    <w:lsdException w:name="page number" w:semiHidden="1" w:unhideWhenUsed="1"/>
+    <w:lsdException w:name="endnote reference" w:semiHidden="1" w:unhideWhenUsed="1"/>
+    <w:lsdException w:name="endnote text" w:semiHidden="1" w:unhideWhenUsed="1"/>
+    <w:lsdException w:name="table of authorities" w:semiHidden="1" w:unhideWhenUsed="1"/>
+    <w:lsdException w:name="macro" w:semiHidden="1" w:unhideWhenUsed="1"/>
+    <w:lsdException w:name="toa heading" w:semiHidden="1" w:unhideWhenUsed="1"/>
+    <w:lsdException w:name="List" w:semiHidden="1" w:unhideWhenUsed="1"/>
+    <w:lsdException w:name="List Bullet" w:semiHidden="1" w:unhideWhenUsed="1"/>
+    <w:lsdException w:name="List Number" w:semiHidden="1" w:unhideWhenUsed="1"/>
+    <w:lsdException w:name="List 2" w:semiHidden="1" w:unhideWhenUsed="1"/>
+    <w:lsdException w:name="List 3" w:semiHidden="1" w:unhideWhenUsed="1"/>
+    <w:lsdException w:name="List 4" w:semiHidden="1" w:unhideWhenUsed="1"/>
+    <w:lsdException w:name="List 5" w:semiHidden="1" w:unhideWhenUsed="1"/>
+    <w:lsdException w:name="List Bullet 2" w:semiHidden="1" w:unhideWhenUsed="1"/>
+    <w:lsdException w:name="List Bullet 3" w:semiHidden="1" w:unhideWhenUsed="1"/>
+    <w:lsdException w:name="List Bullet 4" w:semiHidden="1" w:unhideWhenUsed="1"/>
+    <w:lsdException w:name="List Bullet 5" w:semiHidden="1" w:unhideWhenUsed="1"/>
+    <w:lsdException w:name="List Number 2" w:semiHidden="1" w:unhideWhenUsed="1"/>
+    <w:lsdException w:name="List Number 3" w:semiHidden="1" w:unhideWhenUsed="1"/>
+    <w:lsdException w:name="List Number 4" w:semiHidden="1" w:unhideWhenUsed="1"/>
+    <w:lsdException w:name="List Number 5" w:semiHidden="1" w:unhideWhenUsed="1"/>
+    <w:lsdException w:name="Title" w:uiPriority="10" w:qFormat="1"/>
+    <w:lsdException w:name="Closing" w:semiHidden="1" w:unhideWhenUsed="1"/>
+    <w:lsdException w:name="Signature" w:semiHidden="1" w:unhideWhenUsed="1"/>
+    <w:lsdException w:name="Default Paragraph Font" w:semiHidden="1" w:uiPriority="1" w:unhideWhenUsed="1"/>
+    <w:lsdException w:name="Body Text" w:semiHidden="1" w:unhideWhenUsed="1"/>
+    <w:lsdException w:name="Body Text Indent" w:semiHidden="1" w:unhideWhenUsed="1"/>
+    <w:lsdException w:name="List Continue" w:semiHidden="1" w:unhideWhenUsed="1"/>
+    <w:lsdException w:name="List Continue 2" w:semiHidden="1" w:unhideWhenUsed="1"/>
+    <w:lsdException w:name="List Continue 3" w:semiHidden="1" w:unhideWhenUsed="1"/>
+    <w:lsdException w:name="List Continue 4" w:semiHidden="1" w:unhideWhenUsed="1"/>
+    <w:lsdException w:name="List Continue 5" w:semiHidden="1" w:unhideWhenUsed="1"/>
+    <w:lsdException w:name="Message Header" w:semiHidden="1" w:unhideWhenUsed="1"/>
+    <w:lsdException w:name="Subtitle" w:uiPriority="11" w:qFormat="1"/>
+    <w:lsdException w:name="Salutation" w:semiHidden="1" w:unhideWhenUsed="1"/>
+    <w:lsdException w:name="Date" w:semiHidden="1" w:unhideWhenUsed="1"/>
+    <w:lsdException w:name="Body Text First Indent" w:semiHidden="1" w:unhideWhenUsed="1"/>
+    <w:lsdException w:name="Body Text First Indent 2" w:semiHidden="1" w:unhideWhenUsed="1"/>
+    <w:lsdException w:name="Note Heading" w:semiHidden="1" w:unhideWhenUsed="1"/>
+    <w:lsdException w:name="Body Text 2" w:semiHidden="1" w:unhideWhenUsed="1"/>
+    <w:lsdException w:name="Body Text 3" w:semiHidden="1" w:unhideWhenUsed="1"/>
+    <w:lsdException w:name="Body Text Indent 2" w:semiHidden="1" w:unhideWhenUsed="1"/>
+    <w:lsdException w:name="Body Text Indent 3" w:semiHidden="1" w:unhideWhenUsed="1"/>
+    <w:lsdException w:name="Block Text" w:semiHidden="1" w:unhideWhenUsed="1"/>
+    <w:lsdException w:name="Hyperlink" w:semiHidden="1" w:unhideWhenUsed="1"/>
+    <w:lsdException w:name="FollowedHyperlink" w:semiHidden="1" w:unhideWhenUsed="1"/>
+    <w:lsdException w:name="Strong" w:uiPriority="22" w:qFormat="1"/>
+    <w:lsdException w:name="Emphasis" w:uiPriority="20" w:qFormat="1"/>
+    <w:lsdException w:name="Document Map" w:semiHidden="1" w:unhideWhenUsed="1"/>
+    <w:lsdException w:name="Plain Text" w:semiHidden="1" w:unhideWhenUsed="1"/>
+    <w:lsdException w:name="E-mail Signature" w:semiHidden="1" w:unhideWhenUsed="1"/>
+    <w:lsdException w:name="HTML Top of Form" w:semiHidden="1" w:unhideWhenUsed="1"/>
+    <w:lsdException w:name="HTML Bottom of Form" w:semiHidden="1" w:unhideWhenUsed="1"/>
+    <w:lsdException w:name="Normal (Web)" w:semiHidden="1" w:unhideWhenUsed="1"/>
+    <w:lsdException w:name="HTML Acronym" w:semiHidden="1" w:unhideWhenUsed="1"/>
+    <w:lsdException w:name="HTML Address" w:semiHidden="1" w:unhideWhenUsed="1"/>
+    <w:lsdException w:name="HTML Cite" w:semiHidden="1" w:unhideWhenUsed="1"/>
+    <w:lsdException w:name="HTML Code" w:semiHidden="1" w:unhideWhenUsed="1"/>
+    <w:lsdException w:name="HTML Definition" w:semiHidden="1" w:unhideWhenUsed="1"/>
+    <w:lsdException w:name="HTML Keyboard" w:semiHidden="1" w:unhideWhenUsed="1"/>
+    <w:lsdException w:name="HTML Preformatted" w:semiHidden="1" w:unhideWhenUsed="1"/>
+    <w:lsdException w:name="HTML Sample" w:semiHidden="1" w:unhideWhenUsed="1"/>
+    <w:lsdException w:name="HTML Typewriter" w:semiHidden="1" w:unhideWhenUsed="1"/>
+    <w:lsdException w:name="HTML Variable" w:semiHidden="1" w:unhideWhenUsed="1"/>
+    <w:lsdException w:name="Normal Table" w:semiHidden="1" w:unhideWhenUsed="1"/>
+    <w:lsdException w:name="annotation subject" w:semiHidden="1" w:unhideWhenUsed="1"/>
+    <w:lsdException w:name="No List" w:semiHidden="1" w:unhideWhenUsed="1"/>
+    <w:lsdException w:name="Outline List 1" w:semiHidden="1" w:unhideWhenUsed="1"/>
+    <w:lsdException w:name="Outline List 2" w:semiHidden="1" w:unhideWhenUsed="1"/>
+    <w:lsdException w:name="Outline List 3" w:semiHidden="1" w:unhideWhenUsed="1"/>
+    <w:lsdException w:name="Table Simple 1" w:semiHidden="1" w:unhideWhenUsed="1"/>
+    <w:lsdException w:name="Table Simple 2" w:semiHidden="1" w:unhideWhenUsed="1"/>
+    <w:lsdException w:name="Table Simple 3" w:semiHidden="1" w:unhideWhenUsed="1"/>
+    <w:lsdException w:name="Table Classic 1" w:semiHidden="1" w:unhideWhenUsed="1"/>
+    <w:lsdException w:name="Table Classic 2" w:semiHidden="1" w:unhideWhenUsed="1"/>
+    <w:lsdException w:name="Table Classic 3" w:semiHidden="1" w:unhideWhenUsed="1"/>
+    <w:lsdException w:name="Table Classic 4" w:semiHidden="1" w:unhideWhenUsed="1"/>
+    <w:lsdException w:name="Table Colorful 1" w:semiHidden="1" w:unhideWhenUsed="1"/>
+    <w:lsdException w:name="Table Colorful 2" w:semiHidden="1" w:unhideWhenUsed="1"/>
+    <w:lsdException w:name="Table Colorful 3" w:semiHidden="1" w:unhideWhenUsed="1"/>
+    <w:lsdException w:name="Table Columns 1" w:semiHidden="1" w:unhideWhenUsed="1"/>
+    <w:lsdException w:name="Table Columns 2" w:semiHidden="1" w:unhideWhenUsed="1"/>
+    <w:lsdException w:name="Table Columns 3" w:semiHidden="1" w:unhideWhenUsed="1"/>
+    <w:lsdException w:name="Table Columns 4" w:semiHidden="1" w:unhideWhenUsed="1"/>
+    <w:lsdException w:name="Table Columns 5" w:semiHidden="1" w:unhideWhenUsed="1"/>
+    <w:lsdException w:name="Table Grid 1" w:semiHidden="1" w:unhideWhenUsed="1"/>
+    <w:lsdException w:name="Table Grid 2" w:semiHidden="1" w:unhideWhenUsed="1"/>
+    <w:lsdException w:name="Table Grid 3" w:semiHidden="1" w:unhideWhenUsed="1"/>
+    <w:lsdException w:name="Table Grid 4" w:semiHidden="1" w:unhideWhenUsed="1"/>
+    <w:lsdException w:name="Table Grid 5" w:semiHidden="1" w:unhideWhenUsed="1"/>
+    <w:lsdException w:name="Table Grid 6" w:semiHidden="1" w:unhideWhenUsed="1"/>
+    <w:lsdException w:name="Table Grid 7" w:semiHidden="1" w:unhideWhenUsed="1"/>
+    <w:lsdException w:name="Table Grid 8" w:semiHidden="1" w:unhideWhenUsed="1"/>
+    <w:lsdException w:name="Table List 1" w:semiHidden="1" w:unhideWhenUsed="1"/>
+    <w:lsdException w:name="Table List 2" w:semiHidden="1" w:unhideWhenUsed="1"/>
+    <w:lsdException w:name="Table List 3" w:semiHidden="1" w:unhideWhenUsed="1"/>
+    <w:lsdException w:name="Table List 4" w:semiHidden="1" w:unhideWhenUsed="1"/>
+    <w:lsdException w:name="Table List 5" w:semiHidden="1" w:unhideWhenUsed="1"/>
+    <w:lsdException w:name="Table List 6" w:semiHidden="1" w:unhideWhenUsed="1"/>
+    <w:lsdException w:name="Table List 7" w:semiHidden="1" w:unhideWhenUsed="1"/>
+    <w:lsdException w:name="Table List 8" w:semiHidden="1" w:unhideWhenUsed="1"/>
+    <w:lsdException w:name="Table 3D effects 1" w:semiHidden="1" w:unhideWhenUsed="1"/>
+    <w:lsdException w:name="Table 3D effects 2" w:semiHidden="1" w:unhideWhenUsed="1"/>
+    <w:lsdException w:name="Table 3D effects 3" w:semiHidden="1" w:unhideWhenUsed="1"/>
+    <w:lsdException w:name="Table Contemporary" w:semiHidden="1" w:unhideWhenUsed="1"/>
+    <w:lsdException w:name="Table Elegant" w:semiHidden="1" w:unhideWhenUsed="1"/>
+    <w:lsdException w:name="Table Professional" w:semiHidden="1" w:unhideWhenUsed="1"/>
+    <w:lsdException w:name="Table Subtle 1" w:semiHidden="1" w:unhideWhenUsed="1"/>
+    <w:lsdException w:name="Table Subtle 2" w:semiHidden="1" w:unhideWhenUsed="1"/>
+    <w:lsdException w:name="Table Web 1" w:semiHidden="1" w:unhideWhenUsed="1"/>
+    <w:lsdException w:name="Table Web 2" w:semiHidden="1" w:unhideWhenUsed="1"/>
+    <w:lsdException w:name="Table Web 3" w:semiHidden="1" w:unhideWhenUsed="1"/>
+    <w:lsdException w:name="Balloon Text" w:semiHidden="1" w:unhideWhenUsed="1"/>
+    <w:lsdException w:name="Table Grid" w:uiPriority="39"/>
+    <w:lsdException w:name="Table Theme" w:semiHidden="1" w:unhideWhenUsed="1"/>
+    <w:lsdException w:name="Placeholder Text" w:semiHidden="1"/>
+    <w:lsdException w:name="No Spacing" w:uiPriority="1" w:qFormat="1"/>
+    <w:lsdException w:name="Light Shading" w:uiPriority="60"/>
+    <w:lsdException w:name="Light List" w:uiPriority="61"/>
+    <w:lsdException w:name="Light Grid" w:uiPriority="62"/>
+    <w:lsdException w:name="Medium Shading 1" w:uiPriority="63"/>
+    <w:lsdException w:name="Medium Shading 2" w:uiPriority="64"/>
+    <w:lsdException w:name="Medium List 1" w:uiPriority="65"/>
+    <w:lsdException w:name="Medium List 2" w:uiPriority="66"/>
+    <w:lsdException w:name="Medium Grid 1" w:uiPriority="67"/>
+    <w:lsdException w:name="Medium Grid 2" w:uiPriority="68"/>
+    <w:lsdException w:name="Medium Grid 3" w:uiPriority="69"/>
+    <w:lsdException w:name="Dark List" w:uiPriority="70"/>
+    <w:lsdException w:name="Colorful Shading" w:uiPriority="71"/>
+    <w:lsdException w:name="Colorful List" w:uiPriority="72"/>
+    <w:lsdException w:name="Colorful Grid" w:uiPriority="73"/>
+    <w:lsdException w:name="Light Shading Accent 1" w:uiPriority="60"/>
+    <w:lsdException w:name="Light List Accent 1" w:uiPriority="61"/>
+    <w:lsdException w:name="Light Grid Accent 1" w:uiPriority="62"/>
+    <w:lsdException w:name="Medium Shading 1 Accent 1" w:uiPriority="63"/>
+    <w:lsdException w:name="Medium Shading 2 Accent 1" w:uiPriority="64"/>
+    <w:lsdException w:name="Medium List 1 Accent 1" w:uiPriority="65"/>
+    <w:lsdException w:name="Revision" w:semiHidden="1"/>
+    <w:lsdException w:name="List Paragraph" w:uiPriority="34" w:qFormat="1"/>
+    <w:lsdException w:name="Quote" w:uiPriority="29" w:qFormat="1"/>
+    <w:lsdException w:name="Intense Quote" w:uiPriority="30" w:qFormat="1"/>
+    <w:lsdException w:name="Medium List 2 Accent 1" w:uiPriority="66"/>
+    <w:lsdException w:name="Medium Grid 1 Accent 1" w:uiPriority="67"/>
+    <w:lsdException w:name="Medium Grid 2 Accent 1" w:uiPriority="68"/>
+    <w:lsdException w:name="Medium Grid 3 Accent 1" w:uiPriority="69"/>
+    <w:lsdException w:name="Dark List Accent 1" w:uiPriority="70"/>
+    <w:lsdException w:name="Colorful Shading Accent 1" w:uiPriority="71"/>
+    <w:lsdException w:name="Colorful List Accent 1" w:uiPriority="72"/>
+    <w:lsdException w:name="Colorful Grid Accent 1" w:uiPriority="73"/>
+    <w:lsdException w:name="Light Shading Accent 2" w:uiPriority="60"/>
+    <w:lsdException w:name="Light List Accent 2" w:uiPriority="61"/>
+    <w:lsdException w:name="Light Grid Accent 2" w:uiPriority="62"/>
+    <w:lsdException w:name="Medium Shading 1 Accent 2" w:uiPriority="63"/>
+    <w:lsdException w:name="Medium Shading 2 Accent 2" w:uiPriority="64"/>
+    <w:lsdException w:name="Medium List 1 Accent 2" w:uiPriority="65"/>
+    <w:lsdException w:name="Medium List 2 Accent 2" w:uiPriority="66"/>
+    <w:lsdException w:name="Medium Grid 1 Accent 2" w:uiPriority="67"/>
+    <w:lsdException w:name="Medium Grid 2 Accent 2" w:uiPriority="68"/>
+    <w:lsdException w:name="Medium Grid 3 Accent 2" w:uiPriority="69"/>
+    <w:lsdException w:name="Dark List Accent 2" w:uiPriority="70"/>
+    <w:lsdException w:name="Colorful Shading Accent 2" w:uiPriority="71"/>
+    <w:lsdException w:name="Colorful List Accent 2" w:uiPriority="72"/>
+    <w:lsdException w:name="Colorful Grid Accent 2" w:uiPriority="73"/>
+    <w:lsdException w:name="Light Shading Accent 3" w:uiPriority="60"/>
+    <w:lsdException w:name="Light List Accent 3" w:uiPriority="61"/>
+    <w:lsdException w:name="Light Grid Accent 3" w:uiPriority="62"/>
+    <w:lsdException w:name="Medium Shading 1 Accent 3" w:uiPriority="63"/>
+    <w:lsdException w:name="Medium Shading 2 Accent 3" w:uiPriority="64"/>
+    <w:lsdException w:name="Medium List 1 Accent 3" w:uiPriority="65"/>
+    <w:lsdException w:name="Medium List 2 Accent 3" w:uiPriority="66"/>
+    <w:lsdException w:name="Medium Grid 1 Accent 3" w:uiPriority="67"/>
+    <w:lsdException w:name="Medium Grid 2 Accent 3" w:uiPriority="68"/>
+    <w:lsdException w:name="Medium Grid 3 Accent 3" w:uiPriority="69"/>
+    <w:lsdException w:name="Dark List Accent 3" w:uiPriority="70"/>
+    <w:lsdException w:name="Colorful Shading Accent 3" w:uiPriority="71"/>
+    <w:lsdException w:name="Colorful List Accent 3" w:uiPriority="72"/>
+    <w:lsdException w:name="Colorful Grid Accent 3" w:uiPriority="73"/>
+    <w:lsdException w:name="Light Shading Accent 4" w:uiPriority="60"/>
+    <w:lsdException w:name="Light List Accent 4" w:uiPriority="61"/>
+    <w:lsdException w:name="Light Grid Accent 4" w:uiPriority="62"/>
+    <w:lsdException w:name="Medium Shading 1 Accent 4" w:uiPriority="63"/>
+    <w:lsdException w:name="Medium Shading 2 Accent 4" w:uiPriority="64"/>
+    <w:lsdException w:name="Medium List 1 Accent 4" w:uiPriority="65"/>
+    <w:lsdException w:name="Medium List 2 Accent 4" w:uiPriority="66"/>
+    <w:lsdException w:name="Medium Grid 1 Accent 4" w:uiPriority="67"/>
+    <w:lsdException w:name="Medium Grid 2 Accent 4" w:uiPriority="68"/>
+    <w:lsdException w:name="Medium Grid 3 Accent 4" w:uiPriority="69"/>
+    <w:lsdException w:name="Dark List Accent 4" w:uiPriority="70"/>
+    <w:lsdException w:name="Colorful Shading Accent 4" w:uiPriority="71"/>
+    <w:lsdException w:name="Colorful List Accent 4" w:uiPriority="72"/>
+    <w:lsdException w:name="Colorful Grid Accent 4" w:uiPriority="73"/>
+    <w:lsdException w:name="Light Shading Accent 5" w:uiPriority="60"/>
+    <w:lsdException w:name="Light List Accent 5" w:uiPriority="61"/>
+    <w:lsdException w:name="Light Grid Accent 5" w:uiPriority="62"/>
+    <w:lsdException w:name="Medium Shading 1 Accent 5" w:uiPriority="63"/>
+    <w:lsdException w:name="Medium Shading 2 Accent 5" w:uiPriority="64"/>
+    <w:lsdException w:name="Medium List 1 Accent 5" w:uiPriority="65"/>
+    <w:lsdException w:name="Medium List 2 Accent 5" w:uiPriority="66"/>
+    <w:lsdException w:name="Medium Grid 1 Accent 5" w:uiPriority="67"/>
+    <w:lsdException w:name="Medium Grid 2 Accent 5" w:uiPriority="68"/>
+    <w:lsdException w:name="Medium Grid 3 Accent 5" w:uiPriority="69"/>
+    <w:lsdException w:name="Dark List Accent 5" w:uiPriority="70"/>
+    <w:lsdException w:name="Colorful Shading Accent 5" w:uiPriority="71"/>
+    <w:lsdException w:name="Colorful List Accent 5" w:uiPriority="72"/>
+    <w:lsdException w:name="Colorful Grid Accent 5" w:uiPriority="73"/>
+    <w:lsdException w:name="Light Shading Accent 6" w:uiPriority="60"/>
+    <w:lsdException w:name="Light List Accent 6" w:uiPriority="61"/>
+    <w:lsdException w:name="Light Grid Accent 6" w:uiPriority="62"/>
+    <w:lsdException w:name="Medium Shading 1 Accent 6" w:uiPriority="63"/>
+    <w:lsdException w:name="Medium Shading 2 Accent 6" w:uiPriority="64"/>
+    <w:lsdException w:name="Medium List 1 Accent 6" w:uiPriority="65"/>
+    <w:lsdException w:name="Medium List 2 Accent 6" w:uiPriority="66"/>
+    <w:lsdException w:name="Medium Grid 1 Accent 6" w:uiPriority="67"/>
+    <w:lsdException w:name="Medium Grid 2 Accent 6" w:uiPriority="68"/>
+    <w:lsdException w:name="Medium Grid 3 Accent 6" w:uiPriority="69"/>
+    <w:lsdException w:name="Dark List Accent 6" w:uiPriority="70"/>
+    <w:lsdException w:name="Colorful Shading Accent 6" w:uiPriority="71"/>
+    <w:lsdException w:name="Colorful List Accent 6" w:uiPriority="72"/>
+    <w:lsdException w:name="Colorful Grid Accent 6" w:uiPriority="73"/>
+    <w:lsdException w:name="Subtle Emphasis" w:uiPriority="19" w:qFormat="1"/>
+    <w:lsdException w:name="Intense Emphasis" w:uiPriority="21" w:qFormat="1"/>
+    <w:lsdException w:name="Subtle Reference" w:uiPriority="31" w:qFormat="1"/>
+    <w:lsdException w:name="Intense Reference" w:uiPriority="32" w:qFormat="1"/>
+    <w:lsdException w:name="Book Title" w:uiPriority="33" w:qFormat="1"/>
+    <w:lsdException w:name="Bibliography" w:semiHidden="1" w:uiPriority="37" w:unhideWhenUsed="1"/>
+    <w:lsdException w:name="TOC Heading" w:semiHidden="1" w:uiPriority="39" w:unhideWhenUsed="1" w:qFormat="1"/>
+    <w:lsdException w:name="Plain Table 1" w:uiPriority="41"/>
+    <w:lsdException w:name="Plain Table 2" w:uiPriority="42"/>
+    <w:lsdException w:name="Plain Table 3" w:uiPriority="43"/>
+    <w:lsdException w:name="Plain Table 4" w:uiPriority="44"/>
+    <w:lsdException w:name="Plain Table 5" w:uiPriority="45"/>
+    <w:lsdException w:name="Grid Table Light" w:uiPriority="40"/>
+    <w:lsdException w:name="Grid Table 1 Light" w:uiPriority="46"/>
+    <w:lsdException w:name="Grid Table 2" w:uiPriority="47"/>
+    <w:lsdException w:name="Grid Table 3" w:uiPriority="48"/>
+    <w:lsdException w:name="Grid Table 4" w:uiPriority="49"/>
+    <w:lsdException w:name="Grid Table 5 Dark" w:uiPriority="50"/>
+    <w:lsdException w:name="Grid Table 6 Colorful" w:uiPriority="51"/>
+    <w:lsdException w:name="Grid Table 7 Colorful" w:uiPriority="52"/>
+    <w:lsdException w:name="Grid Table 1 Light Accent 1" w:uiPriority="46"/>
+    <w:lsdException w:name="Grid Table 2 Accent 1" w:uiPriority="47"/>
+    <w:lsdException w:name="Grid Table 3 Accent 1" w:uiPriority="48"/>
+    <w:lsdException w:name="Grid Table 4 Accent 1" w:uiPriority="49"/>
+    <w:lsdException w:name="Grid Table 5 Dark Accent 1" w:uiPriority="50"/>
+    <w:lsdException w:name="Grid Table 6 Colorful Accent 1" w:uiPriority="51"/>
+    <w:lsdException w:name="Grid Table 7 Colorful Accent 1" w:uiPriority="52"/>
+    <w:lsdException w:name="Grid Table 1 Light Accent 2" w:uiPriority="46"/>
+    <w:lsdException w:name="Grid Table 2 Accent 2" w:uiPriority="47"/>
+    <w:lsdException w:name="Grid Table 3 Accent 2" w:uiPriority="48"/>
+    <w:lsdException w:name="Grid Table 4 Accent 2" w:uiPriority="49"/>
+    <w:lsdException w:name="Grid Table 5 Dark Accent 2" w:uiPriority="50"/>
+    <w:lsdException w:name="Grid Table 6 Colorful Accent 2" w:uiPriority="51"/>
+    <w:lsdException w:name="Grid Table 7 Colorful Accent 2" w:uiPriority="52"/>
+    <w:lsdException w:name="Grid Table 1 Light Accent 3" w:uiPriority="46"/>
+    <w:lsdException w:name="Grid Table 2 Accent 3" w:uiPriority="47"/>
+    <w:lsdException w:name="Grid Table 3 Accent 3" w:uiPriority="48"/>
+    <w:lsdException w:name="Grid Table 4 Accent 3" w:uiPriority="49"/>
+    <w:lsdException w:name="Grid Table 5 Dark Accent 3" w:uiPriority="50"/>
+    <w:lsdException w:name="Grid Table 6 Colorful Accent 3" w:uiPriority="51"/>
+    <w:lsdException w:name="Grid Table 7 Colorful Accent 3" w:uiPriority="52"/>
+    <w:lsdException w:name="Grid Table 1 Light Accent 4" w:uiPriority="46"/>
+    <w:lsdException w:name="Grid Table 2 Accent 4" w:uiPriority="47"/>
+    <w:lsdException w:name="Grid Table 3 Accent 4" w:uiPriority="48"/>
+    <w:lsdException w:name="Grid Table 4 Accent 4" w:uiPriority="49"/>
+    <w:lsdException w:name="Grid Table 5 Dark Accent 4" w:uiPriority="50"/>
+    <w:lsdException w:name="Grid Table 6 Colorful Accent 4" w:uiPriority="51"/>
+    <w:lsdException w:name="Grid Table 7 Colorful Accent 4" w:uiPriority="52"/>
+    <w:lsdException w:name="Grid Table 1 Light Accent 5" w:uiPriority="46"/>
+    <w:lsdException w:name="Grid Table 2 Accent 5" w:uiPriority="47"/>
+    <w:lsdException w:name="Grid Table 3 Accent 5" w:uiPriority="48"/>
+    <w:lsdException w:name="Grid Table 4 Accent 5" w:uiPriority="49"/>
+    <w:lsdException w:name="Grid Table 5 Dark Accent 5" w:uiPriority="50"/>
+    <w:lsdException w:name="Grid Table 6 Colorful Accent 5" w:uiPriority="51"/>
+    <w:lsdException w:name="Grid Table 7 Colorful Accent 5" w:uiPriority="52"/>
+    <w:lsdException w:name="Grid Table 1 Light Accent 6" w:uiPriority="46"/>
+    <w:lsdException w:name="Grid Table 2 Accent 6" w:uiPriority="47"/>
+    <w:lsdException w:name="Grid Table 3 Accent 6" w:uiPriority="48"/>
+    <w:lsdException w:name="Grid Table 4 Accent 6" w:uiPriority="49"/>
+    <w:lsdException w:name="Grid Table 5 Dark Accent 6" w:uiPriority="50"/>
+    <w:lsdException w:name="Grid Table 6 Colorful Accent 6" w:uiPriority="51"/>
+    <w:lsdException w:name="Grid Table 7 Colorful Accent 6" w:uiPriority="52"/>
+    <w:lsdException w:name="List Table 1 Light" w:uiPriority="46"/>
+    <w:lsdException w:name="List Table 2" w:uiPriority="47"/>
+    <w:lsdException w:name="List Table 3" w:uiPriority="48"/>
+    <w:lsdException w:name="List Table 4" w:uiPriority="49"/>
+    <w:lsdException w:name="List Table 5 Dark" w:uiPriority="50"/>
+    <w:lsdException w:name="List Table 6 Colorful" w:uiPriority="51"/>
+    <w:lsdException w:name="List Table 7 Colorful" w:uiPriority="52"/>
+    <w:lsdException w:name="List Table 1 Light Accent 1" w:uiPriority="46"/>
+    <w:lsdException w:name="List Table 2 Accent 1" w:uiPriority="47"/>
+    <w:lsdException w:name="List Table 3 Accent 1" w:uiPriority="48"/>
+    <w:lsdException w:name="List Table 4 Accent 1" w:uiPriority="49"/>
+    <w:lsdException w:name="List Table 5 Dark Accent 1" w:uiPriority="50"/>
+    <w:lsdException w:name="List Table 6 Colorful Accent 1" w:uiPriority="51"/>
+    <w:lsdException w:name="List Table 7 Colorful Accent 1" w:uiPriority="52"/>
+    <w:lsdException w:name="List Table 1 Light Accent 2" w:uiPriority="46"/>
+    <w:lsdException w:name="List Table 2 Accent 2" w:uiPriority="47"/>
+    <w:lsdException w:name="List Table 3 Accent 2" w:uiPriority="48"/>
+    <w:lsdException w:name="List Table 4 Accent 2" w:uiPriority="49"/>
+    <w:lsdException w:name="List Table 5 Dark Accent 2" w:uiPriority="50"/>
+    <w:lsdException w:name="List Table 6 Colorful Accent 2" w:uiPriority="51"/>
+    <w:lsdException w:name="List Table 7 Colorful Accent 2" w:uiPriority="52"/>
+    <w:lsdException w:name="List Table 1 Light Accent 3" w:uiPriority="46"/>
+    <w:lsdException w:name="List Table 2 Accent 3" w:uiPriority="47"/>
+    <w:lsdException w:name="List Table 3 Accent 3" w:uiPriority="48"/>
+    <w:lsdException w:name="List Table 4 Accent 3" w:uiPriority="49"/>
+    <w:lsdException w:name="List Table 5 Dark Accent 3" w:uiPriority="50"/>
+    <w:lsdException w:name="List Table 6 Colorful Accent 3" w:uiPriority="51"/>
+    <w:lsdException w:name="List Table 7 Colorful Accent 3" w:uiPriority="52"/>
+    <w:lsdException w:name="List Table 1 Light Accent 4" w:uiPriority="46"/>
+    <w:lsdException w:name="List Table 2 Accent 4" w:uiPriority="47"/>
+    <w:lsdException w:name="List Table 3 Accent 4" w:uiPriority="48"/>
+    <w:lsdException w:name="List Table 4 Accent 4" w:uiPriority="49"/>
+    <w:lsdException w:name="List Table 5 Dark Accent 4" w:uiPriority="50"/>
+    <w:lsdException w:name="List Table 6 Colorful Accent 4" w:uiPriority="51"/>
+    <w:lsdException w:name="List Table 7 Colorful Accent 4" w:uiPriority="52"/>
+    <w:lsdException w:name="List Table 1 Light Accent 5" w:uiPriority="46"/>
+    <w:lsdException w:name="List Table 2 Accent 5" w:uiPriority="47"/>
+    <w:lsdException w:name="List Table 3 Accent 5" w:uiPriority="48"/>
+    <w:lsdException w:name="List Table 4 Accent 5" w:uiPriority="49"/>
+    <w:lsdException w:name="List Table 5 Dark Accent 5" w:uiPriority="50"/>
+    <w:lsdException w:name="List Table 6 Colorful Accent 5" w:uiPriority="51"/>
+    <w:lsdException w:name="List Table 7 Colorful Accent 5" w:uiPriority="52"/>
+    <w:lsdException w:name="List Table 1 Light Accent 6" w:uiPriority="46"/>
+    <w:lsdException w:name="List Table 2 Accent 6" w:uiPriority="47"/>
+    <w:lsdException w:name="List Table 3 Accent 6" w:uiPriority="48"/>
+    <w:lsdException w:name="List Table 4 Accent 6" w:uiPriority="49"/>
+    <w:lsdException w:name="List Table 5 Dark Accent 6" w:uiPriority="50"/>
+    <w:lsdException w:name="List Table 6 Colorful Accent 6" w:uiPriority="51"/>
+    <w:lsdException w:name="List Table 7 Colorful Accent 6" w:uiPriority="52"/>
   </w:latentStyles>
   <w:style w:type="paragraph" w:default="1" w:styleId="Normal">
     <w:name w:val="Normal"/>
@@ -26217,7 +26322,7 @@
   <a:extraClrSchemeLst/>
   <a:extLst>
     <a:ext uri="{05A4C25C-085E-4340-85A3-A5531E510DB2}">
-      <thm15:themeFamily xmlns:thm15="http://schemas.microsoft.com/office/thememl/2012/main" xmlns="" name="Office Theme" id="{62F939B6-93AF-4DB8-9C6B-D6C7DFDC589F}" vid="{4A3C46E8-61CC-4603-A589-7422A47A8E4A}"/>
+      <thm15:themeFamily xmlns:thm15="http://schemas.microsoft.com/office/thememl/2012/main" name="Office Theme" id="{62F939B6-93AF-4DB8-9C6B-D6C7DFDC589F}" vid="{4A3C46E8-61CC-4603-A589-7422A47A8E4A}"/>
     </a:ext>
   </a:extLst>
 </a:theme>
@@ -26228,7 +26333,7 @@
 </file>
 
 <file path=customXml/itemProps1.xml><?xml version="1.0" encoding="utf-8"?>
-<ds:datastoreItem xmlns:ds="http://schemas.openxmlformats.org/officeDocument/2006/customXml" ds:itemID="{2137CAD5-CFE7-4796-86BB-394A8BC3DA99}">
+<ds:datastoreItem xmlns:ds="http://schemas.openxmlformats.org/officeDocument/2006/customXml" ds:itemID="{667E66C4-8CE9-4B0E-9ABE-BC071B361246}">
   <ds:schemaRefs>
     <ds:schemaRef ds:uri="http://schemas.openxmlformats.org/officeDocument/2006/bibliography"/>
   </ds:schemaRefs>

</xml_diff>